<commit_message>
Small change to developer's guide
</commit_message>
<xml_diff>
--- a/Stargazer_DeveloperGuide.docx
+++ b/Stargazer_DeveloperGuide.docx
@@ -1919,7 +1919,15 @@
                 <w:sz w:val="24"/>
                 <w:szCs w:val="24"/>
               </w:rPr>
-              <w:t>Appendix D: Creating the Web Application from Scratch</w:t>
+              <w:t xml:space="preserve">Appendix D: </w:t>
+            </w:r>
+            <w:r>
+              <w:rPr>
+                <w:rFonts w:ascii="Arial" w:hAnsi="Arial" w:cs="Arial"/>
+                <w:sz w:val="24"/>
+                <w:szCs w:val="24"/>
+              </w:rPr>
+              <w:t>Using Ruby on Rails</w:t>
             </w:r>
           </w:p>
         </w:tc>
@@ -3277,6 +3285,19 @@
     </w:p>
     <w:p>
       <w:pPr>
+        <w:pStyle w:val="NoSpacing"/>
+      </w:pPr>
+      <w:r>
+        <w:t>Then, create the database, run the database migration and start the web server.</w:t>
+      </w:r>
+    </w:p>
+    <w:p>
+      <w:pPr>
+        <w:pStyle w:val="NoSpacing"/>
+      </w:pPr>
+    </w:p>
+    <w:p>
+      <w:pPr>
         <w:pStyle w:val="Heading4"/>
         <w:spacing w:before="0"/>
         <w:ind w:left="144"/>
@@ -3828,8 +3849,6 @@
         <w:ind w:left="792"/>
         <w:rPr>
           <w:rFonts w:ascii="Arial" w:hAnsi="Arial" w:cs="Arial"/>
-          <w:sz w:val="24"/>
-          <w:szCs w:val="24"/>
         </w:rPr>
       </w:pPr>
       <w:r>
@@ -3844,36 +3863,18 @@
     <w:p>
       <w:pPr>
         <w:widowControl w:val="0"/>
-        <w:numPr>
-          <w:ilvl w:val="0"/>
-          <w:numId w:val="9"/>
-        </w:numPr>
         <w:spacing w:after="0" w:line="240" w:lineRule="atLeast"/>
         <w:ind w:left="792"/>
         <w:rPr>
           <w:rFonts w:ascii="Arial" w:hAnsi="Arial" w:cs="Arial"/>
-          <w:sz w:val="24"/>
-          <w:szCs w:val="24"/>
         </w:rPr>
       </w:pPr>
       <w:r>
         <w:rPr>
           <w:rFonts w:ascii="Arial" w:hAnsi="Arial" w:cs="Arial"/>
-          <w:sz w:val="24"/>
-          <w:szCs w:val="24"/>
-        </w:rPr>
-        <w:t>Postfix with the number of the version, i.e. 1.1.</w:t>
-      </w:r>
-    </w:p>
-    <w:p>
-      <w:pPr>
-        <w:widowControl w:val="0"/>
-        <w:spacing w:after="0" w:line="240" w:lineRule="atLeast"/>
-        <w:ind w:left="144"/>
-        <w:rPr>
-          <w:rFonts w:ascii="Arial" w:hAnsi="Arial" w:cs="Arial"/>
-        </w:rPr>
-      </w:pPr>
+        </w:rPr>
+        <w:t xml:space="preserve"> </w:t>
+      </w:r>
     </w:p>
     <w:p>
       <w:pPr>
@@ -3886,7 +3887,19 @@
         <w:rPr>
           <w:rFonts w:ascii="Courier New" w:hAnsi="Courier New" w:cs="Courier New"/>
         </w:rPr>
-        <w:t>Stargazer_Vision1.0.doc</w:t>
+        <w:t>Stargazer</w:t>
+      </w:r>
+      <w:r>
+        <w:rPr>
+          <w:rFonts w:ascii="Courier New" w:hAnsi="Courier New" w:cs="Courier New"/>
+        </w:rPr>
+        <w:t>_Vision</w:t>
+      </w:r>
+      <w:r>
+        <w:rPr>
+          <w:rFonts w:ascii="Courier New" w:hAnsi="Courier New" w:cs="Courier New"/>
+        </w:rPr>
+        <w:t>.doc</w:t>
       </w:r>
     </w:p>
     <w:p>
@@ -4004,6 +4017,7 @@
                 <w:sz w:val="24"/>
                 <w:szCs w:val="24"/>
               </w:rPr>
+              <w:lastRenderedPageBreak/>
               <w:t>Syntax</w:t>
             </w:r>
             <w:r>
@@ -10266,7 +10280,13 @@
         <w:t xml:space="preserve">: </w:t>
       </w:r>
       <w:r>
-        <w:t>Creating the Web Application from Scratch</w:t>
+        <w:t xml:space="preserve">Using </w:t>
+      </w:r>
+      <w:r>
+        <w:t xml:space="preserve">Ruby on </w:t>
+      </w:r>
+      <w:r>
+        <w:t>Rails</w:t>
       </w:r>
     </w:p>
     <w:p>
@@ -10333,7 +10353,13 @@
         <w:pStyle w:val="NoSpacing"/>
       </w:pPr>
       <w:r>
-        <w:t>Start web server:</w:t>
+        <w:t>Start</w:t>
+      </w:r>
+      <w:r>
+        <w:t xml:space="preserve"> the Mongrel</w:t>
+      </w:r>
+      <w:r>
+        <w:t xml:space="preserve"> web server:</w:t>
       </w:r>
     </w:p>
     <w:p>
@@ -10377,21 +10403,123 @@
         <w:rPr>
           <w:rFonts w:ascii="Courier New" w:hAnsi="Courier New" w:cs="Courier New"/>
         </w:rPr>
-        <w:t>rake migrate:version</w:t>
-      </w:r>
-    </w:p>
-    <w:p>
-      <w:pPr>
-        <w:pStyle w:val="NoSpacing"/>
+        <w:t xml:space="preserve">rake </w:t>
+      </w:r>
+      <w:r>
         <w:rPr>
           <w:rFonts w:ascii="Courier New" w:hAnsi="Courier New" w:cs="Courier New"/>
         </w:rPr>
-      </w:pPr>
+        <w:t>db:</w:t>
+      </w:r>
       <w:r>
         <w:rPr>
           <w:rFonts w:ascii="Courier New" w:hAnsi="Courier New" w:cs="Courier New"/>
         </w:rPr>
-        <w:t xml:space="preserve">rake migrate:down:version </w:t>
+        <w:t>version</w:t>
+      </w:r>
+    </w:p>
+    <w:p>
+      <w:pPr>
+        <w:pStyle w:val="NoSpacing"/>
+        <w:rPr>
+          <w:rFonts w:ascii="Courier New" w:hAnsi="Courier New" w:cs="Courier New"/>
+        </w:rPr>
+      </w:pPr>
+      <w:r>
+        <w:rPr>
+          <w:rFonts w:ascii="Courier New" w:hAnsi="Courier New" w:cs="Courier New"/>
+        </w:rPr>
+        <w:t xml:space="preserve">rake </w:t>
+      </w:r>
+      <w:r>
+        <w:rPr>
+          <w:rFonts w:ascii="Courier New" w:hAnsi="Courier New" w:cs="Courier New"/>
+        </w:rPr>
+        <w:t>db:</w:t>
+      </w:r>
+      <w:r>
+        <w:rPr>
+          <w:rFonts w:ascii="Courier New" w:hAnsi="Courier New" w:cs="Courier New"/>
+        </w:rPr>
+        <w:t xml:space="preserve">migrate:down:version </w:t>
+      </w:r>
+    </w:p>
+    <w:p>
+      <w:pPr>
+        <w:pStyle w:val="NoSpacing"/>
+        <w:rPr>
+          <w:rFonts w:ascii="Courier New" w:hAnsi="Courier New" w:cs="Courier New"/>
+        </w:rPr>
+      </w:pPr>
+    </w:p>
+    <w:p>
+      <w:pPr>
+        <w:pStyle w:val="NoSpacing"/>
+        <w:rPr>
+          <w:rFonts w:asciiTheme="majorHAnsi" w:hAnsiTheme="majorHAnsi" w:cstheme="majorHAnsi"/>
+        </w:rPr>
+      </w:pPr>
+      <w:r>
+        <w:rPr>
+          <w:rFonts w:asciiTheme="majorHAnsi" w:hAnsiTheme="majorHAnsi" w:cstheme="majorHAnsi"/>
+        </w:rPr>
+        <w:t>To create the tables:</w:t>
+      </w:r>
+    </w:p>
+    <w:p>
+      <w:pPr>
+        <w:pStyle w:val="NoSpacing"/>
+        <w:rPr>
+          <w:rFonts w:ascii="Courier New" w:hAnsi="Courier New" w:cs="Courier New"/>
+        </w:rPr>
+      </w:pPr>
+      <w:r>
+        <w:rPr>
+          <w:rFonts w:ascii="Courier New" w:hAnsi="Courier New" w:cs="Courier New"/>
+        </w:rPr>
+        <w:t>rake db:migrate</w:t>
+      </w:r>
+    </w:p>
+    <w:p>
+      <w:pPr>
+        <w:pStyle w:val="NoSpacing"/>
+        <w:rPr>
+          <w:rFonts w:ascii="Courier New" w:hAnsi="Courier New" w:cs="Courier New"/>
+        </w:rPr>
+      </w:pPr>
+    </w:p>
+    <w:p>
+      <w:pPr>
+        <w:pStyle w:val="NoSpacing"/>
+        <w:rPr>
+          <w:rFonts w:asciiTheme="majorHAnsi" w:hAnsiTheme="majorHAnsi" w:cstheme="majorHAnsi"/>
+        </w:rPr>
+      </w:pPr>
+      <w:r>
+        <w:rPr>
+          <w:rFonts w:asciiTheme="majorHAnsi" w:hAnsiTheme="majorHAnsi" w:cstheme="majorHAnsi"/>
+        </w:rPr>
+        <w:t>To generate documentation:</w:t>
+      </w:r>
+    </w:p>
+    <w:p>
+      <w:pPr>
+        <w:pStyle w:val="NoSpacing"/>
+        <w:rPr>
+          <w:rFonts w:ascii="Courier New" w:hAnsi="Courier New" w:cs="Courier New"/>
+        </w:rPr>
+      </w:pPr>
+      <w:r>
+        <w:rPr>
+          <w:rFonts w:ascii="Courier New" w:hAnsi="Courier New" w:cs="Courier New"/>
+        </w:rPr>
+        <w:t>rake doc:</w:t>
+      </w:r>
+      <w:r>
+        <w:rPr>
+          <w:rFonts w:ascii="Courier New" w:hAnsi="Courier New" w:cs="Courier New"/>
+        </w:rPr>
+        <w:t>app</w:t>
       </w:r>
     </w:p>
     <w:p>
@@ -10503,7 +10631,7 @@
         <w:rPr>
           <w:noProof/>
         </w:rPr>
-        <w:t>19</w:t>
+        <w:t>3</w:t>
       </w:r>
     </w:fldSimple>
   </w:p>

</xml_diff>

<commit_message>
Small updates for meeting 3
</commit_message>
<xml_diff>
--- a/Stargazer_DeveloperGuide.docx
+++ b/Stargazer_DeveloperGuide.docx
@@ -2406,7 +2406,7 @@
               <w:pStyle w:val="NoSpacing"/>
             </w:pPr>
             <w:r>
-              <w:t>Name:</w:t>
+              <w:t>Username:</w:t>
             </w:r>
           </w:p>
         </w:tc>
@@ -2419,7 +2419,35 @@
               <w:pStyle w:val="NoSpacing"/>
             </w:pPr>
             <w:r>
-              <w:t>???</w:t>
+              <w:t>ocstudent</w:t>
+            </w:r>
+          </w:p>
+        </w:tc>
+      </w:tr>
+      <w:tr>
+        <w:tc>
+          <w:tcPr>
+            <w:tcW w:w="2214" w:type="dxa"/>
+          </w:tcPr>
+          <w:p>
+            <w:pPr>
+              <w:pStyle w:val="NoSpacing"/>
+            </w:pPr>
+            <w:r>
+              <w:t>Password:</w:t>
+            </w:r>
+          </w:p>
+        </w:tc>
+        <w:tc>
+          <w:tcPr>
+            <w:tcW w:w="2520" w:type="dxa"/>
+          </w:tcPr>
+          <w:p>
+            <w:pPr>
+              <w:pStyle w:val="NoSpacing"/>
+            </w:pPr>
+            <w:r>
+              <w:t>stargazer09</w:t>
             </w:r>
           </w:p>
         </w:tc>
@@ -7414,79 +7442,33 @@
         <w:pStyle w:val="NoSpacing"/>
       </w:pPr>
       <w:r>
-        <w:t>To download Ubuntu</w:t>
-      </w:r>
-      <w:r>
-        <w:t xml:space="preserve"> 9.04</w:t>
-      </w:r>
-      <w:r>
-        <w:t xml:space="preserve"> (aka Ubuntu</w:t>
-      </w:r>
-      <w:r>
-        <w:t xml:space="preserve"> Jaunty Jackalope</w:t>
-      </w:r>
-      <w:r>
-        <w:t>)</w:t>
-      </w:r>
-      <w:r>
-        <w:t>, see here</w:t>
-      </w:r>
-      <w:r>
-        <w:t>:</w:t>
-      </w:r>
-      <w:r>
-        <w:t xml:space="preserve"> </w:t>
-      </w:r>
+        <w:t xml:space="preserve">For setting up a Ruby on Rails development environment on </w:t>
+      </w:r>
+      <w:r>
+        <w:t>Fedora 11, see here:</w:t>
+      </w:r>
+    </w:p>
+    <w:p>
+      <w:pPr>
+        <w:pStyle w:val="NoSpacing"/>
+      </w:pPr>
+    </w:p>
+    <w:p>
+      <w:pPr>
+        <w:pStyle w:val="NoSpacing"/>
+      </w:pPr>
+      <w:r>
+        <w:t xml:space="preserve">Technetra: </w:t>
+      </w:r>
+    </w:p>
+    <w:p>
+      <w:pPr>
+        <w:pStyle w:val="NoSpacing"/>
+        <w:rPr>
+          <w:color w:val="7030A0"/>
+        </w:rPr>
+      </w:pPr>
       <w:hyperlink r:id="rId19" w:history="1">
-        <w:r>
-          <w:rPr>
-            <w:rStyle w:val="Hyperlink"/>
-            <w:color w:val="7030A0"/>
-          </w:rPr>
-          <w:t>http://www.ubuntu.com/GetUbuntu/download</w:t>
-        </w:r>
-      </w:hyperlink>
-      <w:r>
-        <w:t xml:space="preserve"> </w:t>
-      </w:r>
-    </w:p>
-    <w:p>
-      <w:pPr>
-        <w:pStyle w:val="NoSpacing"/>
-      </w:pPr>
-    </w:p>
-    <w:p>
-      <w:pPr>
-        <w:pStyle w:val="NoSpacing"/>
-      </w:pPr>
-      <w:r>
-        <w:t xml:space="preserve">For setting up a Ruby on Rails development environment on </w:t>
-      </w:r>
-      <w:r>
-        <w:t>Fedora 11, see here:</w:t>
-      </w:r>
-    </w:p>
-    <w:p>
-      <w:pPr>
-        <w:pStyle w:val="NoSpacing"/>
-      </w:pPr>
-    </w:p>
-    <w:p>
-      <w:pPr>
-        <w:pStyle w:val="NoSpacing"/>
-      </w:pPr>
-      <w:r>
-        <w:t xml:space="preserve">Technetra: </w:t>
-      </w:r>
-    </w:p>
-    <w:p>
-      <w:pPr>
-        <w:pStyle w:val="NoSpacing"/>
-        <w:rPr>
-          <w:color w:val="7030A0"/>
-        </w:rPr>
-      </w:pPr>
-      <w:hyperlink r:id="rId20" w:history="1">
         <w:r>
           <w:rPr>
             <w:rStyle w:val="Hyperlink"/>
@@ -7552,7 +7534,7 @@
           <w:color w:val="7030A0"/>
         </w:rPr>
       </w:pPr>
-      <w:hyperlink r:id="rId21" w:history="1">
+      <w:hyperlink r:id="rId20" w:history="1">
         <w:r>
           <w:rPr>
             <w:rStyle w:val="Hyperlink"/>
@@ -7588,7 +7570,7 @@
           <w:color w:val="7030A0"/>
         </w:rPr>
       </w:pPr>
-      <w:hyperlink r:id="rId22" w:history="1">
+      <w:hyperlink r:id="rId21" w:history="1">
         <w:r>
           <w:rPr>
             <w:rStyle w:val="Hyperlink"/>
@@ -7633,7 +7615,7 @@
           <w:color w:val="7030A0"/>
         </w:rPr>
       </w:pPr>
-      <w:hyperlink r:id="rId23" w:history="1">
+      <w:hyperlink r:id="rId22" w:history="1">
         <w:r>
           <w:rPr>
             <w:rStyle w:val="Hyperlink"/>
@@ -7669,7 +7651,7 @@
           <w:color w:val="7030A0"/>
         </w:rPr>
       </w:pPr>
-      <w:hyperlink r:id="rId24" w:history="1">
+      <w:hyperlink r:id="rId23" w:history="1">
         <w:r>
           <w:rPr>
             <w:rStyle w:val="Hyperlink"/>
@@ -7726,7 +7708,7 @@
           <w:color w:val="7030A0"/>
         </w:rPr>
       </w:pPr>
-      <w:hyperlink r:id="rId25" w:history="1">
+      <w:hyperlink r:id="rId24" w:history="1">
         <w:r>
           <w:rPr>
             <w:rStyle w:val="Hyperlink"/>
@@ -7763,7 +7745,7 @@
           <w:color w:val="7030A0"/>
         </w:rPr>
       </w:pPr>
-      <w:hyperlink r:id="rId26" w:history="1">
+      <w:hyperlink r:id="rId25" w:history="1">
         <w:r>
           <w:rPr>
             <w:rStyle w:val="Hyperlink"/>
@@ -7797,7 +7779,7 @@
           <w:color w:val="7030A0"/>
         </w:rPr>
       </w:pPr>
-      <w:hyperlink r:id="rId27" w:history="1">
+      <w:hyperlink r:id="rId26" w:history="1">
         <w:r>
           <w:rPr>
             <w:rStyle w:val="Hyperlink"/>
@@ -7853,7 +7835,7 @@
           <w:color w:val="7030A0"/>
         </w:rPr>
       </w:pPr>
-      <w:hyperlink r:id="rId28" w:history="1">
+      <w:hyperlink r:id="rId27" w:history="1">
         <w:r>
           <w:rPr>
             <w:rStyle w:val="Hyperlink"/>
@@ -7895,7 +7877,7 @@
           <w:rFonts w:cs="Arial"/>
         </w:rPr>
       </w:pPr>
-      <w:hyperlink r:id="rId29" w:history="1">
+      <w:hyperlink r:id="rId28" w:history="1">
         <w:r>
           <w:rPr>
             <w:rStyle w:val="Hyperlink"/>
@@ -7916,94 +7898,20 @@
     <w:p>
       <w:pPr>
         <w:pStyle w:val="NoSpacing"/>
-      </w:pPr>
-    </w:p>
-    <w:p>
-      <w:pPr>
-        <w:pStyle w:val="NoSpacing"/>
-      </w:pPr>
-      <w:r>
-        <w:t xml:space="preserve">Using </w:t>
-      </w:r>
-      <w:r>
-        <w:t>unit testing with Cucumber and Machinist:</w:t>
-      </w:r>
-    </w:p>
-    <w:p>
-      <w:pPr>
-        <w:pStyle w:val="NoSpacing"/>
-        <w:rPr>
-          <w:rFonts w:cs="Arial"/>
-          <w:color w:val="7030A0"/>
-        </w:rPr>
-      </w:pPr>
-      <w:hyperlink r:id="rId30" w:history="1">
-        <w:r>
-          <w:rPr>
-            <w:rStyle w:val="Hyperlink"/>
-            <w:rFonts w:cs="Arial"/>
-            <w:color w:val="7030A0"/>
-          </w:rPr>
-          <w:t>http://www.themomorohoax.com/2009/03/08/rails-machinist-tutorial-machinist-with-cucumber-in-10-minutes</w:t>
-        </w:r>
-      </w:hyperlink>
-      <w:r>
-        <w:rPr>
-          <w:rFonts w:cs="Arial"/>
-          <w:color w:val="7030A0"/>
-        </w:rPr>
-        <w:t xml:space="preserve"> </w:t>
-      </w:r>
-    </w:p>
-    <w:p>
-      <w:pPr>
-        <w:pStyle w:val="NoSpacing"/>
-      </w:pPr>
-    </w:p>
-    <w:p>
-      <w:pPr>
-        <w:pStyle w:val="NoSpacing"/>
-      </w:pPr>
-      <w:r>
-        <w:t>Test-driven Development with Cucumber tutorial:</w:t>
-      </w:r>
-    </w:p>
-    <w:p>
-      <w:pPr>
-        <w:pStyle w:val="NoSpacing"/>
-        <w:rPr>
-          <w:rFonts w:cs="Arial"/>
-          <w:color w:val="7030A0"/>
-        </w:rPr>
-      </w:pPr>
-      <w:hyperlink r:id="rId31" w:history="1">
-        <w:r>
-          <w:rPr>
-            <w:rStyle w:val="Hyperlink"/>
-            <w:rFonts w:cs="Arial"/>
-            <w:color w:val="7030A0"/>
-          </w:rPr>
-          <w:t>http://www.ultrasaurus.com/sarahblog/2008/12/rails-2-day-3-behavior-driven-development/</w:t>
-        </w:r>
-      </w:hyperlink>
-      <w:r>
-        <w:rPr>
-          <w:rFonts w:cs="Arial"/>
-          <w:color w:val="7030A0"/>
-        </w:rPr>
-        <w:t xml:space="preserve"> </w:t>
-      </w:r>
-    </w:p>
-    <w:p>
-      <w:pPr>
-        <w:pStyle w:val="NoSpacing"/>
-      </w:pPr>
-    </w:p>
-    <w:p>
-      <w:pPr>
-        <w:pStyle w:val="NoSpacing"/>
-      </w:pPr>
-      <w:r>
+        <w:ind w:left="0"/>
+      </w:pPr>
+    </w:p>
+    <w:p>
+      <w:pPr>
+        <w:pStyle w:val="NoSpacing"/>
+      </w:pPr>
+    </w:p>
+    <w:p>
+      <w:pPr>
+        <w:pStyle w:val="NoSpacing"/>
+      </w:pPr>
+      <w:r>
+        <w:lastRenderedPageBreak/>
         <w:t>Other references:</w:t>
       </w:r>
     </w:p>
@@ -8029,7 +7937,7 @@
           <w:color w:val="7030A0"/>
         </w:rPr>
       </w:pPr>
-      <w:hyperlink r:id="rId32" w:history="1">
+      <w:hyperlink r:id="rId29" w:history="1">
         <w:r>
           <w:rPr>
             <w:rStyle w:val="Hyperlink"/>
@@ -8135,7 +8043,7 @@
       <w:r>
         <w:t xml:space="preserve">Login at: </w:t>
       </w:r>
-      <w:hyperlink r:id="rId33" w:history="1">
+      <w:hyperlink r:id="rId30" w:history="1">
         <w:r>
           <w:rPr>
             <w:rStyle w:val="Hyperlink"/>
@@ -8209,7 +8117,7 @@
       <w:r>
         <w:t xml:space="preserve">Public Clone URL: </w:t>
       </w:r>
-      <w:hyperlink r:id="rId34" w:history="1">
+      <w:hyperlink r:id="rId31" w:history="1">
         <w:r>
           <w:rPr>
             <w:rStyle w:val="Hyperlink"/>
@@ -8229,7 +8137,7 @@
       <w:r>
         <w:t xml:space="preserve">My Clone URL: </w:t>
       </w:r>
-      <w:hyperlink r:id="rId35" w:history="1">
+      <w:hyperlink r:id="rId32" w:history="1">
         <w:r>
           <w:rPr>
             <w:rStyle w:val="Hyperlink"/>
@@ -8782,7 +8690,7 @@
               </w:rPr>
               <w:t xml:space="preserve">git clone </w:t>
             </w:r>
-            <w:hyperlink r:id="rId36" w:history="1">
+            <w:hyperlink r:id="rId33" w:history="1">
               <w:r>
                 <w:rPr>
                   <w:rStyle w:val="Hyperlink"/>
@@ -9357,7 +9265,7 @@
               </w:rPr>
               <w:t xml:space="preserve">git remote add origin </w:t>
             </w:r>
-            <w:hyperlink r:id="rId37" w:history="1">
+            <w:hyperlink r:id="rId34" w:history="1">
               <w:r>
                 <w:rPr>
                   <w:rStyle w:val="Hyperlink"/>
@@ -10547,8 +10455,8 @@
       </w:pPr>
     </w:p>
     <w:sectPr>
-      <w:headerReference w:type="default" r:id="rId38"/>
-      <w:footerReference w:type="default" r:id="rId39"/>
+      <w:headerReference w:type="default" r:id="rId35"/>
+      <w:footerReference w:type="default" r:id="rId36"/>
       <w:pgSz w:w="12240" w:h="15840"/>
       <w:pgMar w:top="1440" w:right="1440" w:bottom="1440" w:left="1440" w:header="708" w:footer="708" w:gutter="0"/>
       <w:pgNumType w:start="1"/>
@@ -10631,7 +10539,7 @@
         <w:rPr>
           <w:noProof/>
         </w:rPr>
-        <w:t>3</w:t>
+        <w:t>15</w:t>
       </w:r>
     </w:fldSimple>
   </w:p>

</xml_diff>

<commit_message>
Added domain model image
</commit_message>
<xml_diff>
--- a/Stargazer_DeveloperGuide.docx
+++ b/Stargazer_DeveloperGuide.docx
@@ -3161,6 +3161,71 @@
           <w:rFonts w:ascii="Courier New" w:hAnsi="Courier New" w:cs="Courier New"/>
         </w:rPr>
         <w:t>sudo gem install term-ansicolor treetop diff-lcs nokogiri</w:t>
+      </w:r>
+    </w:p>
+    <w:p>
+      <w:pPr>
+        <w:pStyle w:val="NoSpacing"/>
+        <w:rPr>
+          <w:rFonts w:ascii="Courier New" w:hAnsi="Courier New" w:cs="Courier New"/>
+        </w:rPr>
+      </w:pPr>
+    </w:p>
+    <w:p>
+      <w:pPr>
+        <w:pStyle w:val="NoSpacing"/>
+        <w:rPr>
+          <w:rFonts w:asciiTheme="majorHAnsi" w:hAnsiTheme="majorHAnsi" w:cstheme="majorHAnsi"/>
+        </w:rPr>
+      </w:pPr>
+      <w:r>
+        <w:rPr>
+          <w:rFonts w:asciiTheme="majorHAnsi" w:hAnsiTheme="majorHAnsi" w:cstheme="majorHAnsi"/>
+        </w:rPr>
+        <w:t>Installing Hirb (displays table data in console better):</w:t>
+      </w:r>
+    </w:p>
+    <w:p>
+      <w:pPr>
+        <w:pStyle w:val="NoSpacing"/>
+        <w:rPr>
+          <w:rFonts w:ascii="Courier New" w:hAnsi="Courier New" w:cs="Courier New"/>
+        </w:rPr>
+      </w:pPr>
+      <w:r>
+        <w:rPr>
+          <w:rFonts w:ascii="Courier New" w:hAnsi="Courier New" w:cs="Courier New"/>
+        </w:rPr>
+        <w:t>sudo gem install hirb</w:t>
+      </w:r>
+    </w:p>
+    <w:p>
+      <w:pPr>
+        <w:pStyle w:val="NoSpacing"/>
+        <w:rPr>
+          <w:rFonts w:ascii="Courier New" w:hAnsi="Courier New" w:cs="Courier New"/>
+        </w:rPr>
+      </w:pPr>
+    </w:p>
+    <w:p>
+      <w:pPr>
+        <w:pStyle w:val="NoSpacing"/>
+        <w:rPr>
+          <w:rFonts w:ascii="Courier New" w:hAnsi="Courier New" w:cs="Courier New"/>
+        </w:rPr>
+      </w:pPr>
+      <w:r>
+        <w:rPr>
+          <w:rFonts w:asciiTheme="majorHAnsi" w:hAnsiTheme="majorHAnsi" w:cstheme="majorHAnsi"/>
+        </w:rPr>
+        <w:t>Installing nifty-generators (for layouts):</w:t>
+      </w:r>
+      <w:r>
+        <w:rPr>
+          <w:rFonts w:ascii="Courier New" w:hAnsi="Courier New" w:cs="Courier New"/>
+        </w:rPr>
+        <w:br/>
+        <w:t>sudo gem install nifty-generators</w:t>
       </w:r>
     </w:p>
     <w:p>
@@ -4532,6 +4597,44 @@
     <w:p>
       <w:pPr>
         <w:pStyle w:val="NoSpacing"/>
+        <w:ind w:left="1794"/>
+        <w:rPr>
+          <w:snapToGrid w:val="0"/>
+          <w:lang w:val="en-AU"/>
+        </w:rPr>
+      </w:pPr>
+      <w:r>
+        <w:rPr>
+          <w:snapToGrid w:val="0"/>
+          <w:lang w:val="en-AU"/>
+        </w:rPr>
+        <w:t>Allows users</w:t>
+      </w:r>
+      <w:r>
+        <w:rPr>
+          <w:snapToGrid w:val="0"/>
+          <w:lang w:val="en-AU"/>
+        </w:rPr>
+        <w:t xml:space="preserve"> to connect to the </w:t>
+      </w:r>
+      <w:r>
+        <w:rPr>
+          <w:snapToGrid w:val="0"/>
+          <w:lang w:val="en-AU"/>
+        </w:rPr>
+        <w:t>Linux</w:t>
+      </w:r>
+      <w:r>
+        <w:rPr>
+          <w:snapToGrid w:val="0"/>
+          <w:lang w:val="en-AU"/>
+        </w:rPr>
+        <w:t xml:space="preserve"> web server</w:t>
+      </w:r>
+    </w:p>
+    <w:p>
+      <w:pPr>
+        <w:pStyle w:val="NoSpacing"/>
         <w:numPr>
           <w:ilvl w:val="1"/>
           <w:numId w:val="28"/>
@@ -4546,48 +4649,14 @@
           <w:snapToGrid w:val="0"/>
           <w:lang w:val="en-AU"/>
         </w:rPr>
-        <w:t>Allows users</w:t>
+        <w:t>Using a web browser</w:t>
       </w:r>
       <w:r>
         <w:rPr>
           <w:snapToGrid w:val="0"/>
           <w:lang w:val="en-AU"/>
         </w:rPr>
-        <w:t xml:space="preserve"> to connect to the </w:t>
-      </w:r>
-      <w:r>
-        <w:rPr>
-          <w:snapToGrid w:val="0"/>
-          <w:lang w:val="en-AU"/>
-        </w:rPr>
-        <w:t>Linux</w:t>
-      </w:r>
-      <w:r>
-        <w:rPr>
-          <w:snapToGrid w:val="0"/>
-          <w:lang w:val="en-AU"/>
-        </w:rPr>
-        <w:t xml:space="preserve"> web server</w:t>
-      </w:r>
-    </w:p>
-    <w:p>
-      <w:pPr>
-        <w:pStyle w:val="NoSpacing"/>
-        <w:numPr>
-          <w:ilvl w:val="1"/>
-          <w:numId w:val="28"/>
-        </w:numPr>
-        <w:rPr>
-          <w:snapToGrid w:val="0"/>
-          <w:lang w:val="en-AU"/>
-        </w:rPr>
-      </w:pPr>
-      <w:r>
-        <w:rPr>
-          <w:snapToGrid w:val="0"/>
-          <w:lang w:val="en-AU"/>
-        </w:rPr>
-        <w:t>Using these devices, users will</w:t>
+        <w:t>, users will</w:t>
       </w:r>
       <w:r>
         <w:rPr>
@@ -7387,6 +7456,53 @@
               <w:rPr>
                 <w:rFonts w:ascii="Arial" w:hAnsi="Arial" w:cs="Arial"/>
               </w:rPr>
+              <w:t>Ruby on Rails</w:t>
+            </w:r>
+          </w:p>
+        </w:tc>
+        <w:tc>
+          <w:tcPr>
+            <w:tcW w:w="6408" w:type="dxa"/>
+          </w:tcPr>
+          <w:p>
+            <w:pPr>
+              <w:pStyle w:val="BodyText"/>
+              <w:spacing w:before="120"/>
+              <w:ind w:left="0"/>
+              <w:rPr>
+                <w:rFonts w:ascii="Arial" w:hAnsi="Arial" w:cs="Arial"/>
+              </w:rPr>
+            </w:pPr>
+            <w:r>
+              <w:rPr>
+                <w:rFonts w:ascii="Arial" w:hAnsi="Arial" w:cs="Arial"/>
+              </w:rPr>
+              <w:t>Framework used for rapid web development of a dynamic web system.</w:t>
+            </w:r>
+          </w:p>
+        </w:tc>
+      </w:tr>
+      <w:tr>
+        <w:trPr>
+          <w:trHeight w:val="273"/>
+        </w:trPr>
+        <w:tc>
+          <w:tcPr>
+            <w:tcW w:w="2412" w:type="dxa"/>
+          </w:tcPr>
+          <w:p>
+            <w:pPr>
+              <w:pStyle w:val="BodyText"/>
+              <w:spacing w:before="120"/>
+              <w:ind w:left="0"/>
+              <w:rPr>
+                <w:rFonts w:ascii="Arial" w:hAnsi="Arial" w:cs="Arial"/>
+              </w:rPr>
+            </w:pPr>
+            <w:r>
+              <w:rPr>
+                <w:rFonts w:ascii="Arial" w:hAnsi="Arial" w:cs="Arial"/>
+              </w:rPr>
               <w:t>Stargazer</w:t>
             </w:r>
           </w:p>
@@ -10138,6 +10254,9 @@
             <w:pPr>
               <w:pStyle w:val="NoSpacing"/>
               <w:ind w:left="0"/>
+              <w:rPr>
+                <w:rFonts w:ascii="Courier New" w:hAnsi="Courier New" w:cs="Courier New"/>
+              </w:rPr>
             </w:pPr>
             <w:r>
               <w:rPr>
@@ -10150,6 +10269,167 @@
                 <w:rFonts w:ascii="Courier New" w:hAnsi="Courier New" w:cs="Courier New"/>
               </w:rPr>
               <w:t>git branch</w:t>
+            </w:r>
+          </w:p>
+          <w:p>
+            <w:pPr>
+              <w:pStyle w:val="NoSpacing"/>
+              <w:ind w:left="0"/>
+              <w:rPr>
+                <w:rFonts w:ascii="Courier New" w:hAnsi="Courier New" w:cs="Courier New"/>
+              </w:rPr>
+            </w:pPr>
+          </w:p>
+          <w:p>
+            <w:pPr>
+              <w:pStyle w:val="NoSpacing"/>
+              <w:rPr>
+                <w:rFonts w:ascii="Courier New" w:hAnsi="Courier New" w:cs="Courier New"/>
+              </w:rPr>
+            </w:pPr>
+            <w:r>
+              <w:rPr>
+                <w:rFonts w:ascii="Courier New" w:hAnsi="Courier New" w:cs="Courier New"/>
+              </w:rPr>
+              <w:t># checkout 1 commit back</w:t>
+            </w:r>
+          </w:p>
+          <w:p>
+            <w:pPr>
+              <w:pStyle w:val="NoSpacing"/>
+              <w:rPr>
+                <w:rFonts w:ascii="Courier New" w:hAnsi="Courier New" w:cs="Courier New"/>
+              </w:rPr>
+            </w:pPr>
+            <w:r>
+              <w:rPr>
+                <w:rFonts w:ascii="Courier New" w:hAnsi="Courier New" w:cs="Courier New"/>
+              </w:rPr>
+              <w:t>git checkout HEAD^</w:t>
+            </w:r>
+          </w:p>
+          <w:p>
+            <w:pPr>
+              <w:pStyle w:val="NoSpacing"/>
+              <w:rPr>
+                <w:rFonts w:ascii="Courier New" w:hAnsi="Courier New" w:cs="Courier New"/>
+              </w:rPr>
+            </w:pPr>
+            <w:r>
+              <w:rPr>
+                <w:rFonts w:ascii="Courier New" w:hAnsi="Courier New" w:cs="Courier New"/>
+              </w:rPr>
+              <w:t>git checkout HEAD~1</w:t>
+            </w:r>
+          </w:p>
+          <w:p>
+            <w:pPr>
+              <w:pStyle w:val="NoSpacing"/>
+              <w:rPr>
+                <w:rFonts w:ascii="Courier New" w:hAnsi="Courier New" w:cs="Courier New"/>
+              </w:rPr>
+            </w:pPr>
+          </w:p>
+          <w:p>
+            <w:pPr>
+              <w:pStyle w:val="NoSpacing"/>
+              <w:rPr>
+                <w:rFonts w:ascii="Courier New" w:hAnsi="Courier New" w:cs="Courier New"/>
+              </w:rPr>
+            </w:pPr>
+            <w:r>
+              <w:rPr>
+                <w:rFonts w:ascii="Courier New" w:hAnsi="Courier New" w:cs="Courier New"/>
+              </w:rPr>
+              <w:t># 2 commit backs</w:t>
+            </w:r>
+            <w:r>
+              <w:rPr>
+                <w:rFonts w:ascii="Courier New" w:hAnsi="Courier New" w:cs="Courier New"/>
+              </w:rPr>
+              <w:t>, etc</w:t>
+            </w:r>
+          </w:p>
+          <w:p>
+            <w:pPr>
+              <w:pStyle w:val="NoSpacing"/>
+              <w:rPr>
+                <w:rFonts w:ascii="Courier New" w:hAnsi="Courier New" w:cs="Courier New"/>
+              </w:rPr>
+            </w:pPr>
+            <w:r>
+              <w:rPr>
+                <w:rFonts w:ascii="Courier New" w:hAnsi="Courier New" w:cs="Courier New"/>
+              </w:rPr>
+              <w:t>git checkout HEAD^^</w:t>
+            </w:r>
+            <w:r>
+              <w:rPr>
+                <w:rFonts w:ascii="Courier New" w:hAnsi="Courier New" w:cs="Courier New"/>
+              </w:rPr>
+              <w:t xml:space="preserve"> </w:t>
+            </w:r>
+          </w:p>
+          <w:p>
+            <w:pPr>
+              <w:pStyle w:val="NoSpacing"/>
+              <w:rPr>
+                <w:rFonts w:ascii="Courier New" w:hAnsi="Courier New" w:cs="Courier New"/>
+              </w:rPr>
+            </w:pPr>
+            <w:r>
+              <w:rPr>
+                <w:rFonts w:ascii="Courier New" w:hAnsi="Courier New" w:cs="Courier New"/>
+              </w:rPr>
+              <w:t>git checkout HEAD~2</w:t>
+            </w:r>
+          </w:p>
+          <w:p>
+            <w:pPr>
+              <w:pStyle w:val="NoSpacing"/>
+              <w:rPr>
+                <w:rFonts w:ascii="Courier New" w:hAnsi="Courier New" w:cs="Courier New"/>
+              </w:rPr>
+            </w:pPr>
+          </w:p>
+          <w:p>
+            <w:pPr>
+              <w:pStyle w:val="NoSpacing"/>
+              <w:ind w:left="0"/>
+              <w:rPr>
+                <w:rFonts w:ascii="Courier New" w:hAnsi="Courier New" w:cs="Courier New"/>
+              </w:rPr>
+            </w:pPr>
+            <w:r>
+              <w:rPr>
+                <w:rFonts w:ascii="Courier New" w:hAnsi="Courier New" w:cs="Courier New"/>
+              </w:rPr>
+              <w:t xml:space="preserve"> </w:t>
+            </w:r>
+            <w:r>
+              <w:rPr>
+                <w:rFonts w:ascii="Courier New" w:hAnsi="Courier New" w:cs="Courier New"/>
+              </w:rPr>
+              <w:t># go back to master</w:t>
+            </w:r>
+          </w:p>
+          <w:p>
+            <w:pPr>
+              <w:pStyle w:val="NoSpacing"/>
+              <w:ind w:left="0"/>
+            </w:pPr>
+            <w:r>
+              <w:rPr>
+                <w:rFonts w:ascii="Courier New" w:hAnsi="Courier New" w:cs="Courier New"/>
+              </w:rPr>
+              <w:lastRenderedPageBreak/>
+              <w:t xml:space="preserve"> </w:t>
+            </w:r>
+            <w:r>
+              <w:rPr>
+                <w:rFonts w:ascii="Courier New" w:hAnsi="Courier New" w:cs="Courier New"/>
+              </w:rPr>
+              <w:t>git checkout master</w:t>
             </w:r>
           </w:p>
         </w:tc>
@@ -10282,6 +10562,69 @@
           <w:rFonts w:ascii="Courier New" w:hAnsi="Courier New" w:cs="Courier New"/>
         </w:rPr>
         <w:t>script/server</w:t>
+      </w:r>
+    </w:p>
+    <w:p>
+      <w:pPr>
+        <w:pStyle w:val="NoSpacing"/>
+      </w:pPr>
+    </w:p>
+    <w:p>
+      <w:pPr>
+        <w:pStyle w:val="NoSpacing"/>
+      </w:pPr>
+      <w:r>
+        <w:t>To see if all gems have been installed:</w:t>
+      </w:r>
+    </w:p>
+    <w:p>
+      <w:pPr>
+        <w:pStyle w:val="NoSpacing"/>
+        <w:rPr>
+          <w:rFonts w:ascii="Courier New" w:hAnsi="Courier New" w:cs="Courier New"/>
+        </w:rPr>
+      </w:pPr>
+      <w:r>
+        <w:rPr>
+          <w:rFonts w:ascii="Courier New" w:hAnsi="Courier New" w:cs="Courier New"/>
+        </w:rPr>
+        <w:t>rake gem:install</w:t>
+      </w:r>
+    </w:p>
+    <w:p>
+      <w:pPr>
+        <w:pStyle w:val="NoSpacing"/>
+        <w:rPr>
+          <w:rFonts w:ascii="Courier New" w:hAnsi="Courier New" w:cs="Courier New"/>
+        </w:rPr>
+      </w:pPr>
+    </w:p>
+    <w:p>
+      <w:pPr>
+        <w:pStyle w:val="NoSpacing"/>
+        <w:rPr>
+          <w:rFonts w:asciiTheme="majorHAnsi" w:hAnsiTheme="majorHAnsi" w:cstheme="majorHAnsi"/>
+        </w:rPr>
+      </w:pPr>
+      <w:r>
+        <w:rPr>
+          <w:rFonts w:asciiTheme="majorHAnsi" w:hAnsiTheme="majorHAnsi" w:cstheme="majorHAnsi"/>
+        </w:rPr>
+        <w:t>To list scripts:</w:t>
+      </w:r>
+    </w:p>
+    <w:p>
+      <w:pPr>
+        <w:pStyle w:val="NoSpacing"/>
+        <w:rPr>
+          <w:rFonts w:ascii="Courier New" w:hAnsi="Courier New" w:cs="Courier New"/>
+        </w:rPr>
+      </w:pPr>
+      <w:r>
+        <w:rPr>
+          <w:rFonts w:ascii="Courier New" w:hAnsi="Courier New" w:cs="Courier New"/>
+        </w:rPr>
+        <w:t>script/generate</w:t>
       </w:r>
     </w:p>
     <w:p>
@@ -10539,7 +10882,7 @@
         <w:rPr>
           <w:noProof/>
         </w:rPr>
-        <w:t>15</w:t>
+        <w:t>20</w:t>
       </w:r>
     </w:fldSimple>
   </w:p>
@@ -12323,6 +12666,95 @@
     </w:lvl>
   </w:abstractNum>
   <w:abstractNum w:abstractNumId="17">
+    <w:nsid w:val="46347546"/>
+    <w:multiLevelType w:val="hybridMultilevel"/>
+    <w:tmpl w:val="662C1762"/>
+    <w:lvl w:ilvl="0" w:tplc="679C69C6">
+      <w:start w:val="1"/>
+      <w:numFmt w:val="decimal"/>
+      <w:lvlText w:val="%1."/>
+      <w:lvlJc w:val="left"/>
+      <w:pPr>
+        <w:ind w:left="504" w:hanging="360"/>
+      </w:pPr>
+      <w:rPr>
+        <w:rFonts w:hint="default"/>
+      </w:rPr>
+    </w:lvl>
+    <w:lvl w:ilvl="1" w:tplc="04090019" w:tentative="1">
+      <w:start w:val="1"/>
+      <w:numFmt w:val="lowerLetter"/>
+      <w:lvlText w:val="%2."/>
+      <w:lvlJc w:val="left"/>
+      <w:pPr>
+        <w:ind w:left="1224" w:hanging="360"/>
+      </w:pPr>
+    </w:lvl>
+    <w:lvl w:ilvl="2" w:tplc="0409001B" w:tentative="1">
+      <w:start w:val="1"/>
+      <w:numFmt w:val="lowerRoman"/>
+      <w:lvlText w:val="%3."/>
+      <w:lvlJc w:val="right"/>
+      <w:pPr>
+        <w:ind w:left="1944" w:hanging="180"/>
+      </w:pPr>
+    </w:lvl>
+    <w:lvl w:ilvl="3" w:tplc="0409000F" w:tentative="1">
+      <w:start w:val="1"/>
+      <w:numFmt w:val="decimal"/>
+      <w:lvlText w:val="%4."/>
+      <w:lvlJc w:val="left"/>
+      <w:pPr>
+        <w:ind w:left="2664" w:hanging="360"/>
+      </w:pPr>
+    </w:lvl>
+    <w:lvl w:ilvl="4" w:tplc="04090019" w:tentative="1">
+      <w:start w:val="1"/>
+      <w:numFmt w:val="lowerLetter"/>
+      <w:lvlText w:val="%5."/>
+      <w:lvlJc w:val="left"/>
+      <w:pPr>
+        <w:ind w:left="3384" w:hanging="360"/>
+      </w:pPr>
+    </w:lvl>
+    <w:lvl w:ilvl="5" w:tplc="0409001B" w:tentative="1">
+      <w:start w:val="1"/>
+      <w:numFmt w:val="lowerRoman"/>
+      <w:lvlText w:val="%6."/>
+      <w:lvlJc w:val="right"/>
+      <w:pPr>
+        <w:ind w:left="4104" w:hanging="180"/>
+      </w:pPr>
+    </w:lvl>
+    <w:lvl w:ilvl="6" w:tplc="0409000F" w:tentative="1">
+      <w:start w:val="1"/>
+      <w:numFmt w:val="decimal"/>
+      <w:lvlText w:val="%7."/>
+      <w:lvlJc w:val="left"/>
+      <w:pPr>
+        <w:ind w:left="4824" w:hanging="360"/>
+      </w:pPr>
+    </w:lvl>
+    <w:lvl w:ilvl="7" w:tplc="04090019" w:tentative="1">
+      <w:start w:val="1"/>
+      <w:numFmt w:val="lowerLetter"/>
+      <w:lvlText w:val="%8."/>
+      <w:lvlJc w:val="left"/>
+      <w:pPr>
+        <w:ind w:left="5544" w:hanging="360"/>
+      </w:pPr>
+    </w:lvl>
+    <w:lvl w:ilvl="8" w:tplc="0409001B" w:tentative="1">
+      <w:start w:val="1"/>
+      <w:numFmt w:val="lowerRoman"/>
+      <w:lvlText w:val="%9."/>
+      <w:lvlJc w:val="right"/>
+      <w:pPr>
+        <w:ind w:left="6264" w:hanging="180"/>
+      </w:pPr>
+    </w:lvl>
+  </w:abstractNum>
+  <w:abstractNum w:abstractNumId="18">
     <w:nsid w:val="4BBB0F55"/>
     <w:multiLevelType w:val="hybridMultilevel"/>
     <w:tmpl w:val="40B6FA3E"/>
@@ -12414,7 +12846,7 @@
       </w:pPr>
     </w:lvl>
   </w:abstractNum>
-  <w:abstractNum w:abstractNumId="18">
+  <w:abstractNum w:abstractNumId="19">
     <w:nsid w:val="4C907BE4"/>
     <w:multiLevelType w:val="hybridMultilevel"/>
     <w:tmpl w:val="02888ACA"/>
@@ -12504,7 +12936,7 @@
       </w:pPr>
     </w:lvl>
   </w:abstractNum>
-  <w:abstractNum w:abstractNumId="19">
+  <w:abstractNum w:abstractNumId="20">
     <w:nsid w:val="58DE748E"/>
     <w:multiLevelType w:val="hybridMultilevel"/>
     <w:tmpl w:val="628AE820"/>
@@ -12594,7 +13026,96 @@
       </w:pPr>
     </w:lvl>
   </w:abstractNum>
-  <w:abstractNum w:abstractNumId="20">
+  <w:abstractNum w:abstractNumId="21">
+    <w:nsid w:val="5E6B67EA"/>
+    <w:multiLevelType w:val="hybridMultilevel"/>
+    <w:tmpl w:val="64B04ABC"/>
+    <w:lvl w:ilvl="0" w:tplc="EF9844D8">
+      <w:start w:val="1"/>
+      <w:numFmt w:val="decimal"/>
+      <w:lvlText w:val="%1."/>
+      <w:lvlJc w:val="left"/>
+      <w:pPr>
+        <w:ind w:left="720" w:hanging="360"/>
+      </w:pPr>
+      <w:rPr>
+        <w:rFonts w:eastAsiaTheme="minorEastAsia" w:hint="default"/>
+      </w:rPr>
+    </w:lvl>
+    <w:lvl w:ilvl="1" w:tplc="04090019" w:tentative="1">
+      <w:start w:val="1"/>
+      <w:numFmt w:val="lowerLetter"/>
+      <w:lvlText w:val="%2."/>
+      <w:lvlJc w:val="left"/>
+      <w:pPr>
+        <w:ind w:left="1440" w:hanging="360"/>
+      </w:pPr>
+    </w:lvl>
+    <w:lvl w:ilvl="2" w:tplc="0409001B" w:tentative="1">
+      <w:start w:val="1"/>
+      <w:numFmt w:val="lowerRoman"/>
+      <w:lvlText w:val="%3."/>
+      <w:lvlJc w:val="right"/>
+      <w:pPr>
+        <w:ind w:left="2160" w:hanging="180"/>
+      </w:pPr>
+    </w:lvl>
+    <w:lvl w:ilvl="3" w:tplc="0409000F" w:tentative="1">
+      <w:start w:val="1"/>
+      <w:numFmt w:val="decimal"/>
+      <w:lvlText w:val="%4."/>
+      <w:lvlJc w:val="left"/>
+      <w:pPr>
+        <w:ind w:left="2880" w:hanging="360"/>
+      </w:pPr>
+    </w:lvl>
+    <w:lvl w:ilvl="4" w:tplc="04090019" w:tentative="1">
+      <w:start w:val="1"/>
+      <w:numFmt w:val="lowerLetter"/>
+      <w:lvlText w:val="%5."/>
+      <w:lvlJc w:val="left"/>
+      <w:pPr>
+        <w:ind w:left="3600" w:hanging="360"/>
+      </w:pPr>
+    </w:lvl>
+    <w:lvl w:ilvl="5" w:tplc="0409001B" w:tentative="1">
+      <w:start w:val="1"/>
+      <w:numFmt w:val="lowerRoman"/>
+      <w:lvlText w:val="%6."/>
+      <w:lvlJc w:val="right"/>
+      <w:pPr>
+        <w:ind w:left="4320" w:hanging="180"/>
+      </w:pPr>
+    </w:lvl>
+    <w:lvl w:ilvl="6" w:tplc="0409000F" w:tentative="1">
+      <w:start w:val="1"/>
+      <w:numFmt w:val="decimal"/>
+      <w:lvlText w:val="%7."/>
+      <w:lvlJc w:val="left"/>
+      <w:pPr>
+        <w:ind w:left="5040" w:hanging="360"/>
+      </w:pPr>
+    </w:lvl>
+    <w:lvl w:ilvl="7" w:tplc="04090019" w:tentative="1">
+      <w:start w:val="1"/>
+      <w:numFmt w:val="lowerLetter"/>
+      <w:lvlText w:val="%8."/>
+      <w:lvlJc w:val="left"/>
+      <w:pPr>
+        <w:ind w:left="5760" w:hanging="360"/>
+      </w:pPr>
+    </w:lvl>
+    <w:lvl w:ilvl="8" w:tplc="0409001B" w:tentative="1">
+      <w:start w:val="1"/>
+      <w:numFmt w:val="lowerRoman"/>
+      <w:lvlText w:val="%9."/>
+      <w:lvlJc w:val="right"/>
+      <w:pPr>
+        <w:ind w:left="6480" w:hanging="180"/>
+      </w:pPr>
+    </w:lvl>
+  </w:abstractNum>
+  <w:abstractNum w:abstractNumId="22">
     <w:nsid w:val="615D6DD2"/>
     <w:multiLevelType w:val="hybridMultilevel"/>
     <w:tmpl w:val="8BC46454"/>
@@ -12686,7 +13207,7 @@
       </w:pPr>
     </w:lvl>
   </w:abstractNum>
-  <w:abstractNum w:abstractNumId="21">
+  <w:abstractNum w:abstractNumId="23">
     <w:nsid w:val="661A405E"/>
     <w:multiLevelType w:val="hybridMultilevel"/>
     <w:tmpl w:val="A15A85A0"/>
@@ -12799,7 +13320,7 @@
       </w:rPr>
     </w:lvl>
   </w:abstractNum>
-  <w:abstractNum w:abstractNumId="22">
+  <w:abstractNum w:abstractNumId="24">
     <w:nsid w:val="68794A0B"/>
     <w:multiLevelType w:val="hybridMultilevel"/>
     <w:tmpl w:val="6F0E1026"/>
@@ -12888,7 +13409,7 @@
       </w:pPr>
     </w:lvl>
   </w:abstractNum>
-  <w:abstractNum w:abstractNumId="23">
+  <w:abstractNum w:abstractNumId="25">
     <w:nsid w:val="689F6BCA"/>
     <w:multiLevelType w:val="hybridMultilevel"/>
     <w:tmpl w:val="2A708646"/>
@@ -13000,7 +13521,7 @@
       </w:rPr>
     </w:lvl>
   </w:abstractNum>
-  <w:abstractNum w:abstractNumId="24">
+  <w:abstractNum w:abstractNumId="26">
     <w:nsid w:val="6EC301E1"/>
     <w:multiLevelType w:val="hybridMultilevel"/>
     <w:tmpl w:val="6DAE23EC"/>
@@ -13089,7 +13610,7 @@
       </w:pPr>
     </w:lvl>
   </w:abstractNum>
-  <w:abstractNum w:abstractNumId="25">
+  <w:abstractNum w:abstractNumId="27">
     <w:nsid w:val="77401A35"/>
     <w:multiLevelType w:val="hybridMultilevel"/>
     <w:tmpl w:val="79BA798E"/>
@@ -13181,7 +13702,7 @@
       </w:pPr>
     </w:lvl>
   </w:abstractNum>
-  <w:abstractNum w:abstractNumId="26">
+  <w:abstractNum w:abstractNumId="28">
     <w:nsid w:val="7BA00261"/>
     <w:multiLevelType w:val="hybridMultilevel"/>
     <w:tmpl w:val="E8988D7A"/>
@@ -13270,7 +13791,7 @@
       </w:pPr>
     </w:lvl>
   </w:abstractNum>
-  <w:abstractNum w:abstractNumId="27">
+  <w:abstractNum w:abstractNumId="29">
     <w:nsid w:val="7F400727"/>
     <w:multiLevelType w:val="hybridMultilevel"/>
     <w:tmpl w:val="AEC8B6FE"/>
@@ -13360,13 +13881,13 @@
     </w:lvl>
   </w:abstractNum>
   <w:num w:numId="1">
-    <w:abstractNumId w:val="21"/>
+    <w:abstractNumId w:val="23"/>
   </w:num>
   <w:num w:numId="2">
-    <w:abstractNumId w:val="22"/>
+    <w:abstractNumId w:val="24"/>
   </w:num>
   <w:num w:numId="3">
-    <w:abstractNumId w:val="26"/>
+    <w:abstractNumId w:val="28"/>
   </w:num>
   <w:num w:numId="4">
     <w:abstractNumId w:val="14"/>
@@ -13393,31 +13914,31 @@
     <w:abstractNumId w:val="7"/>
   </w:num>
   <w:num w:numId="12">
-    <w:abstractNumId w:val="25"/>
+    <w:abstractNumId w:val="27"/>
   </w:num>
   <w:num w:numId="13">
     <w:abstractNumId w:val="0"/>
   </w:num>
   <w:num w:numId="14">
-    <w:abstractNumId w:val="17"/>
+    <w:abstractNumId w:val="18"/>
   </w:num>
   <w:num w:numId="15">
     <w:abstractNumId w:val="6"/>
   </w:num>
   <w:num w:numId="16">
-    <w:abstractNumId w:val="18"/>
+    <w:abstractNumId w:val="19"/>
   </w:num>
   <w:num w:numId="17">
     <w:abstractNumId w:val="4"/>
   </w:num>
   <w:num w:numId="18">
-    <w:abstractNumId w:val="19"/>
+    <w:abstractNumId w:val="20"/>
   </w:num>
   <w:num w:numId="19">
     <w:abstractNumId w:val="9"/>
   </w:num>
   <w:num w:numId="20">
-    <w:abstractNumId w:val="27"/>
+    <w:abstractNumId w:val="29"/>
   </w:num>
   <w:num w:numId="21">
     <w:abstractNumId w:val="5"/>
@@ -13426,7 +13947,7 @@
     <w:abstractNumId w:val="15"/>
   </w:num>
   <w:num w:numId="23">
-    <w:abstractNumId w:val="23"/>
+    <w:abstractNumId w:val="25"/>
   </w:num>
   <w:num w:numId="24">
     <w:abstractNumId w:val="10"/>
@@ -13438,10 +13959,16 @@
     <w:abstractNumId w:val="3"/>
   </w:num>
   <w:num w:numId="27">
-    <w:abstractNumId w:val="24"/>
+    <w:abstractNumId w:val="26"/>
   </w:num>
   <w:num w:numId="28">
-    <w:abstractNumId w:val="20"/>
+    <w:abstractNumId w:val="22"/>
+  </w:num>
+  <w:num w:numId="29">
+    <w:abstractNumId w:val="21"/>
+  </w:num>
+  <w:num w:numId="30">
+    <w:abstractNumId w:val="17"/>
   </w:num>
 </w:numbering>
 </file>
@@ -13801,7 +14328,6 @@
   <w:style w:type="character" w:default="1" w:styleId="DefaultParagraphFont">
     <w:name w:val="Default Paragraph Font"/>
     <w:uiPriority w:val="1"/>
-    <w:semiHidden/>
     <w:unhideWhenUsed/>
   </w:style>
   <w:style w:type="table" w:default="1" w:styleId="TableNormal">

</xml_diff>

<commit_message>
Change to developer's guide and use case diagram
</commit_message>
<xml_diff>
--- a/Stargazer_DeveloperGuide.docx
+++ b/Stargazer_DeveloperGuide.docx
@@ -3231,6 +3231,78 @@
     <w:p>
       <w:pPr>
         <w:pStyle w:val="NoSpacing"/>
+        <w:rPr>
+          <w:rFonts w:ascii="Courier New" w:hAnsi="Courier New" w:cs="Courier New"/>
+        </w:rPr>
+      </w:pPr>
+    </w:p>
+    <w:p>
+      <w:pPr>
+        <w:pStyle w:val="NoSpacing"/>
+        <w:rPr>
+          <w:rFonts w:asciiTheme="majorHAnsi" w:hAnsiTheme="majorHAnsi" w:cstheme="majorHAnsi"/>
+        </w:rPr>
+      </w:pPr>
+      <w:r>
+        <w:rPr>
+          <w:rFonts w:asciiTheme="majorHAnsi" w:hAnsiTheme="majorHAnsi" w:cstheme="majorHAnsi"/>
+        </w:rPr>
+        <w:t>For authentication/login subsystem:</w:t>
+      </w:r>
+    </w:p>
+    <w:p>
+      <w:pPr>
+        <w:pStyle w:val="NoSpacing"/>
+        <w:rPr>
+          <w:rFonts w:ascii="Courier New" w:hAnsi="Courier New" w:cs="Courier New"/>
+        </w:rPr>
+      </w:pPr>
+      <w:r>
+        <w:rPr>
+          <w:rFonts w:ascii="Courier New" w:hAnsi="Courier New" w:cs="Courier New"/>
+        </w:rPr>
+        <w:t>sudo gem install authlogic</w:t>
+      </w:r>
+    </w:p>
+    <w:p>
+      <w:pPr>
+        <w:pStyle w:val="NoSpacing"/>
+        <w:rPr>
+          <w:rFonts w:ascii="Courier New" w:hAnsi="Courier New" w:cs="Courier New"/>
+        </w:rPr>
+      </w:pPr>
+    </w:p>
+    <w:p>
+      <w:pPr>
+        <w:pStyle w:val="NoSpacing"/>
+        <w:rPr>
+          <w:rFonts w:asciiTheme="majorHAnsi" w:hAnsiTheme="majorHAnsi" w:cstheme="majorHAnsi"/>
+        </w:rPr>
+      </w:pPr>
+      <w:r>
+        <w:rPr>
+          <w:rFonts w:asciiTheme="majorHAnsi" w:hAnsiTheme="majorHAnsi" w:cstheme="majorHAnsi"/>
+        </w:rPr>
+        <w:t>For time validation:</w:t>
+      </w:r>
+    </w:p>
+    <w:p>
+      <w:pPr>
+        <w:pStyle w:val="NoSpacing"/>
+        <w:rPr>
+          <w:rFonts w:ascii="Courier New" w:hAnsi="Courier New" w:cs="Courier New"/>
+        </w:rPr>
+      </w:pPr>
+      <w:r>
+        <w:rPr>
+          <w:rFonts w:ascii="Courier New" w:hAnsi="Courier New" w:cs="Courier New"/>
+        </w:rPr>
+        <w:t>sudo gem install validates_timeliness</w:t>
+      </w:r>
+    </w:p>
+    <w:p>
+      <w:pPr>
+        <w:pStyle w:val="NoSpacing"/>
       </w:pPr>
     </w:p>
     <w:p>
@@ -3513,6 +3585,7 @@
         </w:rPr>
       </w:pPr>
       <w:r>
+        <w:lastRenderedPageBreak/>
         <w:br w:type="page"/>
       </w:r>
     </w:p>
@@ -3590,7 +3663,21 @@
         <w:pStyle w:val="NoSpacing"/>
       </w:pPr>
       <w:r>
-        <w:t>All project files will be uploaded to the ‘Stargazer’ directory.</w:t>
+        <w:t xml:space="preserve">All </w:t>
+      </w:r>
+      <w:r>
+        <w:t xml:space="preserve">web application </w:t>
+      </w:r>
+      <w:r>
+        <w:t>project files will be uploaded to the ‘Stargazer’ directory.</w:t>
+      </w:r>
+    </w:p>
+    <w:p>
+      <w:pPr>
+        <w:pStyle w:val="NoSpacing"/>
+      </w:pPr>
+      <w:r>
+        <w:t>All documentation files will be uploaded to the ‘Documentation’ directory.</w:t>
       </w:r>
     </w:p>
     <w:p>
@@ -3721,6 +3808,12 @@
         <w:rPr>
           <w:i w:val="0"/>
         </w:rPr>
+        <w:t xml:space="preserve">Web Application </w:t>
+      </w:r>
+      <w:r>
+        <w:rPr>
+          <w:i w:val="0"/>
+        </w:rPr>
         <w:t>Repository Information:</w:t>
       </w:r>
       <w:r>
@@ -3796,6 +3889,100 @@
         <w:rPr>
           <w:i w:val="0"/>
         </w:rPr>
+        <w:t xml:space="preserve">Documentation </w:t>
+      </w:r>
+      <w:r>
+        <w:rPr>
+          <w:i w:val="0"/>
+        </w:rPr>
+        <w:t>Repository Information:</w:t>
+      </w:r>
+      <w:r>
+        <w:rPr>
+          <w:i w:val="0"/>
+        </w:rPr>
+        <w:t xml:space="preserve"> </w:t>
+      </w:r>
+    </w:p>
+    <w:p>
+      <w:pPr>
+        <w:pStyle w:val="NoSpacing"/>
+      </w:pPr>
+      <w:r>
+        <w:t>Name: Documentation</w:t>
+      </w:r>
+    </w:p>
+    <w:p>
+      <w:pPr>
+        <w:pStyle w:val="NoSpacing"/>
+      </w:pPr>
+      <w:r>
+        <w:t xml:space="preserve">Public Clone URL: </w:t>
+      </w:r>
+      <w:hyperlink r:id="rId17" w:history="1">
+        <w:r>
+          <w:rPr>
+            <w:rStyle w:val="Hyperlink"/>
+            <w:color w:val="7030A0"/>
+          </w:rPr>
+          <w:t>git://github.com/RedTeamCOSC470/</w:t>
+        </w:r>
+        <w:r>
+          <w:rPr>
+            <w:rStyle w:val="Hyperlink"/>
+            <w:color w:val="7030A0"/>
+          </w:rPr>
+          <w:t>Documentation</w:t>
+        </w:r>
+        <w:r>
+          <w:rPr>
+            <w:rStyle w:val="Hyperlink"/>
+            <w:color w:val="7030A0"/>
+          </w:rPr>
+          <w:t>.git</w:t>
+        </w:r>
+      </w:hyperlink>
+      <w:r>
+        <w:t xml:space="preserve"> </w:t>
+      </w:r>
+    </w:p>
+    <w:p>
+      <w:pPr>
+        <w:pStyle w:val="NoSpacing"/>
+      </w:pPr>
+      <w:r>
+        <w:t xml:space="preserve">My Clone URL: </w:t>
+      </w:r>
+      <w:hyperlink r:id="rId18" w:history="1">
+        <w:r>
+          <w:rPr>
+            <w:rStyle w:val="Hyperlink"/>
+          </w:rPr>
+          <w:t>git@github.com:RedTeamCOSC470/Documentation.git</w:t>
+        </w:r>
+      </w:hyperlink>
+      <w:r>
+        <w:t xml:space="preserve"> </w:t>
+      </w:r>
+    </w:p>
+    <w:p>
+      <w:pPr>
+        <w:pStyle w:val="NoSpacing"/>
+      </w:pPr>
+    </w:p>
+    <w:p>
+      <w:pPr>
+        <w:pStyle w:val="Heading4"/>
+        <w:spacing w:before="0"/>
+        <w:ind w:left="144"/>
+        <w:rPr>
+          <w:i w:val="0"/>
+        </w:rPr>
+      </w:pPr>
+      <w:r>
+        <w:rPr>
+          <w:i w:val="0"/>
+        </w:rPr>
         <w:t>Setting up Git</w:t>
       </w:r>
       <w:r>
@@ -4021,6 +4208,7 @@
         <w:pStyle w:val="NoSpacing"/>
       </w:pPr>
       <w:r>
+        <w:lastRenderedPageBreak/>
         <w:t>The following code conventions are used:</w:t>
       </w:r>
     </w:p>
@@ -4110,7 +4298,6 @@
                 <w:sz w:val="24"/>
                 <w:szCs w:val="24"/>
               </w:rPr>
-              <w:lastRenderedPageBreak/>
               <w:t>Syntax</w:t>
             </w:r>
             <w:r>
@@ -4510,7 +4697,7 @@
                     </pic:cNvPicPr>
                   </pic:nvPicPr>
                   <pic:blipFill>
-                    <a:blip r:embed="rId17"/>
+                    <a:blip r:embed="rId19"/>
                     <a:srcRect/>
                     <a:stretch>
                       <a:fillRect/>
@@ -5912,40 +6099,35 @@
           <w:snapToGrid w:val="0"/>
           <w:lang w:val="en-AU"/>
         </w:rPr>
-        <w:t xml:space="preserve">Use-Case </w:t>
+        <w:t>Domain Model</w:t>
       </w:r>
       <w:r>
         <w:rPr>
           <w:snapToGrid w:val="0"/>
           <w:lang w:val="en-AU"/>
         </w:rPr>
-        <w:t>Diagram</w:t>
-      </w:r>
-      <w:r>
+        <w:t>:</w:t>
+      </w:r>
+    </w:p>
+    <w:p>
+      <w:pPr>
+        <w:pStyle w:val="Heading3"/>
+        <w:ind w:left="144"/>
         <w:rPr>
           <w:snapToGrid w:val="0"/>
           <w:lang w:val="en-AU"/>
         </w:rPr>
-        <w:t>:</w:t>
-      </w:r>
-    </w:p>
-    <w:p>
-      <w:pPr>
-        <w:rPr>
-          <w:rFonts w:ascii="Arial" w:hAnsi="Arial" w:cs="Arial"/>
-        </w:rPr>
-      </w:pPr>
-      <w:r>
-        <w:rPr>
-          <w:rFonts w:ascii="Arial" w:hAnsi="Arial" w:cs="Arial"/>
+      </w:pPr>
+      <w:r>
+        <w:rPr>
           <w:noProof/>
           <w:lang w:bidi="ar-SA"/>
         </w:rPr>
         <w:drawing>
           <wp:inline distT="0" distB="0" distL="0" distR="0">
-            <wp:extent cx="5943600" cy="3767434"/>
+            <wp:extent cx="5640705" cy="3895090"/>
             <wp:effectExtent l="19050" t="0" r="0" b="0"/>
-            <wp:docPr id="2" name="Picture 2" descr="F:\Labs\CoSc470\Stargazer\Stargazer_UseCase.gif"/>
+            <wp:docPr id="3" name="Picture 2" descr="C:\Documents and Settings\Robert Grmek\rails\documentation\Stargazer_Domain.gif"/>
             <wp:cNvGraphicFramePr>
               <a:graphicFrameLocks xmlns:a="http://schemas.openxmlformats.org/drawingml/2006/main" noChangeAspect="1"/>
             </wp:cNvGraphicFramePr>
@@ -5953,13 +6135,13 @@
               <a:graphicData uri="http://schemas.openxmlformats.org/drawingml/2006/picture">
                 <pic:pic xmlns:pic="http://schemas.openxmlformats.org/drawingml/2006/picture">
                   <pic:nvPicPr>
-                    <pic:cNvPr id="0" name="Picture 2" descr="F:\Labs\CoSc470\Stargazer\Stargazer_UseCase.gif"/>
+                    <pic:cNvPr id="0" name="Picture 2" descr="C:\Documents and Settings\Robert Grmek\rails\documentation\Stargazer_Domain.gif"/>
                     <pic:cNvPicPr>
                       <a:picLocks noChangeAspect="1" noChangeArrowheads="1"/>
                     </pic:cNvPicPr>
                   </pic:nvPicPr>
                   <pic:blipFill>
-                    <a:blip r:embed="rId18"/>
+                    <a:blip r:embed="rId20"/>
                     <a:srcRect/>
                     <a:stretch>
                       <a:fillRect/>
@@ -5968,7 +6150,7 @@
                   <pic:spPr bwMode="auto">
                     <a:xfrm>
                       <a:off x="0" y="0"/>
-                      <a:ext cx="5943600" cy="3767434"/>
+                      <a:ext cx="5640705" cy="3895090"/>
                     </a:xfrm>
                     <a:prstGeom prst="rect">
                       <a:avLst/>
@@ -5990,6 +6172,111 @@
     </w:p>
     <w:p>
       <w:pPr>
+        <w:rPr>
+          <w:rFonts w:asciiTheme="majorHAnsi" w:eastAsiaTheme="majorEastAsia" w:hAnsiTheme="majorHAnsi" w:cstheme="majorBidi"/>
+          <w:b/>
+          <w:bCs/>
+          <w:snapToGrid w:val="0"/>
+          <w:lang w:val="en-AU"/>
+        </w:rPr>
+      </w:pPr>
+      <w:r>
+        <w:rPr>
+          <w:snapToGrid w:val="0"/>
+          <w:lang w:val="en-AU"/>
+        </w:rPr>
+        <w:br w:type="page"/>
+      </w:r>
+    </w:p>
+    <w:p>
+      <w:pPr>
+        <w:pStyle w:val="Heading3"/>
+        <w:ind w:left="144"/>
+      </w:pPr>
+      <w:r>
+        <w:rPr>
+          <w:snapToGrid w:val="0"/>
+          <w:lang w:val="en-AU"/>
+        </w:rPr>
+        <w:lastRenderedPageBreak/>
+        <w:t xml:space="preserve">Use-Case </w:t>
+      </w:r>
+      <w:r>
+        <w:rPr>
+          <w:snapToGrid w:val="0"/>
+          <w:lang w:val="en-AU"/>
+        </w:rPr>
+        <w:t>Diagram</w:t>
+      </w:r>
+      <w:r>
+        <w:rPr>
+          <w:snapToGrid w:val="0"/>
+          <w:lang w:val="en-AU"/>
+        </w:rPr>
+        <w:t>:</w:t>
+      </w:r>
+    </w:p>
+    <w:p>
+      <w:pPr>
+        <w:rPr>
+          <w:rFonts w:ascii="Arial" w:hAnsi="Arial" w:cs="Arial"/>
+        </w:rPr>
+      </w:pPr>
+      <w:r>
+        <w:rPr>
+          <w:rFonts w:ascii="Arial" w:hAnsi="Arial" w:cs="Arial"/>
+          <w:noProof/>
+          <w:lang w:bidi="ar-SA"/>
+        </w:rPr>
+        <w:drawing>
+          <wp:inline distT="0" distB="0" distL="0" distR="0">
+            <wp:extent cx="5819140" cy="4559935"/>
+            <wp:effectExtent l="19050" t="0" r="0" b="0"/>
+            <wp:docPr id="5" name="Picture 3" descr="C:\Documents and Settings\Robert Grmek\rails\documentation\Stargazer_UseCase.gif"/>
+            <wp:cNvGraphicFramePr>
+              <a:graphicFrameLocks xmlns:a="http://schemas.openxmlformats.org/drawingml/2006/main" noChangeAspect="1"/>
+            </wp:cNvGraphicFramePr>
+            <a:graphic xmlns:a="http://schemas.openxmlformats.org/drawingml/2006/main">
+              <a:graphicData uri="http://schemas.openxmlformats.org/drawingml/2006/picture">
+                <pic:pic xmlns:pic="http://schemas.openxmlformats.org/drawingml/2006/picture">
+                  <pic:nvPicPr>
+                    <pic:cNvPr id="0" name="Picture 3" descr="C:\Documents and Settings\Robert Grmek\rails\documentation\Stargazer_UseCase.gif"/>
+                    <pic:cNvPicPr>
+                      <a:picLocks noChangeAspect="1" noChangeArrowheads="1"/>
+                    </pic:cNvPicPr>
+                  </pic:nvPicPr>
+                  <pic:blipFill>
+                    <a:blip r:embed="rId21"/>
+                    <a:srcRect/>
+                    <a:stretch>
+                      <a:fillRect/>
+                    </a:stretch>
+                  </pic:blipFill>
+                  <pic:spPr bwMode="auto">
+                    <a:xfrm>
+                      <a:off x="0" y="0"/>
+                      <a:ext cx="5819140" cy="4559935"/>
+                    </a:xfrm>
+                    <a:prstGeom prst="rect">
+                      <a:avLst/>
+                    </a:prstGeom>
+                    <a:noFill/>
+                    <a:ln w="9525">
+                      <a:noFill/>
+                      <a:miter lim="800000"/>
+                      <a:headEnd/>
+                      <a:tailEnd/>
+                    </a:ln>
+                  </pic:spPr>
+                </pic:pic>
+              </a:graphicData>
+            </a:graphic>
+          </wp:inline>
+        </w:drawing>
+      </w:r>
+    </w:p>
+    <w:p>
+      <w:pPr>
         <w:pStyle w:val="NoSpacing"/>
       </w:pPr>
     </w:p>
@@ -5998,6 +6285,20 @@
         <w:pStyle w:val="NoSpacing"/>
         <w:ind w:left="0"/>
       </w:pPr>
+    </w:p>
+    <w:p>
+      <w:pPr>
+        <w:rPr>
+          <w:rFonts w:asciiTheme="majorHAnsi" w:eastAsiaTheme="majorEastAsia" w:hAnsiTheme="majorHAnsi" w:cstheme="majorBidi"/>
+          <w:b/>
+          <w:bCs/>
+          <w:sz w:val="28"/>
+          <w:szCs w:val="28"/>
+        </w:rPr>
+      </w:pPr>
+      <w:r>
+        <w:br w:type="page"/>
+      </w:r>
     </w:p>
     <w:p>
       <w:pPr>
@@ -7572,6 +7873,7 @@
     <w:p>
       <w:pPr>
         <w:pStyle w:val="NoSpacing"/>
+        <w:ind w:left="288"/>
       </w:pPr>
       <w:r>
         <w:t xml:space="preserve">Technetra: </w:t>
@@ -7580,11 +7882,12 @@
     <w:p>
       <w:pPr>
         <w:pStyle w:val="NoSpacing"/>
+        <w:ind w:left="288"/>
         <w:rPr>
           <w:color w:val="7030A0"/>
         </w:rPr>
       </w:pPr>
-      <w:hyperlink r:id="rId19" w:history="1">
+      <w:hyperlink r:id="rId22" w:history="1">
         <w:r>
           <w:rPr>
             <w:rStyle w:val="Hyperlink"/>
@@ -7609,11 +7912,6 @@
       <w:pPr>
         <w:pStyle w:val="NoSpacing"/>
       </w:pPr>
-    </w:p>
-    <w:p>
-      <w:pPr>
-        <w:pStyle w:val="NoSpacing"/>
-      </w:pPr>
       <w:r>
         <w:t xml:space="preserve">For </w:t>
       </w:r>
@@ -7632,6 +7930,7 @@
     <w:p>
       <w:pPr>
         <w:pStyle w:val="NoSpacing"/>
+        <w:ind w:left="288"/>
       </w:pPr>
       <w:r>
         <w:t>Akitaonrails</w:t>
@@ -7646,11 +7945,12 @@
     <w:p>
       <w:pPr>
         <w:pStyle w:val="NoSpacing"/>
+        <w:ind w:left="288"/>
         <w:rPr>
           <w:color w:val="7030A0"/>
         </w:rPr>
       </w:pPr>
-      <w:hyperlink r:id="rId20" w:history="1">
+      <w:hyperlink r:id="rId23" w:history="1">
         <w:r>
           <w:rPr>
             <w:rStyle w:val="Hyperlink"/>
@@ -7669,11 +7969,13 @@
     <w:p>
       <w:pPr>
         <w:pStyle w:val="NoSpacing"/>
-      </w:pPr>
-    </w:p>
-    <w:p>
-      <w:pPr>
-        <w:pStyle w:val="NoSpacing"/>
+        <w:ind w:left="288"/>
+      </w:pPr>
+    </w:p>
+    <w:p>
+      <w:pPr>
+        <w:pStyle w:val="NoSpacing"/>
+        <w:ind w:left="288"/>
       </w:pPr>
       <w:r>
         <w:t>O’Reilly - Rolling with Ruby on Rails: (another installation guide)</w:t>
@@ -7682,11 +7984,12 @@
     <w:p>
       <w:pPr>
         <w:pStyle w:val="NoSpacing"/>
+        <w:ind w:left="288"/>
         <w:rPr>
           <w:color w:val="7030A0"/>
         </w:rPr>
       </w:pPr>
-      <w:hyperlink r:id="rId21" w:history="1">
+      <w:hyperlink r:id="rId24" w:history="1">
         <w:r>
           <w:rPr>
             <w:rStyle w:val="Hyperlink"/>
@@ -7705,11 +8008,13 @@
     <w:p>
       <w:pPr>
         <w:pStyle w:val="NoSpacing"/>
-      </w:pPr>
-    </w:p>
-    <w:p>
-      <w:pPr>
-        <w:pStyle w:val="NoSpacing"/>
+        <w:ind w:left="288"/>
+      </w:pPr>
+    </w:p>
+    <w:p>
+      <w:pPr>
+        <w:pStyle w:val="NoSpacing"/>
+        <w:ind w:left="288"/>
       </w:pPr>
       <w:r>
         <w:t>Oracle guide for installing Rails with Oracle</w:t>
@@ -7727,11 +8032,12 @@
     <w:p>
       <w:pPr>
         <w:pStyle w:val="NoSpacing"/>
+        <w:ind w:left="288"/>
         <w:rPr>
           <w:color w:val="7030A0"/>
         </w:rPr>
       </w:pPr>
-      <w:hyperlink r:id="rId22" w:history="1">
+      <w:hyperlink r:id="rId25" w:history="1">
         <w:r>
           <w:rPr>
             <w:rStyle w:val="Hyperlink"/>
@@ -7750,11 +8056,13 @@
     <w:p>
       <w:pPr>
         <w:pStyle w:val="NoSpacing"/>
-      </w:pPr>
-    </w:p>
-    <w:p>
-      <w:pPr>
-        <w:pStyle w:val="NoSpacing"/>
+        <w:ind w:left="288"/>
+      </w:pPr>
+    </w:p>
+    <w:p>
+      <w:pPr>
+        <w:pStyle w:val="NoSpacing"/>
+        <w:ind w:left="288"/>
       </w:pPr>
       <w:r>
         <w:t>Using Git on Windows:</w:t>
@@ -7763,11 +8071,12 @@
     <w:p>
       <w:pPr>
         <w:pStyle w:val="NoSpacing"/>
+        <w:ind w:left="288"/>
         <w:rPr>
           <w:color w:val="7030A0"/>
         </w:rPr>
       </w:pPr>
-      <w:hyperlink r:id="rId23" w:history="1">
+      <w:hyperlink r:id="rId26" w:history="1">
         <w:r>
           <w:rPr>
             <w:rStyle w:val="Hyperlink"/>
@@ -7793,20 +8102,21 @@
         <w:pStyle w:val="NoSpacing"/>
       </w:pPr>
       <w:r>
-        <w:t>For understanding the language and framework, t</w:t>
-      </w:r>
-      <w:r>
-        <w:t>he following guides were utilized:</w:t>
-      </w:r>
-    </w:p>
-    <w:p>
-      <w:pPr>
-        <w:pStyle w:val="NoSpacing"/>
-      </w:pPr>
-    </w:p>
-    <w:p>
-      <w:pPr>
-        <w:pStyle w:val="NoSpacing"/>
+        <w:t>Other resources</w:t>
+      </w:r>
+      <w:r>
+        <w:t>:</w:t>
+      </w:r>
+    </w:p>
+    <w:p>
+      <w:pPr>
+        <w:pStyle w:val="NoSpacing"/>
+      </w:pPr>
+    </w:p>
+    <w:p>
+      <w:pPr>
+        <w:pStyle w:val="NoSpacing"/>
+        <w:ind w:left="288"/>
         <w:rPr>
           <w:rFonts w:eastAsiaTheme="majorEastAsia"/>
           <w:bCs/>
@@ -7819,12 +8129,13 @@
     <w:p>
       <w:pPr>
         <w:pStyle w:val="NoSpacing"/>
+        <w:ind w:left="288"/>
         <w:rPr>
           <w:rFonts w:cs="Arial"/>
           <w:color w:val="7030A0"/>
         </w:rPr>
       </w:pPr>
-      <w:hyperlink r:id="rId24" w:history="1">
+      <w:hyperlink r:id="rId27" w:history="1">
         <w:r>
           <w:rPr>
             <w:rStyle w:val="Hyperlink"/>
@@ -7838,11 +8149,13 @@
     <w:p>
       <w:pPr>
         <w:pStyle w:val="NoSpacing"/>
-      </w:pPr>
-    </w:p>
-    <w:p>
-      <w:pPr>
-        <w:pStyle w:val="NoSpacing"/>
+        <w:ind w:left="288"/>
+      </w:pPr>
+    </w:p>
+    <w:p>
+      <w:pPr>
+        <w:pStyle w:val="NoSpacing"/>
+        <w:ind w:left="288"/>
         <w:rPr>
           <w:rFonts w:eastAsiaTheme="majorEastAsia"/>
           <w:bCs/>
@@ -7855,13 +8168,14 @@
     <w:p>
       <w:pPr>
         <w:pStyle w:val="NoSpacing"/>
+        <w:ind w:left="288"/>
         <w:rPr>
           <w:rFonts w:eastAsiaTheme="majorEastAsia" w:cs="Arial"/>
           <w:bCs/>
           <w:color w:val="7030A0"/>
         </w:rPr>
       </w:pPr>
-      <w:hyperlink r:id="rId25" w:history="1">
+      <w:hyperlink r:id="rId28" w:history="1">
         <w:r>
           <w:rPr>
             <w:rStyle w:val="Hyperlink"/>
@@ -7876,26 +8190,393 @@
     <w:p>
       <w:pPr>
         <w:pStyle w:val="NoSpacing"/>
-      </w:pPr>
-    </w:p>
-    <w:p>
-      <w:pPr>
-        <w:pStyle w:val="NoSpacing"/>
-      </w:pPr>
-      <w:r>
-        <w:t>Ruby syntax and guides for beginners:</w:t>
-      </w:r>
-    </w:p>
-    <w:p>
-      <w:pPr>
-        <w:pStyle w:val="NoSpacing"/>
+        <w:ind w:left="288"/>
+      </w:pPr>
+    </w:p>
+    <w:p>
+      <w:pPr>
+        <w:pStyle w:val="NoSpacing"/>
+        <w:ind w:left="288"/>
+      </w:pPr>
+      <w:r>
+        <w:t>Rails Video Tutorials:</w:t>
+      </w:r>
+    </w:p>
+    <w:p>
+      <w:pPr>
+        <w:pStyle w:val="NoSpacing"/>
+        <w:ind w:left="288"/>
+        <w:rPr>
+          <w:color w:val="7030A0"/>
+        </w:rPr>
+      </w:pPr>
+      <w:hyperlink r:id="rId29" w:history="1">
+        <w:r>
+          <w:rPr>
+            <w:rStyle w:val="Hyperlink"/>
+            <w:color w:val="7030A0"/>
+          </w:rPr>
+          <w:t>http://railscasts.com</w:t>
+        </w:r>
+      </w:hyperlink>
+    </w:p>
+    <w:p>
+      <w:pPr>
+        <w:pStyle w:val="NoSpacing"/>
+        <w:ind w:left="288"/>
+        <w:rPr>
+          <w:color w:val="7030A0"/>
+        </w:rPr>
+      </w:pPr>
+      <w:hyperlink r:id="rId30" w:history="1">
+        <w:r>
+          <w:rPr>
+            <w:rStyle w:val="Hyperlink"/>
+            <w:color w:val="7030A0"/>
+          </w:rPr>
+          <w:t>http://asciicasts.com/</w:t>
+        </w:r>
+      </w:hyperlink>
+      <w:r>
+        <w:rPr>
+          <w:color w:val="7030A0"/>
+        </w:rPr>
+        <w:t xml:space="preserve"> </w:t>
+      </w:r>
+      <w:r>
+        <w:rPr>
+          <w:color w:val="7030A0"/>
+        </w:rPr>
+        <w:t xml:space="preserve"> </w:t>
+      </w:r>
+    </w:p>
+    <w:p>
+      <w:pPr>
+        <w:pStyle w:val="NoSpacing"/>
+        <w:ind w:left="288"/>
+      </w:pPr>
+    </w:p>
+    <w:p>
+      <w:pPr>
+        <w:pStyle w:val="NoSpacing"/>
+        <w:ind w:left="288"/>
+      </w:pPr>
+      <w:r>
+        <w:t>Distributing Ruby</w:t>
+      </w:r>
+      <w:r>
+        <w:t xml:space="preserve"> Applications:</w:t>
+      </w:r>
+    </w:p>
+    <w:p>
+      <w:pPr>
+        <w:pStyle w:val="NoSpacing"/>
+        <w:ind w:left="288"/>
         <w:rPr>
           <w:rFonts w:eastAsiaTheme="majorEastAsia" w:cs="Arial"/>
           <w:bCs/>
           <w:color w:val="7030A0"/>
         </w:rPr>
       </w:pPr>
-      <w:hyperlink r:id="rId26" w:history="1">
+      <w:hyperlink r:id="rId31" w:history="1">
+        <w:r>
+          <w:rPr>
+            <w:rStyle w:val="Hyperlink"/>
+            <w:rFonts w:eastAsiaTheme="majorEastAsia" w:cs="Arial"/>
+            <w:bCs/>
+            <w:color w:val="7030A0"/>
+          </w:rPr>
+          <w:t>http://www.erikveen.dds.nl/distributingrubyapplications/rails.html</w:t>
+        </w:r>
+      </w:hyperlink>
+      <w:r>
+        <w:rPr>
+          <w:rFonts w:eastAsiaTheme="majorEastAsia" w:cs="Arial"/>
+          <w:bCs/>
+          <w:color w:val="7030A0"/>
+        </w:rPr>
+        <w:t xml:space="preserve"> </w:t>
+      </w:r>
+    </w:p>
+    <w:p>
+      <w:pPr>
+        <w:pStyle w:val="NoSpacing"/>
+        <w:ind w:left="288"/>
+        <w:rPr>
+          <w:rFonts w:eastAsiaTheme="majorEastAsia" w:cs="Arial"/>
+          <w:bCs/>
+        </w:rPr>
+      </w:pPr>
+      <w:r>
+        <w:rPr>
+          <w:rFonts w:eastAsiaTheme="majorEastAsia" w:cs="Arial"/>
+          <w:bCs/>
+          <w:color w:val="7030A0"/>
+        </w:rPr>
+        <w:br/>
+      </w:r>
+      <w:r>
+        <w:rPr>
+          <w:rFonts w:eastAsiaTheme="majorEastAsia" w:cs="Arial"/>
+          <w:bCs/>
+        </w:rPr>
+        <w:t>Git and Rails:</w:t>
+      </w:r>
+    </w:p>
+    <w:p>
+      <w:pPr>
+        <w:pStyle w:val="NoSpacing"/>
+        <w:ind w:left="288"/>
+        <w:rPr>
+          <w:rFonts w:eastAsiaTheme="majorEastAsia" w:cs="Arial"/>
+          <w:bCs/>
+          <w:color w:val="7030A0"/>
+        </w:rPr>
+      </w:pPr>
+      <w:hyperlink r:id="rId32" w:history="1">
+        <w:r>
+          <w:rPr>
+            <w:rStyle w:val="Hyperlink"/>
+            <w:rFonts w:eastAsiaTheme="majorEastAsia" w:cs="Arial"/>
+            <w:bCs/>
+            <w:color w:val="7030A0"/>
+          </w:rPr>
+          <w:t>http://harryseldon.thinkosphere.com/2009/01/14/git-and-rails-a-detailed-tutorial-including-plugins-submodules-development-and-production</w:t>
+        </w:r>
+      </w:hyperlink>
+      <w:r>
+        <w:rPr>
+          <w:rFonts w:eastAsiaTheme="majorEastAsia" w:cs="Arial"/>
+          <w:bCs/>
+          <w:color w:val="7030A0"/>
+        </w:rPr>
+        <w:t xml:space="preserve"> </w:t>
+      </w:r>
+    </w:p>
+    <w:p>
+      <w:pPr>
+        <w:pStyle w:val="NoSpacing"/>
+        <w:ind w:left="288"/>
+        <w:rPr>
+          <w:rFonts w:eastAsiaTheme="majorEastAsia" w:cs="Arial"/>
+          <w:bCs/>
+        </w:rPr>
+      </w:pPr>
+    </w:p>
+    <w:p>
+      <w:pPr>
+        <w:pStyle w:val="NoSpacing"/>
+        <w:ind w:left="288"/>
+        <w:rPr>
+          <w:rFonts w:eastAsiaTheme="majorEastAsia" w:cs="Arial"/>
+          <w:bCs/>
+        </w:rPr>
+      </w:pPr>
+      <w:r>
+        <w:rPr>
+          <w:rFonts w:eastAsiaTheme="majorEastAsia" w:cs="Arial"/>
+          <w:bCs/>
+        </w:rPr>
+        <w:t>Validates_Timeliness Plugin Information:</w:t>
+      </w:r>
+    </w:p>
+    <w:p>
+      <w:pPr>
+        <w:pStyle w:val="NoSpacing"/>
+        <w:ind w:left="288"/>
+        <w:rPr>
+          <w:rFonts w:eastAsiaTheme="majorEastAsia" w:cs="Arial"/>
+          <w:bCs/>
+          <w:color w:val="7030A0"/>
+        </w:rPr>
+      </w:pPr>
+      <w:hyperlink r:id="rId33" w:history="1">
+        <w:r>
+          <w:rPr>
+            <w:rStyle w:val="Hyperlink"/>
+            <w:rFonts w:eastAsiaTheme="majorEastAsia" w:cs="Arial"/>
+            <w:bCs/>
+            <w:color w:val="7030A0"/>
+          </w:rPr>
+          <w:t>http://www.railslodge.com/plugins/1160-validates-timeliness</w:t>
+        </w:r>
+      </w:hyperlink>
+      <w:r>
+        <w:rPr>
+          <w:rFonts w:eastAsiaTheme="majorEastAsia" w:cs="Arial"/>
+          <w:bCs/>
+          <w:color w:val="7030A0"/>
+        </w:rPr>
+        <w:t xml:space="preserve"> </w:t>
+      </w:r>
+    </w:p>
+    <w:p>
+      <w:pPr>
+        <w:pStyle w:val="NoSpacing"/>
+        <w:ind w:left="288"/>
+        <w:rPr>
+          <w:rFonts w:eastAsiaTheme="majorEastAsia" w:cs="Arial"/>
+          <w:bCs/>
+        </w:rPr>
+      </w:pPr>
+    </w:p>
+    <w:p>
+      <w:pPr>
+        <w:pStyle w:val="NoSpacing"/>
+        <w:ind w:left="288"/>
+        <w:rPr>
+          <w:rFonts w:eastAsiaTheme="majorEastAsia" w:cs="Arial"/>
+          <w:bCs/>
+        </w:rPr>
+      </w:pPr>
+      <w:r>
+        <w:rPr>
+          <w:rFonts w:eastAsiaTheme="majorEastAsia" w:cs="Arial"/>
+          <w:bCs/>
+        </w:rPr>
+        <w:lastRenderedPageBreak/>
+        <w:t>Authlogic Plugin Tutorial:</w:t>
+      </w:r>
+    </w:p>
+    <w:p>
+      <w:pPr>
+        <w:pStyle w:val="NoSpacing"/>
+        <w:numPr>
+          <w:ilvl w:val="0"/>
+          <w:numId w:val="32"/>
+        </w:numPr>
+        <w:rPr>
+          <w:rFonts w:eastAsiaTheme="majorEastAsia" w:cs="Arial"/>
+          <w:bCs/>
+          <w:color w:val="7030A0"/>
+        </w:rPr>
+      </w:pPr>
+      <w:hyperlink r:id="rId34" w:history="1">
+        <w:r>
+          <w:rPr>
+            <w:rStyle w:val="Hyperlink"/>
+            <w:rFonts w:eastAsiaTheme="majorEastAsia" w:cs="Arial"/>
+            <w:bCs/>
+            <w:color w:val="7030A0"/>
+          </w:rPr>
+          <w:t>http://github.com/binarylogic/authlogic_example</w:t>
+        </w:r>
+      </w:hyperlink>
+    </w:p>
+    <w:p>
+      <w:pPr>
+        <w:pStyle w:val="NoSpacing"/>
+        <w:numPr>
+          <w:ilvl w:val="0"/>
+          <w:numId w:val="32"/>
+        </w:numPr>
+        <w:rPr>
+          <w:rFonts w:eastAsiaTheme="majorEastAsia" w:cs="Arial"/>
+          <w:bCs/>
+          <w:color w:val="7030A0"/>
+        </w:rPr>
+      </w:pPr>
+      <w:hyperlink r:id="rId35" w:history="1">
+        <w:r>
+          <w:rPr>
+            <w:rStyle w:val="Hyperlink"/>
+            <w:rFonts w:eastAsiaTheme="majorEastAsia" w:cs="Arial"/>
+            <w:bCs/>
+            <w:color w:val="7030A0"/>
+          </w:rPr>
+          <w:t>http://asciicasts.com/episodes/160-authlogic</w:t>
+        </w:r>
+      </w:hyperlink>
+      <w:r>
+        <w:rPr>
+          <w:rFonts w:eastAsiaTheme="majorEastAsia" w:cs="Arial"/>
+          <w:bCs/>
+          <w:color w:val="7030A0"/>
+        </w:rPr>
+        <w:t xml:space="preserve"> </w:t>
+      </w:r>
+    </w:p>
+    <w:p>
+      <w:pPr>
+        <w:pStyle w:val="NoSpacing"/>
+        <w:ind w:left="288"/>
+      </w:pPr>
+    </w:p>
+    <w:p>
+      <w:pPr>
+        <w:pStyle w:val="NoSpacing"/>
+        <w:ind w:left="288"/>
+      </w:pPr>
+      <w:r>
+        <w:t xml:space="preserve">Understanding </w:t>
+      </w:r>
+      <w:r>
+        <w:t xml:space="preserve">the </w:t>
+      </w:r>
+      <w:r>
+        <w:t>Ruby language:</w:t>
+      </w:r>
+    </w:p>
+    <w:p>
+      <w:pPr>
+        <w:pStyle w:val="NoSpacing"/>
+        <w:numPr>
+          <w:ilvl w:val="0"/>
+          <w:numId w:val="31"/>
+        </w:numPr>
+        <w:rPr>
+          <w:color w:val="7030A0"/>
+        </w:rPr>
+      </w:pPr>
+      <w:hyperlink r:id="rId36" w:history="1">
+        <w:r>
+          <w:rPr>
+            <w:rStyle w:val="Hyperlink"/>
+            <w:color w:val="7030A0"/>
+          </w:rPr>
+          <w:t>http://www.robertsosinski.com/2008/12/21/understanding-ruby-blocks-procs-and-lambdas/</w:t>
+        </w:r>
+      </w:hyperlink>
+    </w:p>
+    <w:p>
+      <w:pPr>
+        <w:pStyle w:val="NoSpacing"/>
+        <w:numPr>
+          <w:ilvl w:val="0"/>
+          <w:numId w:val="31"/>
+        </w:numPr>
+        <w:rPr>
+          <w:color w:val="7030A0"/>
+        </w:rPr>
+      </w:pPr>
+      <w:hyperlink r:id="rId37" w:history="1">
+        <w:r>
+          <w:rPr>
+            <w:rStyle w:val="Hyperlink"/>
+            <w:color w:val="7030A0"/>
+          </w:rPr>
+          <w:t>http://rubylearning.com/satishtalim/tutorial.html</w:t>
+        </w:r>
+      </w:hyperlink>
+      <w:r>
+        <w:rPr>
+          <w:color w:val="7030A0"/>
+        </w:rPr>
+        <w:t xml:space="preserve"> </w:t>
+      </w:r>
+    </w:p>
+    <w:p>
+      <w:pPr>
+        <w:pStyle w:val="NoSpacing"/>
+        <w:numPr>
+          <w:ilvl w:val="0"/>
+          <w:numId w:val="31"/>
+        </w:numPr>
+        <w:rPr>
+          <w:color w:val="7030A0"/>
+        </w:rPr>
+      </w:pPr>
+      <w:hyperlink r:id="rId38" w:history="1">
         <w:r>
           <w:rPr>
             <w:rStyle w:val="Hyperlink"/>
@@ -7906,58 +8587,25 @@
           <w:t>http://www.meshplex.org/wiki/Ruby/Ruby_on_Rails_programming_tutorials</w:t>
         </w:r>
       </w:hyperlink>
-      <w:r>
-        <w:rPr>
-          <w:rFonts w:eastAsiaTheme="majorEastAsia" w:cs="Arial"/>
-          <w:bCs/>
+    </w:p>
+    <w:p>
+      <w:pPr>
+        <w:pStyle w:val="NoSpacing"/>
+        <w:numPr>
+          <w:ilvl w:val="0"/>
+          <w:numId w:val="31"/>
+        </w:numPr>
+        <w:rPr>
           <w:color w:val="7030A0"/>
         </w:rPr>
-        <w:t xml:space="preserve"> </w:t>
-      </w:r>
-    </w:p>
-    <w:p>
-      <w:pPr>
-        <w:pStyle w:val="NoSpacing"/>
-      </w:pPr>
-    </w:p>
-    <w:p>
-      <w:pPr>
-        <w:pStyle w:val="NoSpacing"/>
-      </w:pPr>
-      <w:r>
-        <w:t>To practice building web systems, t</w:t>
-      </w:r>
-      <w:r>
-        <w:t>he following tutorials were followed:</w:t>
-      </w:r>
-    </w:p>
-    <w:p>
-      <w:pPr>
-        <w:pStyle w:val="NoSpacing"/>
-      </w:pPr>
-    </w:p>
-    <w:p>
-      <w:pPr>
-        <w:pStyle w:val="NoSpacing"/>
-      </w:pPr>
-      <w:r>
-        <w:t>Four Days on Rails: (takes about 2 hours to complete)</w:t>
-      </w:r>
-    </w:p>
-    <w:p>
-      <w:pPr>
-        <w:pStyle w:val="NoSpacing"/>
-        <w:rPr>
-          <w:color w:val="7030A0"/>
-        </w:rPr>
-      </w:pPr>
-      <w:hyperlink r:id="rId27" w:history="1">
+      </w:pPr>
+      <w:hyperlink r:id="rId39" w:history="1">
         <w:r>
           <w:rPr>
             <w:rStyle w:val="Hyperlink"/>
             <w:color w:val="7030A0"/>
           </w:rPr>
-          <w:t>http://www.rails4days.pwp.blueyonder.co.uk/Rails4Days.pdf</w:t>
+          <w:t>http://www-users.math.umd.edu/~dcarrera/ruby/0.3/chp_01/first_steps.html</w:t>
         </w:r>
       </w:hyperlink>
       <w:r>
@@ -7970,113 +8618,29 @@
     <w:p>
       <w:pPr>
         <w:pStyle w:val="NoSpacing"/>
-      </w:pPr>
-    </w:p>
-    <w:p>
-      <w:pPr>
-        <w:pStyle w:val="NoSpacing"/>
-      </w:pPr>
-      <w:r>
-        <w:t xml:space="preserve">Uploading and </w:t>
-      </w:r>
-      <w:r>
-        <w:t>r</w:t>
-      </w:r>
-      <w:r>
-        <w:t>e-sizing images:</w:t>
-      </w:r>
-    </w:p>
-    <w:p>
-      <w:pPr>
-        <w:pStyle w:val="NoSpacing"/>
-        <w:rPr>
-          <w:rFonts w:cs="Arial"/>
-        </w:rPr>
-      </w:pPr>
-      <w:hyperlink r:id="rId28" w:history="1">
+        <w:numPr>
+          <w:ilvl w:val="0"/>
+          <w:numId w:val="31"/>
+        </w:numPr>
+        <w:rPr>
+          <w:color w:val="7030A0"/>
+        </w:rPr>
+      </w:pPr>
+      <w:hyperlink r:id="rId40" w:history="1">
         <w:r>
           <w:rPr>
             <w:rStyle w:val="Hyperlink"/>
-            <w:rFonts w:cs="Arial"/>
             <w:color w:val="7030A0"/>
           </w:rPr>
-          <w:t>http://www.tutorialized.com/view/tutorial/Image-uploads-and-resizing-for-Rails-models-with-mini-magick/19070</w:t>
+          <w:t>http://www.tekniqal.com/</w:t>
         </w:r>
       </w:hyperlink>
       <w:r>
         <w:rPr>
-          <w:rFonts w:cs="Arial"/>
           <w:color w:val="7030A0"/>
         </w:rPr>
         <w:t xml:space="preserve"> </w:t>
       </w:r>
-    </w:p>
-    <w:p>
-      <w:pPr>
-        <w:pStyle w:val="NoSpacing"/>
-        <w:ind w:left="0"/>
-      </w:pPr>
-    </w:p>
-    <w:p>
-      <w:pPr>
-        <w:pStyle w:val="NoSpacing"/>
-      </w:pPr>
-    </w:p>
-    <w:p>
-      <w:pPr>
-        <w:pStyle w:val="NoSpacing"/>
-      </w:pPr>
-      <w:r>
-        <w:lastRenderedPageBreak/>
-        <w:t>Other references:</w:t>
-      </w:r>
-    </w:p>
-    <w:p>
-      <w:pPr>
-        <w:pStyle w:val="NoSpacing"/>
-      </w:pPr>
-    </w:p>
-    <w:p>
-      <w:pPr>
-        <w:pStyle w:val="NoSpacing"/>
-      </w:pPr>
-      <w:r>
-        <w:t>Distributing Rails Applications:</w:t>
-      </w:r>
-    </w:p>
-    <w:p>
-      <w:pPr>
-        <w:pStyle w:val="NoSpacing"/>
-        <w:rPr>
-          <w:rFonts w:eastAsiaTheme="majorEastAsia" w:cs="Arial"/>
-          <w:bCs/>
-          <w:color w:val="7030A0"/>
-        </w:rPr>
-      </w:pPr>
-      <w:hyperlink r:id="rId29" w:history="1">
-        <w:r>
-          <w:rPr>
-            <w:rStyle w:val="Hyperlink"/>
-            <w:rFonts w:eastAsiaTheme="majorEastAsia" w:cs="Arial"/>
-            <w:bCs/>
-            <w:color w:val="7030A0"/>
-          </w:rPr>
-          <w:t>http://www.erikveen.dds.nl/distributingrubyapplications/rails.html</w:t>
-        </w:r>
-      </w:hyperlink>
-      <w:r>
-        <w:rPr>
-          <w:rFonts w:eastAsiaTheme="majorEastAsia" w:cs="Arial"/>
-          <w:bCs/>
-          <w:color w:val="7030A0"/>
-        </w:rPr>
-        <w:t xml:space="preserve"> </w:t>
-      </w:r>
-    </w:p>
-    <w:p>
-      <w:pPr>
-        <w:pStyle w:val="NoSpacing"/>
-      </w:pPr>
     </w:p>
     <w:p>
       <w:pPr>
@@ -8159,7 +8723,7 @@
       <w:r>
         <w:t xml:space="preserve">Login at: </w:t>
       </w:r>
-      <w:hyperlink r:id="rId30" w:history="1">
+      <w:hyperlink r:id="rId41" w:history="1">
         <w:r>
           <w:rPr>
             <w:rStyle w:val="Hyperlink"/>
@@ -8233,7 +8797,7 @@
       <w:r>
         <w:t xml:space="preserve">Public Clone URL: </w:t>
       </w:r>
-      <w:hyperlink r:id="rId31" w:history="1">
+      <w:hyperlink r:id="rId42" w:history="1">
         <w:r>
           <w:rPr>
             <w:rStyle w:val="Hyperlink"/>
@@ -8253,7 +8817,7 @@
       <w:r>
         <w:t xml:space="preserve">My Clone URL: </w:t>
       </w:r>
-      <w:hyperlink r:id="rId32" w:history="1">
+      <w:hyperlink r:id="rId43" w:history="1">
         <w:r>
           <w:rPr>
             <w:rStyle w:val="Hyperlink"/>
@@ -8806,7 +9370,7 @@
               </w:rPr>
               <w:t xml:space="preserve">git clone </w:t>
             </w:r>
-            <w:hyperlink r:id="rId33" w:history="1">
+            <w:hyperlink r:id="rId44" w:history="1">
               <w:r>
                 <w:rPr>
                   <w:rStyle w:val="Hyperlink"/>
@@ -9381,7 +9945,7 @@
               </w:rPr>
               <w:t xml:space="preserve">git remote add origin </w:t>
             </w:r>
-            <w:hyperlink r:id="rId34" w:history="1">
+            <w:hyperlink r:id="rId45" w:history="1">
               <w:r>
                 <w:rPr>
                   <w:rStyle w:val="Hyperlink"/>
@@ -10776,6 +11340,70 @@
     <w:p>
       <w:pPr>
         <w:pStyle w:val="NoSpacing"/>
+        <w:rPr>
+          <w:rFonts w:ascii="Courier New" w:hAnsi="Courier New" w:cs="Courier New"/>
+        </w:rPr>
+      </w:pPr>
+    </w:p>
+    <w:p>
+      <w:pPr>
+        <w:pStyle w:val="NoSpacing"/>
+        <w:rPr>
+          <w:rFonts w:asciiTheme="majorHAnsi" w:hAnsiTheme="majorHAnsi" w:cstheme="majorHAnsi"/>
+        </w:rPr>
+      </w:pPr>
+      <w:r>
+        <w:rPr>
+          <w:rFonts w:asciiTheme="majorHAnsi" w:hAnsiTheme="majorHAnsi" w:cstheme="majorHAnsi"/>
+        </w:rPr>
+        <w:t>To run tests:</w:t>
+      </w:r>
+    </w:p>
+    <w:p>
+      <w:pPr>
+        <w:pStyle w:val="NoSpacing"/>
+        <w:rPr>
+          <w:rFonts w:ascii="Courier New" w:hAnsi="Courier New" w:cs="Courier New"/>
+        </w:rPr>
+      </w:pPr>
+      <w:r>
+        <w:rPr>
+          <w:rFonts w:ascii="Courier New" w:hAnsi="Courier New" w:cs="Courier New"/>
+        </w:rPr>
+        <w:t>rake test</w:t>
+      </w:r>
+    </w:p>
+    <w:p>
+      <w:pPr>
+        <w:pStyle w:val="NoSpacing"/>
+        <w:rPr>
+          <w:rFonts w:ascii="Courier New" w:hAnsi="Courier New" w:cs="Courier New"/>
+        </w:rPr>
+      </w:pPr>
+      <w:r>
+        <w:rPr>
+          <w:rFonts w:ascii="Courier New" w:hAnsi="Courier New" w:cs="Courier New"/>
+        </w:rPr>
+        <w:t>rake test:units</w:t>
+      </w:r>
+    </w:p>
+    <w:p>
+      <w:pPr>
+        <w:pStyle w:val="NoSpacing"/>
+        <w:rPr>
+          <w:rFonts w:ascii="Courier New" w:hAnsi="Courier New" w:cs="Courier New"/>
+        </w:rPr>
+      </w:pPr>
+      <w:r>
+        <w:rPr>
+          <w:rFonts w:ascii="Courier New" w:hAnsi="Courier New" w:cs="Courier New"/>
+        </w:rPr>
+        <w:t>rake test:functionals</w:t>
+      </w:r>
+    </w:p>
+    <w:p>
+      <w:pPr>
+        <w:pStyle w:val="NoSpacing"/>
       </w:pPr>
     </w:p>
     <w:p>
@@ -10798,8 +11426,8 @@
       </w:pPr>
     </w:p>
     <w:sectPr>
-      <w:headerReference w:type="default" r:id="rId35"/>
-      <w:footerReference w:type="default" r:id="rId36"/>
+      <w:headerReference w:type="default" r:id="rId46"/>
+      <w:footerReference w:type="default" r:id="rId47"/>
       <w:pgSz w:w="12240" w:h="15840"/>
       <w:pgMar w:top="1440" w:right="1440" w:bottom="1440" w:left="1440" w:header="708" w:footer="708" w:gutter="0"/>
       <w:pgNumType w:start="1"/>
@@ -10882,7 +11510,7 @@
         <w:rPr>
           <w:noProof/>
         </w:rPr>
-        <w:t>20</w:t>
+        <w:t>16</w:t>
       </w:r>
     </w:fldSimple>
   </w:p>
@@ -13027,6 +13655,119 @@
     </w:lvl>
   </w:abstractNum>
   <w:abstractNum w:abstractNumId="21">
+    <w:nsid w:val="5D9E4981"/>
+    <w:multiLevelType w:val="hybridMultilevel"/>
+    <w:tmpl w:val="C85E3A2C"/>
+    <w:lvl w:ilvl="0" w:tplc="04090001">
+      <w:start w:val="1"/>
+      <w:numFmt w:val="bullet"/>
+      <w:lvlText w:val=""/>
+      <w:lvlJc w:val="left"/>
+      <w:pPr>
+        <w:ind w:left="864" w:hanging="360"/>
+      </w:pPr>
+      <w:rPr>
+        <w:rFonts w:ascii="Symbol" w:hAnsi="Symbol" w:hint="default"/>
+      </w:rPr>
+    </w:lvl>
+    <w:lvl w:ilvl="1" w:tplc="04090003" w:tentative="1">
+      <w:start w:val="1"/>
+      <w:numFmt w:val="bullet"/>
+      <w:lvlText w:val="o"/>
+      <w:lvlJc w:val="left"/>
+      <w:pPr>
+        <w:ind w:left="1584" w:hanging="360"/>
+      </w:pPr>
+      <w:rPr>
+        <w:rFonts w:ascii="Courier New" w:hAnsi="Courier New" w:cs="Courier New" w:hint="default"/>
+      </w:rPr>
+    </w:lvl>
+    <w:lvl w:ilvl="2" w:tplc="04090005" w:tentative="1">
+      <w:start w:val="1"/>
+      <w:numFmt w:val="bullet"/>
+      <w:lvlText w:val=""/>
+      <w:lvlJc w:val="left"/>
+      <w:pPr>
+        <w:ind w:left="2304" w:hanging="360"/>
+      </w:pPr>
+      <w:rPr>
+        <w:rFonts w:ascii="Wingdings" w:hAnsi="Wingdings" w:hint="default"/>
+      </w:rPr>
+    </w:lvl>
+    <w:lvl w:ilvl="3" w:tplc="04090001" w:tentative="1">
+      <w:start w:val="1"/>
+      <w:numFmt w:val="bullet"/>
+      <w:lvlText w:val=""/>
+      <w:lvlJc w:val="left"/>
+      <w:pPr>
+        <w:ind w:left="3024" w:hanging="360"/>
+      </w:pPr>
+      <w:rPr>
+        <w:rFonts w:ascii="Symbol" w:hAnsi="Symbol" w:hint="default"/>
+      </w:rPr>
+    </w:lvl>
+    <w:lvl w:ilvl="4" w:tplc="04090003" w:tentative="1">
+      <w:start w:val="1"/>
+      <w:numFmt w:val="bullet"/>
+      <w:lvlText w:val="o"/>
+      <w:lvlJc w:val="left"/>
+      <w:pPr>
+        <w:ind w:left="3744" w:hanging="360"/>
+      </w:pPr>
+      <w:rPr>
+        <w:rFonts w:ascii="Courier New" w:hAnsi="Courier New" w:cs="Courier New" w:hint="default"/>
+      </w:rPr>
+    </w:lvl>
+    <w:lvl w:ilvl="5" w:tplc="04090005" w:tentative="1">
+      <w:start w:val="1"/>
+      <w:numFmt w:val="bullet"/>
+      <w:lvlText w:val=""/>
+      <w:lvlJc w:val="left"/>
+      <w:pPr>
+        <w:ind w:left="4464" w:hanging="360"/>
+      </w:pPr>
+      <w:rPr>
+        <w:rFonts w:ascii="Wingdings" w:hAnsi="Wingdings" w:hint="default"/>
+      </w:rPr>
+    </w:lvl>
+    <w:lvl w:ilvl="6" w:tplc="04090001" w:tentative="1">
+      <w:start w:val="1"/>
+      <w:numFmt w:val="bullet"/>
+      <w:lvlText w:val=""/>
+      <w:lvlJc w:val="left"/>
+      <w:pPr>
+        <w:ind w:left="5184" w:hanging="360"/>
+      </w:pPr>
+      <w:rPr>
+        <w:rFonts w:ascii="Symbol" w:hAnsi="Symbol" w:hint="default"/>
+      </w:rPr>
+    </w:lvl>
+    <w:lvl w:ilvl="7" w:tplc="04090003" w:tentative="1">
+      <w:start w:val="1"/>
+      <w:numFmt w:val="bullet"/>
+      <w:lvlText w:val="o"/>
+      <w:lvlJc w:val="left"/>
+      <w:pPr>
+        <w:ind w:left="5904" w:hanging="360"/>
+      </w:pPr>
+      <w:rPr>
+        <w:rFonts w:ascii="Courier New" w:hAnsi="Courier New" w:cs="Courier New" w:hint="default"/>
+      </w:rPr>
+    </w:lvl>
+    <w:lvl w:ilvl="8" w:tplc="04090005" w:tentative="1">
+      <w:start w:val="1"/>
+      <w:numFmt w:val="bullet"/>
+      <w:lvlText w:val=""/>
+      <w:lvlJc w:val="left"/>
+      <w:pPr>
+        <w:ind w:left="6624" w:hanging="360"/>
+      </w:pPr>
+      <w:rPr>
+        <w:rFonts w:ascii="Wingdings" w:hAnsi="Wingdings" w:hint="default"/>
+      </w:rPr>
+    </w:lvl>
+  </w:abstractNum>
+  <w:abstractNum w:abstractNumId="22">
     <w:nsid w:val="5E6B67EA"/>
     <w:multiLevelType w:val="hybridMultilevel"/>
     <w:tmpl w:val="64B04ABC"/>
@@ -13115,7 +13856,7 @@
       </w:pPr>
     </w:lvl>
   </w:abstractNum>
-  <w:abstractNum w:abstractNumId="22">
+  <w:abstractNum w:abstractNumId="23">
     <w:nsid w:val="615D6DD2"/>
     <w:multiLevelType w:val="hybridMultilevel"/>
     <w:tmpl w:val="8BC46454"/>
@@ -13207,7 +13948,7 @@
       </w:pPr>
     </w:lvl>
   </w:abstractNum>
-  <w:abstractNum w:abstractNumId="23">
+  <w:abstractNum w:abstractNumId="24">
     <w:nsid w:val="661A405E"/>
     <w:multiLevelType w:val="hybridMultilevel"/>
     <w:tmpl w:val="A15A85A0"/>
@@ -13320,7 +14061,7 @@
       </w:rPr>
     </w:lvl>
   </w:abstractNum>
-  <w:abstractNum w:abstractNumId="24">
+  <w:abstractNum w:abstractNumId="25">
     <w:nsid w:val="68794A0B"/>
     <w:multiLevelType w:val="hybridMultilevel"/>
     <w:tmpl w:val="6F0E1026"/>
@@ -13409,7 +14150,7 @@
       </w:pPr>
     </w:lvl>
   </w:abstractNum>
-  <w:abstractNum w:abstractNumId="25">
+  <w:abstractNum w:abstractNumId="26">
     <w:nsid w:val="689F6BCA"/>
     <w:multiLevelType w:val="hybridMultilevel"/>
     <w:tmpl w:val="2A708646"/>
@@ -13521,7 +14262,120 @@
       </w:rPr>
     </w:lvl>
   </w:abstractNum>
-  <w:abstractNum w:abstractNumId="26">
+  <w:abstractNum w:abstractNumId="27">
+    <w:nsid w:val="69E11861"/>
+    <w:multiLevelType w:val="hybridMultilevel"/>
+    <w:tmpl w:val="AADC2956"/>
+    <w:lvl w:ilvl="0" w:tplc="04090001">
+      <w:start w:val="1"/>
+      <w:numFmt w:val="bullet"/>
+      <w:lvlText w:val=""/>
+      <w:lvlJc w:val="left"/>
+      <w:pPr>
+        <w:ind w:left="864" w:hanging="360"/>
+      </w:pPr>
+      <w:rPr>
+        <w:rFonts w:ascii="Symbol" w:hAnsi="Symbol" w:hint="default"/>
+      </w:rPr>
+    </w:lvl>
+    <w:lvl w:ilvl="1" w:tplc="04090003" w:tentative="1">
+      <w:start w:val="1"/>
+      <w:numFmt w:val="bullet"/>
+      <w:lvlText w:val="o"/>
+      <w:lvlJc w:val="left"/>
+      <w:pPr>
+        <w:ind w:left="1584" w:hanging="360"/>
+      </w:pPr>
+      <w:rPr>
+        <w:rFonts w:ascii="Courier New" w:hAnsi="Courier New" w:cs="Courier New" w:hint="default"/>
+      </w:rPr>
+    </w:lvl>
+    <w:lvl w:ilvl="2" w:tplc="04090005" w:tentative="1">
+      <w:start w:val="1"/>
+      <w:numFmt w:val="bullet"/>
+      <w:lvlText w:val=""/>
+      <w:lvlJc w:val="left"/>
+      <w:pPr>
+        <w:ind w:left="2304" w:hanging="360"/>
+      </w:pPr>
+      <w:rPr>
+        <w:rFonts w:ascii="Wingdings" w:hAnsi="Wingdings" w:hint="default"/>
+      </w:rPr>
+    </w:lvl>
+    <w:lvl w:ilvl="3" w:tplc="04090001" w:tentative="1">
+      <w:start w:val="1"/>
+      <w:numFmt w:val="bullet"/>
+      <w:lvlText w:val=""/>
+      <w:lvlJc w:val="left"/>
+      <w:pPr>
+        <w:ind w:left="3024" w:hanging="360"/>
+      </w:pPr>
+      <w:rPr>
+        <w:rFonts w:ascii="Symbol" w:hAnsi="Symbol" w:hint="default"/>
+      </w:rPr>
+    </w:lvl>
+    <w:lvl w:ilvl="4" w:tplc="04090003" w:tentative="1">
+      <w:start w:val="1"/>
+      <w:numFmt w:val="bullet"/>
+      <w:lvlText w:val="o"/>
+      <w:lvlJc w:val="left"/>
+      <w:pPr>
+        <w:ind w:left="3744" w:hanging="360"/>
+      </w:pPr>
+      <w:rPr>
+        <w:rFonts w:ascii="Courier New" w:hAnsi="Courier New" w:cs="Courier New" w:hint="default"/>
+      </w:rPr>
+    </w:lvl>
+    <w:lvl w:ilvl="5" w:tplc="04090005" w:tentative="1">
+      <w:start w:val="1"/>
+      <w:numFmt w:val="bullet"/>
+      <w:lvlText w:val=""/>
+      <w:lvlJc w:val="left"/>
+      <w:pPr>
+        <w:ind w:left="4464" w:hanging="360"/>
+      </w:pPr>
+      <w:rPr>
+        <w:rFonts w:ascii="Wingdings" w:hAnsi="Wingdings" w:hint="default"/>
+      </w:rPr>
+    </w:lvl>
+    <w:lvl w:ilvl="6" w:tplc="04090001" w:tentative="1">
+      <w:start w:val="1"/>
+      <w:numFmt w:val="bullet"/>
+      <w:lvlText w:val=""/>
+      <w:lvlJc w:val="left"/>
+      <w:pPr>
+        <w:ind w:left="5184" w:hanging="360"/>
+      </w:pPr>
+      <w:rPr>
+        <w:rFonts w:ascii="Symbol" w:hAnsi="Symbol" w:hint="default"/>
+      </w:rPr>
+    </w:lvl>
+    <w:lvl w:ilvl="7" w:tplc="04090003" w:tentative="1">
+      <w:start w:val="1"/>
+      <w:numFmt w:val="bullet"/>
+      <w:lvlText w:val="o"/>
+      <w:lvlJc w:val="left"/>
+      <w:pPr>
+        <w:ind w:left="5904" w:hanging="360"/>
+      </w:pPr>
+      <w:rPr>
+        <w:rFonts w:ascii="Courier New" w:hAnsi="Courier New" w:cs="Courier New" w:hint="default"/>
+      </w:rPr>
+    </w:lvl>
+    <w:lvl w:ilvl="8" w:tplc="04090005" w:tentative="1">
+      <w:start w:val="1"/>
+      <w:numFmt w:val="bullet"/>
+      <w:lvlText w:val=""/>
+      <w:lvlJc w:val="left"/>
+      <w:pPr>
+        <w:ind w:left="6624" w:hanging="360"/>
+      </w:pPr>
+      <w:rPr>
+        <w:rFonts w:ascii="Wingdings" w:hAnsi="Wingdings" w:hint="default"/>
+      </w:rPr>
+    </w:lvl>
+  </w:abstractNum>
+  <w:abstractNum w:abstractNumId="28">
     <w:nsid w:val="6EC301E1"/>
     <w:multiLevelType w:val="hybridMultilevel"/>
     <w:tmpl w:val="6DAE23EC"/>
@@ -13610,7 +14464,7 @@
       </w:pPr>
     </w:lvl>
   </w:abstractNum>
-  <w:abstractNum w:abstractNumId="27">
+  <w:abstractNum w:abstractNumId="29">
     <w:nsid w:val="77401A35"/>
     <w:multiLevelType w:val="hybridMultilevel"/>
     <w:tmpl w:val="79BA798E"/>
@@ -13702,7 +14556,7 @@
       </w:pPr>
     </w:lvl>
   </w:abstractNum>
-  <w:abstractNum w:abstractNumId="28">
+  <w:abstractNum w:abstractNumId="30">
     <w:nsid w:val="7BA00261"/>
     <w:multiLevelType w:val="hybridMultilevel"/>
     <w:tmpl w:val="E8988D7A"/>
@@ -13791,7 +14645,7 @@
       </w:pPr>
     </w:lvl>
   </w:abstractNum>
-  <w:abstractNum w:abstractNumId="29">
+  <w:abstractNum w:abstractNumId="31">
     <w:nsid w:val="7F400727"/>
     <w:multiLevelType w:val="hybridMultilevel"/>
     <w:tmpl w:val="AEC8B6FE"/>
@@ -13881,13 +14735,13 @@
     </w:lvl>
   </w:abstractNum>
   <w:num w:numId="1">
-    <w:abstractNumId w:val="23"/>
+    <w:abstractNumId w:val="24"/>
   </w:num>
   <w:num w:numId="2">
-    <w:abstractNumId w:val="24"/>
+    <w:abstractNumId w:val="25"/>
   </w:num>
   <w:num w:numId="3">
-    <w:abstractNumId w:val="28"/>
+    <w:abstractNumId w:val="30"/>
   </w:num>
   <w:num w:numId="4">
     <w:abstractNumId w:val="14"/>
@@ -13914,7 +14768,7 @@
     <w:abstractNumId w:val="7"/>
   </w:num>
   <w:num w:numId="12">
-    <w:abstractNumId w:val="27"/>
+    <w:abstractNumId w:val="29"/>
   </w:num>
   <w:num w:numId="13">
     <w:abstractNumId w:val="0"/>
@@ -13938,7 +14792,7 @@
     <w:abstractNumId w:val="9"/>
   </w:num>
   <w:num w:numId="20">
-    <w:abstractNumId w:val="29"/>
+    <w:abstractNumId w:val="31"/>
   </w:num>
   <w:num w:numId="21">
     <w:abstractNumId w:val="5"/>
@@ -13947,7 +14801,7 @@
     <w:abstractNumId w:val="15"/>
   </w:num>
   <w:num w:numId="23">
-    <w:abstractNumId w:val="25"/>
+    <w:abstractNumId w:val="26"/>
   </w:num>
   <w:num w:numId="24">
     <w:abstractNumId w:val="10"/>
@@ -13959,16 +14813,22 @@
     <w:abstractNumId w:val="3"/>
   </w:num>
   <w:num w:numId="27">
-    <w:abstractNumId w:val="26"/>
+    <w:abstractNumId w:val="28"/>
   </w:num>
   <w:num w:numId="28">
-    <w:abstractNumId w:val="22"/>
+    <w:abstractNumId w:val="23"/>
   </w:num>
   <w:num w:numId="29">
-    <w:abstractNumId w:val="21"/>
+    <w:abstractNumId w:val="22"/>
   </w:num>
   <w:num w:numId="30">
     <w:abstractNumId w:val="17"/>
+  </w:num>
+  <w:num w:numId="31">
+    <w:abstractNumId w:val="27"/>
+  </w:num>
+  <w:num w:numId="32">
+    <w:abstractNumId w:val="21"/>
   </w:num>
 </w:numbering>
 </file>
@@ -14328,6 +15188,7 @@
   <w:style w:type="character" w:default="1" w:styleId="DefaultParagraphFont">
     <w:name w:val="Default Paragraph Font"/>
     <w:uiPriority w:val="1"/>
+    <w:semiHidden/>
     <w:unhideWhenUsed/>
   </w:style>
   <w:style w:type="table" w:default="1" w:styleId="TableNormal">

</xml_diff>

<commit_message>
Added info to dev guide for railroad plugin
</commit_message>
<xml_diff>
--- a/Stargazer_DeveloperGuide.docx
+++ b/Stargazer_DeveloperGuide.docx
@@ -3380,6 +3380,66 @@
     <w:p>
       <w:pPr>
         <w:pStyle w:val="NoSpacing"/>
+        <w:rPr>
+          <w:rFonts w:ascii="Courier New" w:hAnsi="Courier New" w:cs="Courier New"/>
+        </w:rPr>
+      </w:pPr>
+    </w:p>
+    <w:p>
+      <w:pPr>
+        <w:pStyle w:val="NoSpacing"/>
+        <w:rPr>
+          <w:rFonts w:asciiTheme="majorHAnsi" w:hAnsiTheme="majorHAnsi" w:cstheme="majorHAnsi"/>
+        </w:rPr>
+      </w:pPr>
+      <w:r>
+        <w:rPr>
+          <w:rFonts w:asciiTheme="majorHAnsi" w:hAnsiTheme="majorHAnsi" w:cstheme="majorHAnsi"/>
+        </w:rPr>
+        <w:t>For</w:t>
+      </w:r>
+      <w:r>
+        <w:rPr>
+          <w:rFonts w:asciiTheme="majorHAnsi" w:hAnsiTheme="majorHAnsi" w:cstheme="majorHAnsi"/>
+        </w:rPr>
+        <w:t xml:space="preserve"> automatically creating class diagrams from Rails applications</w:t>
+      </w:r>
+      <w:r>
+        <w:rPr>
+          <w:rFonts w:asciiTheme="majorHAnsi" w:hAnsiTheme="majorHAnsi" w:cstheme="majorHAnsi"/>
+        </w:rPr>
+        <w:t>:</w:t>
+      </w:r>
+    </w:p>
+    <w:p>
+      <w:pPr>
+        <w:pStyle w:val="NoSpacing"/>
+        <w:rPr>
+          <w:rFonts w:ascii="Courier New" w:hAnsi="Courier New" w:cs="Courier New"/>
+        </w:rPr>
+      </w:pPr>
+      <w:r>
+        <w:rPr>
+          <w:rFonts w:ascii="Courier New" w:hAnsi="Courier New" w:cs="Courier New"/>
+        </w:rPr>
+        <w:t xml:space="preserve">sudo </w:t>
+      </w:r>
+      <w:r>
+        <w:rPr>
+          <w:rFonts w:ascii="Courier New" w:hAnsi="Courier New" w:cs="Courier New"/>
+        </w:rPr>
+        <w:t>gem install</w:t>
+      </w:r>
+      <w:r>
+        <w:rPr>
+          <w:rFonts w:ascii="Courier New" w:hAnsi="Courier New" w:cs="Courier New"/>
+        </w:rPr>
+        <w:t xml:space="preserve"> railroad</w:t>
+      </w:r>
+    </w:p>
+    <w:p>
+      <w:pPr>
+        <w:pStyle w:val="NoSpacing"/>
       </w:pPr>
     </w:p>
     <w:p>
@@ -3635,6 +3695,7 @@
         <w:pStyle w:val="NoSpacing"/>
       </w:pPr>
       <w:r>
+        <w:lastRenderedPageBreak/>
         <w:t>See Appendix C for instructions for using Git.</w:t>
       </w:r>
     </w:p>
@@ -8577,6 +8638,66 @@
       <w:pPr>
         <w:pStyle w:val="NoSpacing"/>
         <w:ind w:left="288"/>
+        <w:rPr>
+          <w:rFonts w:eastAsiaTheme="majorEastAsia" w:cs="Arial"/>
+          <w:bCs/>
+        </w:rPr>
+      </w:pPr>
+      <w:r>
+        <w:rPr>
+          <w:rFonts w:eastAsiaTheme="majorEastAsia" w:cs="Arial"/>
+          <w:bCs/>
+        </w:rPr>
+        <w:t>Railroad</w:t>
+      </w:r>
+      <w:r>
+        <w:rPr>
+          <w:rFonts w:eastAsiaTheme="majorEastAsia" w:cs="Arial"/>
+          <w:bCs/>
+        </w:rPr>
+        <w:t xml:space="preserve"> Plugin Information:</w:t>
+      </w:r>
+    </w:p>
+    <w:p>
+      <w:pPr>
+        <w:pStyle w:val="NoSpacing"/>
+        <w:ind w:left="288"/>
+        <w:rPr>
+          <w:rFonts w:eastAsiaTheme="majorEastAsia" w:cs="Arial"/>
+          <w:bCs/>
+          <w:color w:val="7030A0"/>
+        </w:rPr>
+      </w:pPr>
+      <w:hyperlink r:id="rId36" w:history="1">
+        <w:r>
+          <w:rPr>
+            <w:rStyle w:val="Hyperlink"/>
+            <w:rFonts w:eastAsiaTheme="majorEastAsia" w:cs="Arial"/>
+            <w:bCs/>
+            <w:color w:val="7030A0"/>
+          </w:rPr>
+          <w:t>http://www.railroad.rubyforge.org/</w:t>
+        </w:r>
+      </w:hyperlink>
+      <w:r>
+        <w:rPr>
+          <w:rFonts w:eastAsiaTheme="majorEastAsia" w:cs="Arial"/>
+          <w:bCs/>
+          <w:color w:val="7030A0"/>
+        </w:rPr>
+        <w:t xml:space="preserve"> </w:t>
+      </w:r>
+    </w:p>
+    <w:p>
+      <w:pPr>
+        <w:pStyle w:val="NoSpacing"/>
+        <w:ind w:left="288"/>
+      </w:pPr>
+    </w:p>
+    <w:p>
+      <w:pPr>
+        <w:pStyle w:val="NoSpacing"/>
+        <w:ind w:left="288"/>
       </w:pPr>
       <w:r>
         <w:t xml:space="preserve">Understanding </w:t>
@@ -8599,7 +8720,7 @@
           <w:color w:val="7030A0"/>
         </w:rPr>
       </w:pPr>
-      <w:hyperlink r:id="rId36" w:history="1">
+      <w:hyperlink r:id="rId37" w:history="1">
         <w:r>
           <w:rPr>
             <w:rStyle w:val="Hyperlink"/>
@@ -8620,7 +8741,7 @@
           <w:color w:val="7030A0"/>
         </w:rPr>
       </w:pPr>
-      <w:hyperlink r:id="rId37" w:history="1">
+      <w:hyperlink r:id="rId38" w:history="1">
         <w:r>
           <w:rPr>
             <w:rStyle w:val="Hyperlink"/>
@@ -8647,7 +8768,7 @@
           <w:color w:val="7030A0"/>
         </w:rPr>
       </w:pPr>
-      <w:hyperlink r:id="rId38" w:history="1">
+      <w:hyperlink r:id="rId39" w:history="1">
         <w:r>
           <w:rPr>
             <w:rStyle w:val="Hyperlink"/>
@@ -8670,7 +8791,7 @@
           <w:color w:val="7030A0"/>
         </w:rPr>
       </w:pPr>
-      <w:hyperlink r:id="rId39" w:history="1">
+      <w:hyperlink r:id="rId40" w:history="1">
         <w:r>
           <w:rPr>
             <w:rStyle w:val="Hyperlink"/>
@@ -8697,7 +8818,7 @@
           <w:color w:val="7030A0"/>
         </w:rPr>
       </w:pPr>
-      <w:hyperlink r:id="rId40" w:history="1">
+      <w:hyperlink r:id="rId41" w:history="1">
         <w:r>
           <w:rPr>
             <w:rStyle w:val="Hyperlink"/>
@@ -8794,7 +8915,7 @@
       <w:r>
         <w:t xml:space="preserve">Login at: </w:t>
       </w:r>
-      <w:hyperlink r:id="rId41" w:history="1">
+      <w:hyperlink r:id="rId42" w:history="1">
         <w:r>
           <w:rPr>
             <w:rStyle w:val="Hyperlink"/>
@@ -8868,7 +8989,7 @@
       <w:r>
         <w:t xml:space="preserve">Public Clone URL: </w:t>
       </w:r>
-      <w:hyperlink r:id="rId42" w:history="1">
+      <w:hyperlink r:id="rId43" w:history="1">
         <w:r>
           <w:rPr>
             <w:rStyle w:val="Hyperlink"/>
@@ -8888,7 +9009,7 @@
       <w:r>
         <w:t xml:space="preserve">My Clone URL: </w:t>
       </w:r>
-      <w:hyperlink r:id="rId43" w:history="1">
+      <w:hyperlink r:id="rId44" w:history="1">
         <w:r>
           <w:rPr>
             <w:rStyle w:val="Hyperlink"/>
@@ -9441,7 +9562,7 @@
               </w:rPr>
               <w:t xml:space="preserve">git clone </w:t>
             </w:r>
-            <w:hyperlink r:id="rId44" w:history="1">
+            <w:hyperlink r:id="rId45" w:history="1">
               <w:r>
                 <w:rPr>
                   <w:rStyle w:val="Hyperlink"/>
@@ -10016,7 +10137,7 @@
               </w:rPr>
               <w:t xml:space="preserve">git remote add origin </w:t>
             </w:r>
-            <w:hyperlink r:id="rId45" w:history="1">
+            <w:hyperlink r:id="rId46" w:history="1">
               <w:r>
                 <w:rPr>
                   <w:rStyle w:val="Hyperlink"/>
@@ -11120,6 +11241,7 @@
     <w:p>
       <w:pPr>
         <w:pStyle w:val="NoSpacing"/>
+        <w:ind w:left="0"/>
       </w:pPr>
       <w:r>
         <w:t>Run the rails command to create the initial files:</w:t>
@@ -11128,6 +11250,7 @@
     <w:p>
       <w:pPr>
         <w:pStyle w:val="NoSpacing"/>
+        <w:ind w:left="0"/>
         <w:rPr>
           <w:rFonts w:ascii="Courier New" w:hAnsi="Courier New" w:cs="Courier New"/>
         </w:rPr>
@@ -11142,11 +11265,13 @@
     <w:p>
       <w:pPr>
         <w:pStyle w:val="NoSpacing"/>
-      </w:pPr>
-    </w:p>
-    <w:p>
-      <w:pPr>
-        <w:pStyle w:val="NoSpacing"/>
+        <w:ind w:left="0"/>
+      </w:pPr>
+    </w:p>
+    <w:p>
+      <w:pPr>
+        <w:pStyle w:val="NoSpacing"/>
+        <w:ind w:left="0"/>
       </w:pPr>
       <w:r>
         <w:t>Create the database:</w:t>
@@ -11155,6 +11280,7 @@
     <w:p>
       <w:pPr>
         <w:pStyle w:val="NoSpacing"/>
+        <w:ind w:left="0"/>
         <w:rPr>
           <w:rFonts w:ascii="Courier New" w:hAnsi="Courier New" w:cs="Courier New"/>
         </w:rPr>
@@ -11169,11 +11295,13 @@
     <w:p>
       <w:pPr>
         <w:pStyle w:val="NoSpacing"/>
-      </w:pPr>
-    </w:p>
-    <w:p>
-      <w:pPr>
-        <w:pStyle w:val="NoSpacing"/>
+        <w:ind w:left="0"/>
+      </w:pPr>
+    </w:p>
+    <w:p>
+      <w:pPr>
+        <w:pStyle w:val="NoSpacing"/>
+        <w:ind w:left="0"/>
       </w:pPr>
       <w:r>
         <w:t>Start</w:t>
@@ -11188,6 +11316,7 @@
     <w:p>
       <w:pPr>
         <w:pStyle w:val="NoSpacing"/>
+        <w:ind w:left="0"/>
         <w:rPr>
           <w:rFonts w:ascii="Courier New" w:hAnsi="Courier New" w:cs="Courier New"/>
         </w:rPr>
@@ -11202,11 +11331,13 @@
     <w:p>
       <w:pPr>
         <w:pStyle w:val="NoSpacing"/>
-      </w:pPr>
-    </w:p>
-    <w:p>
-      <w:pPr>
-        <w:pStyle w:val="NoSpacing"/>
+        <w:ind w:left="0"/>
+      </w:pPr>
+    </w:p>
+    <w:p>
+      <w:pPr>
+        <w:pStyle w:val="NoSpacing"/>
+        <w:ind w:left="0"/>
       </w:pPr>
       <w:r>
         <w:t>To see if all gems have been installed:</w:t>
@@ -11215,6 +11346,7 @@
     <w:p>
       <w:pPr>
         <w:pStyle w:val="NoSpacing"/>
+        <w:ind w:left="0"/>
         <w:rPr>
           <w:rFonts w:ascii="Courier New" w:hAnsi="Courier New" w:cs="Courier New"/>
         </w:rPr>
@@ -11229,6 +11361,7 @@
     <w:p>
       <w:pPr>
         <w:pStyle w:val="NoSpacing"/>
+        <w:ind w:left="0"/>
         <w:rPr>
           <w:rFonts w:ascii="Courier New" w:hAnsi="Courier New" w:cs="Courier New"/>
         </w:rPr>
@@ -11237,6 +11370,7 @@
     <w:p>
       <w:pPr>
         <w:pStyle w:val="NoSpacing"/>
+        <w:ind w:left="0"/>
         <w:rPr>
           <w:rFonts w:asciiTheme="majorHAnsi" w:hAnsiTheme="majorHAnsi" w:cstheme="majorHAnsi"/>
         </w:rPr>
@@ -11251,6 +11385,7 @@
     <w:p>
       <w:pPr>
         <w:pStyle w:val="NoSpacing"/>
+        <w:ind w:left="0"/>
         <w:rPr>
           <w:rFonts w:ascii="Courier New" w:hAnsi="Courier New" w:cs="Courier New"/>
         </w:rPr>
@@ -11265,11 +11400,13 @@
     <w:p>
       <w:pPr>
         <w:pStyle w:val="NoSpacing"/>
-      </w:pPr>
-    </w:p>
-    <w:p>
-      <w:pPr>
-        <w:pStyle w:val="NoSpacing"/>
+        <w:ind w:left="0"/>
+      </w:pPr>
+    </w:p>
+    <w:p>
+      <w:pPr>
+        <w:pStyle w:val="NoSpacing"/>
+        <w:ind w:left="0"/>
       </w:pPr>
       <w:r>
         <w:t>To drop tables</w:t>
@@ -11281,6 +11418,7 @@
     <w:p>
       <w:pPr>
         <w:pStyle w:val="NoSpacing"/>
+        <w:ind w:left="0"/>
         <w:rPr>
           <w:rFonts w:ascii="Courier New" w:hAnsi="Courier New" w:cs="Courier New"/>
         </w:rPr>
@@ -11307,6 +11445,7 @@
     <w:p>
       <w:pPr>
         <w:pStyle w:val="NoSpacing"/>
+        <w:ind w:left="0"/>
         <w:rPr>
           <w:rFonts w:ascii="Courier New" w:hAnsi="Courier New" w:cs="Courier New"/>
         </w:rPr>
@@ -11333,6 +11472,7 @@
     <w:p>
       <w:pPr>
         <w:pStyle w:val="NoSpacing"/>
+        <w:ind w:left="0"/>
         <w:rPr>
           <w:rFonts w:ascii="Courier New" w:hAnsi="Courier New" w:cs="Courier New"/>
         </w:rPr>
@@ -11341,6 +11481,7 @@
     <w:p>
       <w:pPr>
         <w:pStyle w:val="NoSpacing"/>
+        <w:ind w:left="0"/>
         <w:rPr>
           <w:rFonts w:asciiTheme="majorHAnsi" w:hAnsiTheme="majorHAnsi" w:cstheme="majorHAnsi"/>
         </w:rPr>
@@ -11355,6 +11496,7 @@
     <w:p>
       <w:pPr>
         <w:pStyle w:val="NoSpacing"/>
+        <w:ind w:left="0"/>
         <w:rPr>
           <w:rFonts w:ascii="Courier New" w:hAnsi="Courier New" w:cs="Courier New"/>
         </w:rPr>
@@ -11369,6 +11511,7 @@
     <w:p>
       <w:pPr>
         <w:pStyle w:val="NoSpacing"/>
+        <w:ind w:left="0"/>
         <w:rPr>
           <w:rFonts w:ascii="Courier New" w:hAnsi="Courier New" w:cs="Courier New"/>
         </w:rPr>
@@ -11377,6 +11520,7 @@
     <w:p>
       <w:pPr>
         <w:pStyle w:val="NoSpacing"/>
+        <w:ind w:left="0"/>
         <w:rPr>
           <w:rFonts w:asciiTheme="majorHAnsi" w:hAnsiTheme="majorHAnsi" w:cstheme="majorHAnsi"/>
         </w:rPr>
@@ -11391,6 +11535,7 @@
     <w:p>
       <w:pPr>
         <w:pStyle w:val="NoSpacing"/>
+        <w:ind w:left="0"/>
         <w:rPr>
           <w:rFonts w:ascii="Courier New" w:hAnsi="Courier New" w:cs="Courier New"/>
         </w:rPr>
@@ -11411,6 +11556,7 @@
     <w:p>
       <w:pPr>
         <w:pStyle w:val="NoSpacing"/>
+        <w:ind w:left="0"/>
         <w:rPr>
           <w:rFonts w:ascii="Courier New" w:hAnsi="Courier New" w:cs="Courier New"/>
         </w:rPr>
@@ -11419,6 +11565,7 @@
     <w:p>
       <w:pPr>
         <w:pStyle w:val="NoSpacing"/>
+        <w:ind w:left="0"/>
         <w:rPr>
           <w:rFonts w:asciiTheme="majorHAnsi" w:hAnsiTheme="majorHAnsi" w:cstheme="majorHAnsi"/>
         </w:rPr>
@@ -11433,6 +11580,7 @@
     <w:p>
       <w:pPr>
         <w:pStyle w:val="NoSpacing"/>
+        <w:ind w:left="0"/>
         <w:rPr>
           <w:rFonts w:ascii="Courier New" w:hAnsi="Courier New" w:cs="Courier New"/>
         </w:rPr>
@@ -11447,6 +11595,7 @@
     <w:p>
       <w:pPr>
         <w:pStyle w:val="NoSpacing"/>
+        <w:ind w:left="0"/>
         <w:rPr>
           <w:rFonts w:ascii="Courier New" w:hAnsi="Courier New" w:cs="Courier New"/>
         </w:rPr>
@@ -11461,6 +11610,7 @@
     <w:p>
       <w:pPr>
         <w:pStyle w:val="NoSpacing"/>
+        <w:ind w:left="0"/>
         <w:rPr>
           <w:rFonts w:ascii="Courier New" w:hAnsi="Courier New" w:cs="Courier New"/>
         </w:rPr>
@@ -11475,16 +11625,193 @@
     <w:p>
       <w:pPr>
         <w:pStyle w:val="NoSpacing"/>
-      </w:pPr>
-    </w:p>
-    <w:p>
-      <w:pPr>
-        <w:pStyle w:val="NoSpacing"/>
-      </w:pPr>
-    </w:p>
-    <w:p>
-      <w:pPr>
-        <w:pStyle w:val="NoSpacing"/>
+        <w:ind w:left="0"/>
+      </w:pPr>
+    </w:p>
+    <w:p>
+      <w:pPr>
+        <w:pStyle w:val="Heading4"/>
+        <w:rPr>
+          <w:i w:val="0"/>
+        </w:rPr>
+      </w:pPr>
+      <w:r>
+        <w:rPr>
+          <w:i w:val="0"/>
+        </w:rPr>
+        <w:t>Using Plugins: RailRoad</w:t>
+      </w:r>
+      <w:r>
+        <w:rPr>
+          <w:i w:val="0"/>
+        </w:rPr>
+        <w:t xml:space="preserve"> </w:t>
+      </w:r>
+    </w:p>
+    <w:p>
+      <w:pPr>
+        <w:pStyle w:val="NoSpacing"/>
+        <w:ind w:left="0"/>
+      </w:pPr>
+      <w:r>
+        <w:t xml:space="preserve">To create modeling </w:t>
+      </w:r>
+      <w:r>
+        <w:t xml:space="preserve">diagrams using RailRoad: </w:t>
+      </w:r>
+      <w:r>
+        <w:t xml:space="preserve">(see: </w:t>
+      </w:r>
+      <w:hyperlink r:id="rId47" w:history="1">
+        <w:r>
+          <w:rPr>
+            <w:rStyle w:val="Hyperlink"/>
+            <w:color w:val="7030A0"/>
+          </w:rPr>
+          <w:t>http://railroad.rubyforge.org/</w:t>
+        </w:r>
+      </w:hyperlink>
+      <w:r>
+        <w:t>)</w:t>
+      </w:r>
+    </w:p>
+    <w:p>
+      <w:pPr>
+        <w:pStyle w:val="NoSpacing"/>
+        <w:ind w:left="0"/>
+      </w:pPr>
+      <w:r>
+        <w:t xml:space="preserve">Note: </w:t>
+      </w:r>
+      <w:r>
+        <w:t>Run RailRoad on the Rails application's root directory.</w:t>
+      </w:r>
+    </w:p>
+    <w:p>
+      <w:pPr>
+        <w:pStyle w:val="NoSpacing"/>
+      </w:pPr>
+    </w:p>
+    <w:p>
+      <w:pPr>
+        <w:pStyle w:val="NoSpacing"/>
+      </w:pPr>
+      <w:r>
+        <w:t>Produces a models diagram to the file '</w:t>
+      </w:r>
+      <w:r>
+        <w:rPr>
+          <w:rStyle w:val="Strong"/>
+        </w:rPr>
+        <w:t>models.dot</w:t>
+      </w:r>
+      <w:r>
+        <w:t>':</w:t>
+      </w:r>
+    </w:p>
+    <w:p>
+      <w:pPr>
+        <w:pStyle w:val="NoSpacing"/>
+        <w:rPr>
+          <w:rStyle w:val="HTMLCode"/>
+          <w:rFonts w:eastAsiaTheme="minorEastAsia"/>
+        </w:rPr>
+      </w:pPr>
+      <w:r>
+        <w:rPr>
+          <w:rStyle w:val="HTMLCode"/>
+          <w:rFonts w:eastAsiaTheme="minorEastAsia"/>
+        </w:rPr>
+        <w:t>rake doc:diagrams</w:t>
+      </w:r>
+    </w:p>
+    <w:p>
+      <w:pPr>
+        <w:pStyle w:val="NoSpacing"/>
+        <w:rPr>
+          <w:rStyle w:val="HTMLCode"/>
+          <w:rFonts w:eastAsiaTheme="minorEastAsia"/>
+        </w:rPr>
+      </w:pPr>
+    </w:p>
+    <w:p>
+      <w:pPr>
+        <w:pStyle w:val="NoSpacing"/>
+      </w:pPr>
+      <w:r>
+        <w:t xml:space="preserve">Controller diagram in </w:t>
+      </w:r>
+      <w:r>
+        <w:rPr>
+          <w:rStyle w:val="Strong"/>
+        </w:rPr>
+        <w:t>PNG</w:t>
+      </w:r>
+      <w:r>
+        <w:t xml:space="preserve"> format:</w:t>
+      </w:r>
+    </w:p>
+    <w:p>
+      <w:pPr>
+        <w:pStyle w:val="NoSpacing"/>
+        <w:rPr>
+          <w:rStyle w:val="HTMLCode"/>
+          <w:rFonts w:eastAsiaTheme="minorEastAsia"/>
+        </w:rPr>
+      </w:pPr>
+      <w:r>
+        <w:rPr>
+          <w:rStyle w:val="HTMLCode"/>
+          <w:rFonts w:eastAsiaTheme="minorEastAsia"/>
+        </w:rPr>
+        <w:t>railroad -C | neato -Tpng &gt; controllers.png</w:t>
+      </w:r>
+    </w:p>
+    <w:p>
+      <w:pPr>
+        <w:pStyle w:val="NoSpacing"/>
+        <w:rPr>
+          <w:rStyle w:val="HTMLCode"/>
+          <w:rFonts w:eastAsiaTheme="minorEastAsia"/>
+        </w:rPr>
+      </w:pPr>
+      <w:r>
+        <w:br/>
+        <w:t xml:space="preserve">Model diagram in </w:t>
+      </w:r>
+      <w:r>
+        <w:rPr>
+          <w:rStyle w:val="Strong"/>
+        </w:rPr>
+        <w:t>PNG</w:t>
+      </w:r>
+      <w:r>
+        <w:t xml:space="preserve"> format:</w:t>
+      </w:r>
+    </w:p>
+    <w:p>
+      <w:pPr>
+        <w:pStyle w:val="NoSpacing"/>
+        <w:rPr>
+          <w:rStyle w:val="HTMLCode"/>
+          <w:rFonts w:eastAsiaTheme="minorEastAsia"/>
+        </w:rPr>
+      </w:pPr>
+      <w:r>
+        <w:rPr>
+          <w:rStyle w:val="HTMLCode"/>
+          <w:rFonts w:eastAsiaTheme="minorEastAsia"/>
+        </w:rPr>
+        <w:t>railroad -M | dot -Tpng &gt; models.png</w:t>
+      </w:r>
+    </w:p>
+    <w:p>
+      <w:pPr>
+        <w:pStyle w:val="NoSpacing"/>
+        <w:rPr>
+          <w:rStyle w:val="HTMLCode"/>
+          <w:rFonts w:eastAsiaTheme="minorEastAsia"/>
+        </w:rPr>
       </w:pPr>
     </w:p>
     <w:p>
@@ -11497,8 +11824,8 @@
       </w:pPr>
     </w:p>
     <w:sectPr>
-      <w:headerReference w:type="default" r:id="rId46"/>
-      <w:footerReference w:type="default" r:id="rId47"/>
+      <w:headerReference w:type="default" r:id="rId48"/>
+      <w:footerReference w:type="default" r:id="rId49"/>
       <w:pgSz w:w="12240" w:h="15840"/>
       <w:pgMar w:top="1440" w:right="1440" w:bottom="1440" w:left="1440" w:header="708" w:footer="708" w:gutter="0"/>
       <w:pgNumType w:start="1"/>
@@ -11581,7 +11908,7 @@
         <w:rPr>
           <w:noProof/>
         </w:rPr>
-        <w:t>1</w:t>
+        <w:t>22</w:t>
       </w:r>
     </w:fldSimple>
   </w:p>

</xml_diff>

<commit_message>
add Apache2 info to developer's guide; minor fix to vision
</commit_message>
<xml_diff>
--- a/Stargazer_DeveloperGuide.docx
+++ b/Stargazer_DeveloperGuide.docx
@@ -3386,6 +3386,7 @@
     <w:p>
       <w:pPr>
         <w:pStyle w:val="NoSpacing"/>
+        <w:ind w:left="0"/>
       </w:pPr>
     </w:p>
     <w:p>
@@ -3646,6 +3647,22 @@
     </w:p>
     <w:p>
       <w:pPr>
+        <w:rPr>
+          <w:rFonts w:asciiTheme="majorHAnsi" w:eastAsiaTheme="majorEastAsia" w:hAnsiTheme="majorHAnsi" w:cstheme="majorBidi"/>
+          <w:b/>
+          <w:bCs/>
+          <w:iCs/>
+        </w:rPr>
+      </w:pPr>
+      <w:r>
+        <w:rPr>
+          <w:i/>
+        </w:rPr>
+        <w:br w:type="page"/>
+      </w:r>
+    </w:p>
+    <w:p>
+      <w:pPr>
         <w:pStyle w:val="Heading4"/>
         <w:spacing w:before="0"/>
         <w:ind w:left="144"/>
@@ -3653,16 +3670,608 @@
           <w:i w:val="0"/>
         </w:rPr>
       </w:pPr>
-    </w:p>
-    <w:p>
-      <w:pPr>
-        <w:rPr>
-          <w:rFonts w:asciiTheme="majorHAnsi" w:eastAsiaTheme="majorEastAsia" w:hAnsiTheme="majorHAnsi" w:cstheme="majorBidi"/>
+      <w:r>
+        <w:rPr>
+          <w:i w:val="0"/>
+        </w:rPr>
+        <w:lastRenderedPageBreak/>
+        <w:t>Using Apache:</w:t>
+      </w:r>
+    </w:p>
+    <w:p>
+      <w:pPr>
+        <w:pStyle w:val="NoSpacing"/>
+        <w:rPr>
+          <w:rFonts w:asciiTheme="majorHAnsi" w:hAnsiTheme="majorHAnsi" w:cstheme="majorHAnsi"/>
+        </w:rPr>
+      </w:pPr>
+      <w:r>
+        <w:rPr>
+          <w:rFonts w:asciiTheme="majorHAnsi" w:hAnsiTheme="majorHAnsi" w:cstheme="majorHAnsi"/>
+        </w:rPr>
+        <w:t>For installing mod_rails, the Apache module:</w:t>
+      </w:r>
+    </w:p>
+    <w:p>
+      <w:pPr>
+        <w:pStyle w:val="NoSpacing"/>
+        <w:rPr>
+          <w:rFonts w:ascii="Courier New" w:hAnsi="Courier New" w:cs="Courier New"/>
+        </w:rPr>
+      </w:pPr>
+      <w:r>
+        <w:rPr>
+          <w:rFonts w:ascii="Courier New" w:hAnsi="Courier New" w:cs="Courier New"/>
+        </w:rPr>
+        <w:t>sudo gem install passenger</w:t>
+      </w:r>
+    </w:p>
+    <w:p>
+      <w:pPr>
+        <w:pStyle w:val="NoSpacing"/>
+        <w:rPr>
+          <w:rFonts w:ascii="Courier New" w:hAnsi="Courier New" w:cs="Courier New"/>
+        </w:rPr>
+      </w:pPr>
+      <w:r>
+        <w:rPr>
+          <w:rFonts w:ascii="Courier New" w:hAnsi="Courier New" w:cs="Courier New"/>
+        </w:rPr>
+        <w:t xml:space="preserve">sudo yum install httpd-devel </w:t>
+      </w:r>
+    </w:p>
+    <w:p>
+      <w:pPr>
+        <w:pStyle w:val="NoSpacing"/>
+        <w:rPr>
+          <w:rFonts w:ascii="Courier New" w:hAnsi="Courier New" w:cs="Courier New"/>
+        </w:rPr>
+      </w:pPr>
+      <w:r>
+        <w:rPr>
+          <w:rFonts w:ascii="Courier New" w:hAnsi="Courier New" w:cs="Courier New"/>
+        </w:rPr>
+        <w:t>sudo yum install apr-devel</w:t>
+      </w:r>
+    </w:p>
+    <w:p>
+      <w:pPr>
+        <w:pStyle w:val="NoSpacing"/>
+        <w:rPr>
+          <w:rFonts w:ascii="Courier New" w:hAnsi="Courier New" w:cs="Courier New"/>
+        </w:rPr>
+      </w:pPr>
+      <w:r>
+        <w:rPr>
+          <w:rFonts w:ascii="Courier New" w:hAnsi="Courier New" w:cs="Courier New"/>
+        </w:rPr>
+        <w:t>sudo passenger-install-apache2-module</w:t>
+      </w:r>
+    </w:p>
+    <w:p>
+      <w:pPr>
+        <w:pStyle w:val="NoSpacing"/>
+        <w:rPr>
+          <w:rFonts w:ascii="Courier New" w:hAnsi="Courier New" w:cs="Courier New"/>
+        </w:rPr>
+      </w:pPr>
+    </w:p>
+    <w:p>
+      <w:pPr>
+        <w:pStyle w:val="NoSpacing"/>
+        <w:ind w:left="0"/>
+        <w:rPr>
+          <w:rFonts w:ascii="Courier New" w:hAnsi="Courier New" w:cs="Courier New"/>
+        </w:rPr>
+      </w:pPr>
+      <w:r>
+        <w:rPr>
+          <w:rFonts w:ascii="Courier New" w:hAnsi="Courier New" w:cs="Courier New"/>
+        </w:rPr>
+        <w:t xml:space="preserve"> # then add the following lines to /etc/httpd/conf/httpd.conf</w:t>
+      </w:r>
+      <w:r>
+        <w:rPr>
+          <w:rFonts w:ascii="Courier New" w:hAnsi="Courier New" w:cs="Courier New"/>
+        </w:rPr>
+        <w:t>:</w:t>
+      </w:r>
+    </w:p>
+    <w:p>
+      <w:pPr>
+        <w:pBdr>
+          <w:top w:val="dashed" w:sz="8" w:space="4" w:color="C1B496"/>
+          <w:left w:val="dashed" w:sz="8" w:space="0" w:color="C1B496"/>
+          <w:bottom w:val="dashed" w:sz="8" w:space="4" w:color="C1B496"/>
+          <w:right w:val="dashed" w:sz="8" w:space="4" w:color="C1B496"/>
+        </w:pBdr>
+        <w:shd w:val="clear" w:color="auto" w:fill="F0EEE6"/>
+        <w:tabs>
+          <w:tab w:val="left" w:pos="916"/>
+          <w:tab w:val="left" w:pos="1832"/>
+          <w:tab w:val="left" w:pos="2748"/>
+          <w:tab w:val="left" w:pos="3664"/>
+          <w:tab w:val="left" w:pos="4580"/>
+          <w:tab w:val="left" w:pos="5496"/>
+          <w:tab w:val="left" w:pos="6412"/>
+          <w:tab w:val="left" w:pos="7328"/>
+          <w:tab w:val="left" w:pos="8244"/>
+          <w:tab w:val="left" w:pos="9160"/>
+          <w:tab w:val="left" w:pos="10076"/>
+          <w:tab w:val="left" w:pos="10992"/>
+          <w:tab w:val="left" w:pos="11908"/>
+          <w:tab w:val="left" w:pos="12824"/>
+          <w:tab w:val="left" w:pos="13740"/>
+          <w:tab w:val="left" w:pos="14656"/>
+        </w:tabs>
+        <w:spacing w:after="0" w:line="240" w:lineRule="auto"/>
+        <w:rPr>
+          <w:rFonts w:ascii="Courier" w:eastAsia="Times New Roman" w:hAnsi="Courier" w:cs="Courier New"/>
+          <w:sz w:val="20"/>
+          <w:szCs w:val="20"/>
+          <w:lang w:bidi="ar-SA"/>
+        </w:rPr>
+      </w:pPr>
+      <w:r>
+        <w:rPr>
+          <w:rFonts w:ascii="Courier" w:eastAsia="Times New Roman" w:hAnsi="Courier" w:cs="Courier New"/>
+          <w:sz w:val="20"/>
+          <w:szCs w:val="20"/>
+          <w:lang w:bidi="ar-SA"/>
+        </w:rPr>
+        <w:t>LoadModule passenger_module /usr/lib/ruby/gems/1.8/gems/passenger-2.2.</w:t>
+      </w:r>
+      <w:r>
+        <w:rPr>
+          <w:rFonts w:ascii="Courier" w:eastAsia="Times New Roman" w:hAnsi="Courier" w:cs="Courier New"/>
+          <w:sz w:val="20"/>
+          <w:szCs w:val="20"/>
+          <w:lang w:bidi="ar-SA"/>
+        </w:rPr>
+        <w:t>7</w:t>
+      </w:r>
+      <w:r>
+        <w:rPr>
+          <w:rFonts w:ascii="Courier" w:eastAsia="Times New Roman" w:hAnsi="Courier" w:cs="Courier New"/>
+          <w:sz w:val="20"/>
+          <w:szCs w:val="20"/>
+          <w:lang w:bidi="ar-SA"/>
+        </w:rPr>
+        <w:t xml:space="preserve">/ext/apache2/mod_passenger.so    </w:t>
+      </w:r>
+    </w:p>
+    <w:p>
+      <w:pPr>
+        <w:pBdr>
+          <w:top w:val="dashed" w:sz="8" w:space="4" w:color="C1B496"/>
+          <w:left w:val="dashed" w:sz="8" w:space="0" w:color="C1B496"/>
+          <w:bottom w:val="dashed" w:sz="8" w:space="4" w:color="C1B496"/>
+          <w:right w:val="dashed" w:sz="8" w:space="4" w:color="C1B496"/>
+        </w:pBdr>
+        <w:shd w:val="clear" w:color="auto" w:fill="F0EEE6"/>
+        <w:tabs>
+          <w:tab w:val="left" w:pos="916"/>
+          <w:tab w:val="left" w:pos="1832"/>
+          <w:tab w:val="left" w:pos="2748"/>
+          <w:tab w:val="left" w:pos="3664"/>
+          <w:tab w:val="left" w:pos="4580"/>
+          <w:tab w:val="left" w:pos="5496"/>
+          <w:tab w:val="left" w:pos="6412"/>
+          <w:tab w:val="left" w:pos="7328"/>
+          <w:tab w:val="left" w:pos="8244"/>
+          <w:tab w:val="left" w:pos="9160"/>
+          <w:tab w:val="left" w:pos="10076"/>
+          <w:tab w:val="left" w:pos="10992"/>
+          <w:tab w:val="left" w:pos="11908"/>
+          <w:tab w:val="left" w:pos="12824"/>
+          <w:tab w:val="left" w:pos="13740"/>
+          <w:tab w:val="left" w:pos="14656"/>
+        </w:tabs>
+        <w:spacing w:after="0" w:line="240" w:lineRule="auto"/>
+        <w:rPr>
+          <w:rFonts w:ascii="Courier" w:eastAsia="Times New Roman" w:hAnsi="Courier" w:cs="Courier New"/>
+          <w:sz w:val="20"/>
+          <w:szCs w:val="20"/>
+          <w:lang w:bidi="ar-SA"/>
+        </w:rPr>
+      </w:pPr>
+      <w:r>
+        <w:rPr>
+          <w:rFonts w:ascii="Courier" w:eastAsia="Times New Roman" w:hAnsi="Courier" w:cs="Courier New"/>
+          <w:sz w:val="20"/>
+          <w:szCs w:val="20"/>
+          <w:lang w:bidi="ar-SA"/>
+        </w:rPr>
+        <w:t>PassengerRoot /usr/lib/ruby/gems/1.8/gems/passenger-2.2.</w:t>
+      </w:r>
+      <w:r>
+        <w:rPr>
+          <w:rFonts w:ascii="Courier" w:eastAsia="Times New Roman" w:hAnsi="Courier" w:cs="Courier New"/>
+          <w:sz w:val="20"/>
+          <w:szCs w:val="20"/>
+          <w:lang w:bidi="ar-SA"/>
+        </w:rPr>
+        <w:t>7</w:t>
+      </w:r>
+      <w:r>
+        <w:rPr>
+          <w:rFonts w:ascii="Courier" w:eastAsia="Times New Roman" w:hAnsi="Courier" w:cs="Courier New"/>
+          <w:sz w:val="20"/>
+          <w:szCs w:val="20"/>
+          <w:lang w:bidi="ar-SA"/>
+        </w:rPr>
+        <w:t xml:space="preserve">    </w:t>
+      </w:r>
+    </w:p>
+    <w:p>
+      <w:pPr>
+        <w:pBdr>
+          <w:top w:val="dashed" w:sz="8" w:space="4" w:color="C1B496"/>
+          <w:left w:val="dashed" w:sz="8" w:space="0" w:color="C1B496"/>
+          <w:bottom w:val="dashed" w:sz="8" w:space="4" w:color="C1B496"/>
+          <w:right w:val="dashed" w:sz="8" w:space="4" w:color="C1B496"/>
+        </w:pBdr>
+        <w:shd w:val="clear" w:color="auto" w:fill="F0EEE6"/>
+        <w:tabs>
+          <w:tab w:val="left" w:pos="916"/>
+          <w:tab w:val="left" w:pos="1832"/>
+          <w:tab w:val="left" w:pos="2748"/>
+          <w:tab w:val="left" w:pos="3664"/>
+          <w:tab w:val="left" w:pos="4580"/>
+          <w:tab w:val="left" w:pos="5496"/>
+          <w:tab w:val="left" w:pos="6412"/>
+          <w:tab w:val="left" w:pos="7328"/>
+          <w:tab w:val="left" w:pos="8244"/>
+          <w:tab w:val="left" w:pos="9160"/>
+          <w:tab w:val="left" w:pos="10076"/>
+          <w:tab w:val="left" w:pos="10992"/>
+          <w:tab w:val="left" w:pos="11908"/>
+          <w:tab w:val="left" w:pos="12824"/>
+          <w:tab w:val="left" w:pos="13740"/>
+          <w:tab w:val="left" w:pos="14656"/>
+        </w:tabs>
+        <w:spacing w:after="0" w:line="240" w:lineRule="auto"/>
+        <w:rPr>
+          <w:rFonts w:ascii="Courier" w:eastAsia="Times New Roman" w:hAnsi="Courier" w:cs="Courier New"/>
+          <w:sz w:val="20"/>
+          <w:szCs w:val="20"/>
+          <w:lang w:bidi="ar-SA"/>
+        </w:rPr>
+      </w:pPr>
+      <w:r>
+        <w:rPr>
+          <w:rFonts w:ascii="Courier" w:eastAsia="Times New Roman" w:hAnsi="Courier" w:cs="Courier New"/>
+          <w:sz w:val="20"/>
+          <w:szCs w:val="20"/>
+          <w:lang w:bidi="ar-SA"/>
+        </w:rPr>
+        <w:t xml:space="preserve">PassengerRuby /usr/bin/ruby </w:t>
+      </w:r>
+    </w:p>
+    <w:p>
+      <w:pPr>
+        <w:pStyle w:val="NoSpacing"/>
+        <w:ind w:left="0"/>
+        <w:rPr>
+          <w:rFonts w:ascii="Courier New" w:hAnsi="Courier New" w:cs="Courier New"/>
+        </w:rPr>
+      </w:pPr>
+      <w:r>
+        <w:rPr>
+          <w:rFonts w:ascii="Courier New" w:hAnsi="Courier New" w:cs="Courier New"/>
+        </w:rPr>
+        <w:br/>
+        <w:t xml:space="preserve"> # also add the following lines to /etc/httpd/conf/httpd.conf:</w:t>
+      </w:r>
+    </w:p>
+    <w:p>
+      <w:pPr>
+        <w:pStyle w:val="HTMLPreformatted"/>
+        <w:pBdr>
+          <w:top w:val="dashed" w:sz="8" w:space="4" w:color="C1B496"/>
+          <w:left w:val="dashed" w:sz="8" w:space="4" w:color="C1B496"/>
+          <w:bottom w:val="dashed" w:sz="8" w:space="4" w:color="C1B496"/>
+          <w:right w:val="dashed" w:sz="8" w:space="4" w:color="C1B496"/>
+        </w:pBdr>
+        <w:shd w:val="clear" w:color="auto" w:fill="F0EEE6"/>
+        <w:rPr>
+          <w:rFonts w:ascii="Courier" w:hAnsi="Courier"/>
+          <w:lang w:val="en-US" w:eastAsia="en-US"/>
+        </w:rPr>
+      </w:pPr>
+      <w:r>
+        <w:rPr>
+          <w:rFonts w:ascii="Courier" w:hAnsi="Courier"/>
+          <w:lang w:val="en-US" w:eastAsia="en-US"/>
+        </w:rPr>
+        <w:t>NameVirtualHost:80</w:t>
+      </w:r>
+    </w:p>
+    <w:p>
+      <w:pPr>
+        <w:pStyle w:val="HTMLPreformatted"/>
+        <w:pBdr>
+          <w:top w:val="dashed" w:sz="8" w:space="4" w:color="C1B496"/>
+          <w:left w:val="dashed" w:sz="8" w:space="4" w:color="C1B496"/>
+          <w:bottom w:val="dashed" w:sz="8" w:space="4" w:color="C1B496"/>
+          <w:right w:val="dashed" w:sz="8" w:space="4" w:color="C1B496"/>
+        </w:pBdr>
+        <w:shd w:val="clear" w:color="auto" w:fill="F0EEE6"/>
+        <w:rPr>
+          <w:rFonts w:ascii="Courier" w:hAnsi="Courier"/>
+          <w:lang w:val="en-US" w:eastAsia="en-US"/>
+        </w:rPr>
+      </w:pPr>
+      <w:r>
+        <w:rPr>
+          <w:rFonts w:ascii="Courier" w:hAnsi="Courier"/>
+          <w:lang w:val="en-US" w:eastAsia="en-US"/>
+        </w:rPr>
+        <w:t>&lt;virtualhost *:80</w:t>
+      </w:r>
+      <w:r>
+        <w:rPr>
+          <w:rFonts w:ascii="Courier" w:hAnsi="Courier"/>
+          <w:lang w:val="en-US" w:eastAsia="en-US"/>
+        </w:rPr>
+        <w:t>&gt;</w:t>
+      </w:r>
+      <w:r>
+        <w:rPr>
+          <w:rFonts w:ascii="Courier" w:hAnsi="Courier"/>
+          <w:lang w:val="en-US" w:eastAsia="en-US"/>
+        </w:rPr>
+        <w:br/>
+      </w:r>
+      <w:r>
+        <w:rPr>
+          <w:rFonts w:ascii="Courier" w:hAnsi="Courier"/>
+          <w:lang w:val="en-US" w:eastAsia="en-US"/>
+        </w:rPr>
+        <w:t xml:space="preserve">   </w:t>
+      </w:r>
+      <w:r>
+        <w:rPr>
+          <w:rFonts w:ascii="Courier" w:hAnsi="Courier"/>
+          <w:lang w:val="en-US" w:eastAsia="en-US"/>
+        </w:rPr>
+        <w:t xml:space="preserve">ServerName </w:t>
+      </w:r>
+      <w:r>
+        <w:rPr>
+          <w:rFonts w:ascii="Courier" w:hAnsi="Courier"/>
+          <w:lang w:val="en-US" w:eastAsia="en-US"/>
+        </w:rPr>
+        <w:t>cis470Star09F.cis.okanagan.bc.ca</w:t>
+      </w:r>
+      <w:r>
+        <w:rPr>
+          <w:rFonts w:ascii="Courier" w:hAnsi="Courier"/>
+          <w:lang w:val="en-US" w:eastAsia="en-US"/>
+        </w:rPr>
+        <w:br/>
+      </w:r>
+      <w:r>
+        <w:rPr>
+          <w:rFonts w:ascii="Courier" w:hAnsi="Courier"/>
+          <w:lang w:val="en-US" w:eastAsia="en-US"/>
+        </w:rPr>
+        <w:t xml:space="preserve">   </w:t>
+      </w:r>
+      <w:r>
+        <w:rPr>
+          <w:rFonts w:ascii="Courier" w:hAnsi="Courier"/>
+          <w:lang w:val="en-US" w:eastAsia="en-US"/>
+        </w:rPr>
+        <w:t xml:space="preserve">DocumentRoot </w:t>
+      </w:r>
+      <w:r>
+        <w:rPr>
+          <w:rFonts w:ascii="Courier" w:hAnsi="Courier"/>
+          <w:lang w:val="en-US" w:eastAsia="en-US"/>
+        </w:rPr>
+        <w:t>/home/rgrmek</w:t>
+      </w:r>
+      <w:r>
+        <w:rPr>
+          <w:rFonts w:ascii="Courier" w:hAnsi="Courier"/>
+          <w:lang w:val="en-US" w:eastAsia="en-US"/>
+        </w:rPr>
+        <w:t>/</w:t>
+      </w:r>
+      <w:r>
+        <w:rPr>
+          <w:rFonts w:ascii="Courier" w:hAnsi="Courier"/>
+          <w:lang w:val="en-US" w:eastAsia="en-US"/>
+        </w:rPr>
+        <w:t>Stargazer/</w:t>
+      </w:r>
+      <w:r>
+        <w:rPr>
+          <w:rFonts w:ascii="Courier" w:hAnsi="Courier"/>
+          <w:lang w:val="en-US" w:eastAsia="en-US"/>
+        </w:rPr>
+        <w:t>public</w:t>
+      </w:r>
+      <w:r>
+        <w:rPr>
+          <w:rFonts w:ascii="Courier" w:hAnsi="Courier"/>
+          <w:lang w:val="en-US" w:eastAsia="en-US"/>
+        </w:rPr>
+        <w:br/>
+      </w:r>
+      <w:r>
+        <w:rPr>
+          <w:rFonts w:ascii="Courier" w:hAnsi="Courier"/>
+          <w:lang w:val="en-US" w:eastAsia="en-US"/>
+        </w:rPr>
+        <w:t xml:space="preserve">   </w:t>
+      </w:r>
+      <w:r>
+        <w:rPr>
+          <w:rFonts w:ascii="Courier" w:hAnsi="Courier"/>
+          <w:lang w:val="en-US" w:eastAsia="en-US"/>
+        </w:rPr>
+        <w:t>RailsEnv development</w:t>
+      </w:r>
+      <w:r>
+        <w:rPr>
+          <w:rFonts w:ascii="Courier" w:hAnsi="Courier"/>
+          <w:lang w:val="en-US" w:eastAsia="en-US"/>
+        </w:rPr>
+        <w:br/>
+      </w:r>
+      <w:r>
+        <w:rPr>
+          <w:rFonts w:ascii="Courier" w:hAnsi="Courier"/>
+          <w:lang w:val="en-US" w:eastAsia="en-US"/>
+        </w:rPr>
+        <w:t xml:space="preserve">   RailsBaseURI </w:t>
+      </w:r>
+      <w:r>
+        <w:rPr>
+          <w:rFonts w:ascii="Courier" w:hAnsi="Courier"/>
+          <w:lang w:val="en-US" w:eastAsia="en-US"/>
+        </w:rPr>
+        <w:t>/home/rgrmek</w:t>
+      </w:r>
+      <w:r>
+        <w:rPr>
+          <w:rFonts w:ascii="Courier" w:hAnsi="Courier"/>
+          <w:lang w:val="en-US" w:eastAsia="en-US"/>
+        </w:rPr>
+        <w:t>/</w:t>
+      </w:r>
+      <w:r>
+        <w:rPr>
+          <w:rFonts w:ascii="Courier" w:hAnsi="Courier"/>
+          <w:lang w:val="en-US" w:eastAsia="en-US"/>
+        </w:rPr>
+        <w:t>Stargazer</w:t>
+      </w:r>
+      <w:r>
+        <w:rPr>
+          <w:rFonts w:ascii="Courier" w:hAnsi="Courier"/>
+          <w:lang w:val="en-US" w:eastAsia="en-US"/>
+        </w:rPr>
+        <w:br/>
+        <w:t>&lt;/virtualhost&gt;</w:t>
+      </w:r>
+    </w:p>
+    <w:p>
+      <w:pPr>
+        <w:pStyle w:val="NoSpacing"/>
+        <w:ind w:left="0"/>
+        <w:rPr>
+          <w:rFonts w:ascii="Courier New" w:hAnsi="Courier New" w:cs="Courier New"/>
+        </w:rPr>
+      </w:pPr>
+    </w:p>
+    <w:p>
+      <w:pPr>
+        <w:pStyle w:val="NoSpacing"/>
+      </w:pPr>
+    </w:p>
+    <w:p>
+      <w:pPr>
+        <w:pStyle w:val="NoSpacing"/>
+      </w:pPr>
+      <w:r>
+        <w:t>To start the web server, run as root:</w:t>
+      </w:r>
+    </w:p>
+    <w:p>
+      <w:pPr>
+        <w:pStyle w:val="NoSpacing"/>
+        <w:rPr>
+          <w:rFonts w:ascii="Courier New" w:hAnsi="Courier New" w:cs="Courier New"/>
+        </w:rPr>
+      </w:pPr>
+      <w:r>
+        <w:rPr>
+          <w:rFonts w:ascii="Courier New" w:hAnsi="Courier New" w:cs="Courier New"/>
+        </w:rPr>
+        <w:t>sudo /etc/init.d/httpd start</w:t>
+      </w:r>
+    </w:p>
+    <w:p>
+      <w:pPr>
+        <w:pStyle w:val="NoSpacing"/>
+      </w:pPr>
+    </w:p>
+    <w:p>
+      <w:pPr>
+        <w:pStyle w:val="NoSpacing"/>
+      </w:pPr>
+      <w:r>
+        <w:t>To restart web server, run as root:</w:t>
+      </w:r>
+    </w:p>
+    <w:p>
+      <w:pPr>
+        <w:pStyle w:val="NoSpacing"/>
+        <w:rPr>
+          <w:rFonts w:ascii="Courier New" w:hAnsi="Courier New" w:cs="Courier New"/>
+        </w:rPr>
+      </w:pPr>
+      <w:r>
+        <w:rPr>
+          <w:rFonts w:ascii="Courier New" w:hAnsi="Courier New" w:cs="Courier New"/>
+        </w:rPr>
+        <w:t>sudo /etc/init.d/httpd restart</w:t>
+      </w:r>
+    </w:p>
+    <w:p>
+      <w:pPr>
+        <w:pStyle w:val="NoSpacing"/>
+      </w:pPr>
+    </w:p>
+    <w:p>
+      <w:pPr>
+        <w:pStyle w:val="NoSpacing"/>
+      </w:pPr>
+      <w:r>
+        <w:t xml:space="preserve">To run on </w:t>
+      </w:r>
+      <w:r>
+        <w:t>bootup</w:t>
+      </w:r>
+      <w:r>
+        <w:t>:</w:t>
+      </w:r>
+    </w:p>
+    <w:p>
+      <w:pPr>
+        <w:rPr>
+          <w:rFonts w:ascii="Courier New" w:eastAsiaTheme="majorEastAsia" w:hAnsi="Courier New" w:cs="Courier New"/>
           <w:b/>
           <w:bCs/>
-        </w:rPr>
-      </w:pPr>
-      <w:r>
+          <w:sz w:val="24"/>
+          <w:szCs w:val="24"/>
+        </w:rPr>
+      </w:pPr>
+      <w:r>
+        <w:rPr>
+          <w:rFonts w:ascii="Courier New" w:hAnsi="Courier New" w:cs="Courier New"/>
+          <w:sz w:val="24"/>
+          <w:szCs w:val="24"/>
+        </w:rPr>
+        <w:t xml:space="preserve"> </w:t>
+      </w:r>
+      <w:r>
+        <w:rPr>
+          <w:rFonts w:ascii="Courier New" w:hAnsi="Courier New" w:cs="Courier New"/>
+          <w:sz w:val="24"/>
+          <w:szCs w:val="24"/>
+        </w:rPr>
+        <w:t xml:space="preserve">chkconfig --levels 235 httpd on </w:t>
+      </w:r>
+      <w:r>
+        <w:rPr>
+          <w:rFonts w:ascii="Courier New" w:hAnsi="Courier New" w:cs="Courier New"/>
+          <w:sz w:val="24"/>
+          <w:szCs w:val="24"/>
+        </w:rPr>
         <w:br w:type="page"/>
       </w:r>
     </w:p>
@@ -11938,7 +12547,121 @@
         <w:rPr>
           <w:rFonts w:ascii="Courier New" w:hAnsi="Courier New" w:cs="Courier New"/>
         </w:rPr>
-        <w:t>rake test:functionals</w:t>
+        <w:t>rake test:</w:t>
+      </w:r>
+      <w:r>
+        <w:rPr>
+          <w:rFonts w:ascii="Courier New" w:hAnsi="Courier New" w:cs="Courier New"/>
+        </w:rPr>
+        <w:t>functional</w:t>
+      </w:r>
+    </w:p>
+    <w:p>
+      <w:pPr>
+        <w:pStyle w:val="NoSpacing"/>
+        <w:ind w:left="0"/>
+        <w:rPr>
+          <w:rFonts w:ascii="Courier New" w:hAnsi="Courier New" w:cs="Courier New"/>
+        </w:rPr>
+      </w:pPr>
+    </w:p>
+    <w:p>
+      <w:pPr>
+        <w:pStyle w:val="NoSpacing"/>
+        <w:ind w:left="0"/>
+        <w:rPr>
+          <w:rFonts w:cs="Arial"/>
+        </w:rPr>
+      </w:pPr>
+      <w:r>
+        <w:rPr>
+          <w:rFonts w:cs="Arial"/>
+        </w:rPr>
+        <w:t>To migrate development database to production:</w:t>
+      </w:r>
+    </w:p>
+    <w:p>
+      <w:pPr>
+        <w:pStyle w:val="NoSpacing"/>
+        <w:ind w:left="0"/>
+        <w:rPr>
+          <w:rFonts w:ascii="Courier New" w:hAnsi="Courier New" w:cs="Courier New"/>
+        </w:rPr>
+      </w:pPr>
+      <w:r>
+        <w:rPr>
+          <w:rFonts w:ascii="Courier New" w:hAnsi="Courier New" w:cs="Courier New"/>
+        </w:rPr>
+        <w:t>rake db:migrate RAILS_ENV=”production”</w:t>
+      </w:r>
+    </w:p>
+    <w:p>
+      <w:pPr>
+        <w:pStyle w:val="NoSpacing"/>
+        <w:ind w:left="0"/>
+      </w:pPr>
+    </w:p>
+    <w:p>
+      <w:pPr>
+        <w:pStyle w:val="NoSpacing"/>
+        <w:ind w:left="0"/>
+      </w:pPr>
+      <w:r>
+        <w:t>To restart a rails application:</w:t>
+      </w:r>
+    </w:p>
+    <w:p>
+      <w:pPr>
+        <w:pStyle w:val="NoSpacing"/>
+        <w:ind w:left="0"/>
+        <w:rPr>
+          <w:rFonts w:ascii="Courier New" w:hAnsi="Courier New" w:cs="Courier New"/>
+        </w:rPr>
+      </w:pPr>
+      <w:r>
+        <w:rPr>
+          <w:rFonts w:ascii="Courier New" w:hAnsi="Courier New" w:cs="Courier New"/>
+        </w:rPr>
+        <w:t>touch tmp/restart.txt</w:t>
+      </w:r>
+    </w:p>
+    <w:p>
+      <w:pPr>
+        <w:pStyle w:val="NoSpacing"/>
+        <w:ind w:left="0"/>
+        <w:rPr>
+          <w:rFonts w:ascii="Courier New" w:hAnsi="Courier New" w:cs="Courier New"/>
+        </w:rPr>
+      </w:pPr>
+    </w:p>
+    <w:p>
+      <w:pPr>
+        <w:pStyle w:val="NoSpacing"/>
+        <w:ind w:left="0"/>
+        <w:rPr>
+          <w:rFonts w:cs="Arial"/>
+        </w:rPr>
+      </w:pPr>
+      <w:r>
+        <w:rPr>
+          <w:rFonts w:cs="Arial"/>
+        </w:rPr>
+        <w:t>To go to console in production environment:</w:t>
+      </w:r>
+    </w:p>
+    <w:p>
+      <w:pPr>
+        <w:pStyle w:val="NoSpacing"/>
+        <w:ind w:left="0"/>
+        <w:rPr>
+          <w:rFonts w:ascii="Courier New" w:hAnsi="Courier New" w:cs="Courier New"/>
+        </w:rPr>
+      </w:pPr>
+      <w:r>
+        <w:rPr>
+          <w:rFonts w:ascii="Courier New" w:hAnsi="Courier New" w:cs="Courier New"/>
+        </w:rPr>
+        <w:t>Script/console production</w:t>
       </w:r>
     </w:p>
     <w:p>
@@ -12119,7 +12842,6 @@
         <w:rPr>
           <w:i w:val="0"/>
         </w:rPr>
-        <w:lastRenderedPageBreak/>
         <w:t>Using Plugins: RailRoad</w:t>
       </w:r>
       <w:r>
@@ -12380,7 +13102,7 @@
         <w:rPr>
           <w:noProof/>
         </w:rPr>
-        <w:t>2</w:t>
+        <w:t>22</w:t>
       </w:r>
     </w:fldSimple>
   </w:p>
@@ -16428,7 +17150,7 @@
     <w:autoRedefine/>
     <w:uiPriority w:val="1"/>
     <w:qFormat/>
-    <w:rsid w:val="00BC1AC1"/>
+    <w:rsid w:val="000C14D2"/>
     <w:pPr>
       <w:spacing w:after="0" w:line="240" w:lineRule="auto"/>
       <w:ind w:left="144"/>
@@ -16617,7 +17339,7 @@
     <w:basedOn w:val="DefaultParagraphFont"/>
     <w:link w:val="NoSpacing"/>
     <w:uiPriority w:val="1"/>
-    <w:rsid w:val="00BC1AC1"/>
+    <w:rsid w:val="000C14D2"/>
     <w:rPr>
       <w:rFonts w:ascii="Arial" w:hAnsi="Arial"/>
       <w:sz w:val="24"/>
@@ -17134,7 +17856,7 @@
 </file>
 
 <file path=customXml/itemProps2.xml><?xml version="1.0" encoding="utf-8"?>
-<ds:datastoreItem xmlns:ds="http://schemas.openxmlformats.org/officeDocument/2006/customXml" ds:itemID="{87587B44-C10C-47AA-B059-DEB089FD5432}">
+<ds:datastoreItem xmlns:ds="http://schemas.openxmlformats.org/officeDocument/2006/customXml" ds:itemID="{3E4E4895-F94F-4FD0-84A0-2F08C1184343}">
   <ds:schemaRefs>
     <ds:schemaRef ds:uri="http://schemas.openxmlformats.org/officeDocument/2006/bibliography"/>
   </ds:schemaRefs>

</xml_diff>

<commit_message>
Meeting 5 docs update
</commit_message>
<xml_diff>
--- a/Stargazer_DeveloperGuide.docx
+++ b/Stargazer_DeveloperGuide.docx
@@ -1598,7 +1598,7 @@
                 <w:sz w:val="24"/>
                 <w:szCs w:val="24"/>
               </w:rPr>
-              <w:t>4</w:t>
+              <w:t>5</w:t>
             </w:r>
           </w:p>
         </w:tc>
@@ -1728,7 +1728,15 @@
                 <w:sz w:val="24"/>
                 <w:szCs w:val="24"/>
               </w:rPr>
-              <w:t>10</w:t>
+              <w:t>1</w:t>
+            </w:r>
+            <w:r>
+              <w:rPr>
+                <w:rFonts w:ascii="Arial" w:hAnsi="Arial" w:cs="Arial"/>
+                <w:sz w:val="24"/>
+                <w:szCs w:val="24"/>
+              </w:rPr>
+              <w:t>1</w:t>
             </w:r>
           </w:p>
         </w:tc>
@@ -1792,7 +1800,15 @@
                 <w:sz w:val="24"/>
                 <w:szCs w:val="24"/>
               </w:rPr>
-              <w:t>12</w:t>
+              <w:t>1</w:t>
+            </w:r>
+            <w:r>
+              <w:rPr>
+                <w:rFonts w:ascii="Arial" w:hAnsi="Arial" w:cs="Arial"/>
+                <w:sz w:val="24"/>
+                <w:szCs w:val="24"/>
+              </w:rPr>
+              <w:t>3</w:t>
             </w:r>
           </w:p>
         </w:tc>
@@ -1856,7 +1872,15 @@
                 <w:sz w:val="24"/>
                 <w:szCs w:val="24"/>
               </w:rPr>
-              <w:t>13</w:t>
+              <w:t>1</w:t>
+            </w:r>
+            <w:r>
+              <w:rPr>
+                <w:rFonts w:ascii="Arial" w:hAnsi="Arial" w:cs="Arial"/>
+                <w:sz w:val="24"/>
+                <w:szCs w:val="24"/>
+              </w:rPr>
+              <w:t>4</w:t>
             </w:r>
           </w:p>
         </w:tc>
@@ -1928,7 +1952,7 @@
                 <w:sz w:val="24"/>
                 <w:szCs w:val="24"/>
               </w:rPr>
-              <w:t>4</w:t>
+              <w:t>5</w:t>
             </w:r>
           </w:p>
         </w:tc>
@@ -2008,7 +2032,7 @@
                 <w:sz w:val="24"/>
                 <w:szCs w:val="24"/>
               </w:rPr>
-              <w:t>5</w:t>
+              <w:t>6</w:t>
             </w:r>
           </w:p>
         </w:tc>
@@ -2088,7 +2112,7 @@
                 <w:sz w:val="24"/>
                 <w:szCs w:val="24"/>
               </w:rPr>
-              <w:t>7</w:t>
+              <w:t>8</w:t>
             </w:r>
           </w:p>
         </w:tc>
@@ -2160,7 +2184,15 @@
                 <w:sz w:val="24"/>
                 <w:szCs w:val="24"/>
               </w:rPr>
-              <w:t>21</w:t>
+              <w:t>2</w:t>
+            </w:r>
+            <w:r>
+              <w:rPr>
+                <w:rFonts w:ascii="Arial" w:hAnsi="Arial" w:cs="Arial"/>
+                <w:sz w:val="24"/>
+                <w:szCs w:val="24"/>
+              </w:rPr>
+              <w:t>2</w:t>
             </w:r>
           </w:p>
         </w:tc>
@@ -3864,52 +3896,6 @@
     </w:p>
     <w:p>
       <w:pPr>
-        <w:pStyle w:val="Heading4"/>
-        <w:spacing w:before="0"/>
-        <w:ind w:left="144"/>
-        <w:rPr>
-          <w:i w:val="0"/>
-        </w:rPr>
-      </w:pPr>
-      <w:r>
-        <w:rPr>
-          <w:i w:val="0"/>
-        </w:rPr>
-        <w:t>System Recovery:</w:t>
-      </w:r>
-      <w:r>
-        <w:rPr>
-          <w:i w:val="0"/>
-        </w:rPr>
-        <w:t xml:space="preserve"> </w:t>
-      </w:r>
-    </w:p>
-    <w:p>
-      <w:pPr>
-        <w:pStyle w:val="NoSpacing"/>
-      </w:pPr>
-      <w:r>
-        <w:t xml:space="preserve">System recovery is achieved from </w:t>
-      </w:r>
-      <w:r>
-        <w:t>pulling from the GitHub repository.</w:t>
-      </w:r>
-    </w:p>
-    <w:p>
-      <w:pPr>
-        <w:pStyle w:val="NoSpacing"/>
-      </w:pPr>
-    </w:p>
-    <w:p>
-      <w:pPr>
-        <w:pStyle w:val="NoSpacing"/>
-      </w:pPr>
-      <w:r>
-        <w:t>See Appendix C for instructions for using Git.</w:t>
-      </w:r>
-    </w:p>
-    <w:p>
-      <w:pPr>
         <w:rPr>
           <w:rFonts w:asciiTheme="majorHAnsi" w:eastAsiaTheme="majorEastAsia" w:hAnsiTheme="majorHAnsi" w:cstheme="majorBidi"/>
           <w:b/>
@@ -3921,7 +3907,6 @@
         <w:rPr>
           <w:i/>
         </w:rPr>
-        <w:lastRenderedPageBreak/>
         <w:br w:type="page"/>
       </w:r>
     </w:p>
@@ -3939,6 +3924,61 @@
           <w:i w:val="0"/>
         </w:rPr>
         <w:lastRenderedPageBreak/>
+        <w:t>System Recovery:</w:t>
+      </w:r>
+      <w:r>
+        <w:rPr>
+          <w:i w:val="0"/>
+        </w:rPr>
+        <w:t xml:space="preserve"> </w:t>
+      </w:r>
+    </w:p>
+    <w:p>
+      <w:pPr>
+        <w:pStyle w:val="NoSpacing"/>
+      </w:pPr>
+      <w:r>
+        <w:t xml:space="preserve">System recovery is achieved from </w:t>
+      </w:r>
+      <w:r>
+        <w:t>pulling from the GitHub repository.</w:t>
+      </w:r>
+    </w:p>
+    <w:p>
+      <w:pPr>
+        <w:pStyle w:val="NoSpacing"/>
+      </w:pPr>
+    </w:p>
+    <w:p>
+      <w:pPr>
+        <w:pStyle w:val="NoSpacing"/>
+      </w:pPr>
+      <w:r>
+        <w:t>See Appendix C for instructions for using Git.</w:t>
+      </w:r>
+    </w:p>
+    <w:p>
+      <w:pPr>
+        <w:pStyle w:val="Heading4"/>
+        <w:spacing w:before="0"/>
+        <w:rPr>
+          <w:i w:val="0"/>
+        </w:rPr>
+      </w:pPr>
+    </w:p>
+    <w:p>
+      <w:pPr>
+        <w:pStyle w:val="Heading4"/>
+        <w:spacing w:before="0"/>
+        <w:ind w:firstLine="144"/>
+        <w:rPr>
+          <w:i w:val="0"/>
+        </w:rPr>
+      </w:pPr>
+      <w:r>
+        <w:rPr>
+          <w:i w:val="0"/>
+        </w:rPr>
         <w:t>Using Apache:</w:t>
       </w:r>
     </w:p>
@@ -13556,7 +13596,7 @@
         <w:rPr>
           <w:noProof/>
         </w:rPr>
-        <w:t>11</w:t>
+        <w:t>2</w:t>
       </w:r>
     </w:fldSimple>
   </w:p>

</xml_diff>

<commit_message>
for meeting 6 submission
</commit_message>
<xml_diff>
--- a/Stargazer_DeveloperGuide.docx
+++ b/Stargazer_DeveloperGuide.docx
@@ -7609,9 +7609,9 @@
         </w:rPr>
         <w:drawing>
           <wp:inline distT="0" distB="0" distL="0" distR="0">
-            <wp:extent cx="5943600" cy="5995219"/>
+            <wp:extent cx="5943600" cy="6009849"/>
             <wp:effectExtent l="19050" t="0" r="0" b="0"/>
-            <wp:docPr id="6" name="Picture 5" descr="Stargazer_UseCase.GIF"/>
+            <wp:docPr id="1" name="Picture 1" descr="C:\Documents and Settings\Robert Grmek\rails\documentation\Stargazer_UseCase.gif"/>
             <wp:cNvGraphicFramePr>
               <a:graphicFrameLocks xmlns:a="http://schemas.openxmlformats.org/drawingml/2006/main" noChangeAspect="1"/>
             </wp:cNvGraphicFramePr>
@@ -7619,23 +7619,33 @@
               <a:graphicData uri="http://schemas.openxmlformats.org/drawingml/2006/picture">
                 <pic:pic xmlns:pic="http://schemas.openxmlformats.org/drawingml/2006/picture">
                   <pic:nvPicPr>
-                    <pic:cNvPr id="0" name="Stargazer_UseCase.GIF"/>
-                    <pic:cNvPicPr/>
+                    <pic:cNvPr id="0" name="Picture 1" descr="C:\Documents and Settings\Robert Grmek\rails\documentation\Stargazer_UseCase.gif"/>
+                    <pic:cNvPicPr>
+                      <a:picLocks noChangeAspect="1" noChangeArrowheads="1"/>
+                    </pic:cNvPicPr>
                   </pic:nvPicPr>
                   <pic:blipFill>
                     <a:blip r:embed="rId21"/>
+                    <a:srcRect/>
                     <a:stretch>
                       <a:fillRect/>
                     </a:stretch>
                   </pic:blipFill>
-                  <pic:spPr>
+                  <pic:spPr bwMode="auto">
                     <a:xfrm>
                       <a:off x="0" y="0"/>
-                      <a:ext cx="5943600" cy="5995219"/>
+                      <a:ext cx="5943600" cy="6009849"/>
                     </a:xfrm>
                     <a:prstGeom prst="rect">
                       <a:avLst/>
                     </a:prstGeom>
+                    <a:noFill/>
+                    <a:ln w="9525">
+                      <a:noFill/>
+                      <a:miter lim="800000"/>
+                      <a:headEnd/>
+                      <a:tailEnd/>
+                    </a:ln>
                   </pic:spPr>
                 </pic:pic>
               </a:graphicData>
@@ -17980,7 +17990,7 @@
         <w:rPr>
           <w:noProof/>
         </w:rPr>
-        <w:t>1</w:t>
+        <w:t>11</w:t>
       </w:r>
     </w:fldSimple>
   </w:p>

</xml_diff>

<commit_message>
documents for release 5
</commit_message>
<xml_diff>
--- a/Stargazer_DeveloperGuide.docx
+++ b/Stargazer_DeveloperGuide.docx
@@ -428,7 +428,17 @@
           <w:sz w:val="32"/>
           <w:szCs w:val="32"/>
         </w:rPr>
-        <w:t>24</w:t>
+        <w:t>2</w:t>
+      </w:r>
+      <w:r>
+        <w:rPr>
+          <w:rStyle w:val="Strong"/>
+          <w:rFonts w:ascii="Arial" w:hAnsi="Arial" w:cs="Arial"/>
+          <w:b w:val="0"/>
+          <w:sz w:val="32"/>
+          <w:szCs w:val="32"/>
+        </w:rPr>
+        <w:t>6</w:t>
       </w:r>
       <w:r>
         <w:rPr>
@@ -1850,6 +1860,107 @@
           </w:p>
         </w:tc>
       </w:tr>
+      <w:tr>
+        <w:tc>
+          <w:tcPr>
+            <w:tcW w:w="2304" w:type="dxa"/>
+          </w:tcPr>
+          <w:p>
+            <w:pPr>
+              <w:pStyle w:val="Tabletext"/>
+              <w:spacing w:before="120"/>
+              <w:jc w:val="center"/>
+              <w:rPr>
+                <w:rFonts w:ascii="Arial" w:hAnsi="Arial" w:cs="Arial"/>
+                <w:sz w:val="24"/>
+                <w:szCs w:val="24"/>
+              </w:rPr>
+            </w:pPr>
+            <w:r>
+              <w:rPr>
+                <w:rFonts w:ascii="Arial" w:hAnsi="Arial" w:cs="Arial"/>
+                <w:sz w:val="24"/>
+                <w:szCs w:val="24"/>
+              </w:rPr>
+              <w:t>2/26/2010</w:t>
+            </w:r>
+          </w:p>
+        </w:tc>
+        <w:tc>
+          <w:tcPr>
+            <w:tcW w:w="1152" w:type="dxa"/>
+          </w:tcPr>
+          <w:p>
+            <w:pPr>
+              <w:pStyle w:val="Tabletext"/>
+              <w:spacing w:before="120"/>
+              <w:jc w:val="center"/>
+              <w:rPr>
+                <w:rFonts w:ascii="Arial" w:hAnsi="Arial" w:cs="Arial"/>
+                <w:sz w:val="24"/>
+                <w:szCs w:val="24"/>
+              </w:rPr>
+            </w:pPr>
+            <w:r>
+              <w:rPr>
+                <w:rFonts w:ascii="Arial" w:hAnsi="Arial" w:cs="Arial"/>
+                <w:sz w:val="24"/>
+                <w:szCs w:val="24"/>
+              </w:rPr>
+              <w:t>2.0</w:t>
+            </w:r>
+          </w:p>
+        </w:tc>
+        <w:tc>
+          <w:tcPr>
+            <w:tcW w:w="3744" w:type="dxa"/>
+          </w:tcPr>
+          <w:p>
+            <w:pPr>
+              <w:pStyle w:val="Tabletext"/>
+              <w:spacing w:before="120"/>
+              <w:rPr>
+                <w:rFonts w:ascii="Arial" w:hAnsi="Arial" w:cs="Arial"/>
+                <w:sz w:val="24"/>
+                <w:szCs w:val="24"/>
+              </w:rPr>
+            </w:pPr>
+            <w:r>
+              <w:rPr>
+                <w:rFonts w:ascii="Arial" w:hAnsi="Arial" w:cs="Arial"/>
+                <w:sz w:val="24"/>
+                <w:szCs w:val="24"/>
+              </w:rPr>
+              <w:t>Updated class diagram.</w:t>
+            </w:r>
+          </w:p>
+        </w:tc>
+        <w:tc>
+          <w:tcPr>
+            <w:tcW w:w="2304" w:type="dxa"/>
+          </w:tcPr>
+          <w:p>
+            <w:pPr>
+              <w:pStyle w:val="Tabletext"/>
+              <w:spacing w:before="120"/>
+              <w:jc w:val="center"/>
+              <w:rPr>
+                <w:rFonts w:ascii="Arial" w:hAnsi="Arial" w:cs="Arial"/>
+                <w:sz w:val="24"/>
+                <w:szCs w:val="24"/>
+              </w:rPr>
+            </w:pPr>
+            <w:r>
+              <w:rPr>
+                <w:rFonts w:ascii="Arial" w:hAnsi="Arial" w:cs="Arial"/>
+                <w:sz w:val="24"/>
+                <w:szCs w:val="24"/>
+              </w:rPr>
+              <w:t>Rob</w:t>
+            </w:r>
+          </w:p>
+        </w:tc>
+      </w:tr>
     </w:tbl>
     <w:p>
       <w:pPr>
@@ -2820,6 +2931,94 @@
                 <w:szCs w:val="24"/>
               </w:rPr>
               <w:t>4</w:t>
+            </w:r>
+          </w:p>
+        </w:tc>
+      </w:tr>
+      <w:tr>
+        <w:tc>
+          <w:tcPr>
+            <w:tcW w:w="8208" w:type="dxa"/>
+            <w:tcBorders>
+              <w:top w:val="nil"/>
+              <w:left w:val="nil"/>
+              <w:bottom w:val="nil"/>
+              <w:right w:val="single" w:sz="4" w:space="0" w:color="auto"/>
+            </w:tcBorders>
+          </w:tcPr>
+          <w:p>
+            <w:pPr>
+              <w:pStyle w:val="ListParagraph"/>
+              <w:spacing w:before="120" w:after="120"/>
+              <w:ind w:left="0"/>
+              <w:rPr>
+                <w:rFonts w:ascii="Arial" w:hAnsi="Arial" w:cs="Arial"/>
+                <w:sz w:val="24"/>
+                <w:szCs w:val="24"/>
+              </w:rPr>
+            </w:pPr>
+            <w:r>
+              <w:rPr>
+                <w:rFonts w:ascii="Arial" w:hAnsi="Arial" w:cs="Arial"/>
+                <w:sz w:val="24"/>
+                <w:szCs w:val="24"/>
+              </w:rPr>
+              <w:t xml:space="preserve">Appendix F: </w:t>
+            </w:r>
+            <w:r>
+              <w:rPr>
+                <w:rFonts w:ascii="Arial" w:hAnsi="Arial" w:cs="Arial"/>
+                <w:sz w:val="24"/>
+                <w:szCs w:val="24"/>
+              </w:rPr>
+              <w:t>Source</w:t>
+            </w:r>
+            <w:r>
+              <w:rPr>
+                <w:rFonts w:ascii="Arial" w:hAnsi="Arial" w:cs="Arial"/>
+                <w:sz w:val="24"/>
+                <w:szCs w:val="24"/>
+              </w:rPr>
+              <w:t xml:space="preserve"> Code</w:t>
+            </w:r>
+          </w:p>
+        </w:tc>
+        <w:tc>
+          <w:tcPr>
+            <w:tcW w:w="648" w:type="dxa"/>
+            <w:tcBorders>
+              <w:top w:val="single" w:sz="4" w:space="0" w:color="auto"/>
+              <w:left w:val="single" w:sz="4" w:space="0" w:color="auto"/>
+              <w:bottom w:val="single" w:sz="4" w:space="0" w:color="auto"/>
+              <w:right w:val="single" w:sz="4" w:space="0" w:color="auto"/>
+            </w:tcBorders>
+            <w:shd w:val="clear" w:color="auto" w:fill="000000"/>
+          </w:tcPr>
+          <w:p>
+            <w:pPr>
+              <w:spacing w:before="120" w:after="120"/>
+              <w:jc w:val="center"/>
+              <w:rPr>
+                <w:rFonts w:ascii="Arial" w:hAnsi="Arial" w:cs="Arial"/>
+                <w:sz w:val="24"/>
+                <w:szCs w:val="24"/>
+              </w:rPr>
+            </w:pPr>
+            <w:r>
+              <w:rPr>
+                <w:rFonts w:ascii="Arial" w:hAnsi="Arial" w:cs="Arial"/>
+                <w:sz w:val="24"/>
+                <w:szCs w:val="24"/>
+              </w:rPr>
+              <w:t>3</w:t>
+            </w:r>
+            <w:r>
+              <w:rPr>
+                <w:rFonts w:ascii="Arial" w:hAnsi="Arial" w:cs="Arial"/>
+                <w:sz w:val="24"/>
+                <w:szCs w:val="24"/>
+              </w:rPr>
+              <w:t>7</w:t>
             </w:r>
           </w:p>
         </w:tc>
@@ -10056,82 +10255,11 @@
       <w:pPr>
         <w:pStyle w:val="Heading3"/>
         <w:ind w:left="144"/>
-      </w:pPr>
-      <w:r>
         <w:rPr>
           <w:snapToGrid w:val="0"/>
           <w:lang w:val="en-AU"/>
         </w:rPr>
-        <w:t>Relational Diagram for Models in Web Application</w:t>
-      </w:r>
-      <w:r>
-        <w:rPr>
-          <w:snapToGrid w:val="0"/>
-          <w:lang w:val="en-AU"/>
-        </w:rPr>
-        <w:t>:</w:t>
-      </w:r>
-    </w:p>
-    <w:p>
-      <w:pPr>
-        <w:pStyle w:val="Heading3"/>
-        <w:ind w:left="144"/>
-        <w:rPr>
-          <w:snapToGrid w:val="0"/>
-          <w:lang w:val="en-AU"/>
-        </w:rPr>
-      </w:pPr>
-      <w:r>
-        <w:rPr>
-          <w:noProof/>
-          <w:lang w:bidi="ar-SA"/>
-        </w:rPr>
-        <w:drawing>
-          <wp:inline distT="0" distB="0" distL="0" distR="0">
-            <wp:extent cx="5454650" cy="1445895"/>
-            <wp:effectExtent l="0" t="0" r="0" b="0"/>
-            <wp:docPr id="7" name="Picture 2" descr="C:\Documents and Settings\Robert Grmek\rails\documentation\Stargazer_Web_Models.png"/>
-            <wp:cNvGraphicFramePr>
-              <a:graphicFrameLocks xmlns:a="http://schemas.openxmlformats.org/drawingml/2006/main" noChangeAspect="1"/>
-            </wp:cNvGraphicFramePr>
-            <a:graphic xmlns:a="http://schemas.openxmlformats.org/drawingml/2006/main">
-              <a:graphicData uri="http://schemas.openxmlformats.org/drawingml/2006/picture">
-                <pic:pic xmlns:pic="http://schemas.openxmlformats.org/drawingml/2006/picture">
-                  <pic:nvPicPr>
-                    <pic:cNvPr id="0" name="Picture 2" descr="C:\Documents and Settings\Robert Grmek\rails\documentation\Stargazer_Web_Models.png"/>
-                    <pic:cNvPicPr>
-                      <a:picLocks noChangeAspect="1" noChangeArrowheads="1"/>
-                    </pic:cNvPicPr>
-                  </pic:nvPicPr>
-                  <pic:blipFill>
-                    <a:blip r:embed="rId19" cstate="print"/>
-                    <a:srcRect/>
-                    <a:stretch>
-                      <a:fillRect/>
-                    </a:stretch>
-                  </pic:blipFill>
-                  <pic:spPr bwMode="auto">
-                    <a:xfrm>
-                      <a:off x="0" y="0"/>
-                      <a:ext cx="5454650" cy="1445895"/>
-                    </a:xfrm>
-                    <a:prstGeom prst="rect">
-                      <a:avLst/>
-                    </a:prstGeom>
-                    <a:noFill/>
-                    <a:ln w="9525">
-                      <a:noFill/>
-                      <a:miter lim="800000"/>
-                      <a:headEnd/>
-                      <a:tailEnd/>
-                    </a:ln>
-                  </pic:spPr>
-                </pic:pic>
-              </a:graphicData>
-            </a:graphic>
-          </wp:inline>
-        </w:drawing>
-      </w:r>
+      </w:pPr>
     </w:p>
     <w:p>
       <w:pPr>
@@ -10214,7 +10342,7 @@
                     </pic:cNvPicPr>
                   </pic:nvPicPr>
                   <pic:blipFill>
-                    <a:blip r:embed="rId20" cstate="print"/>
+                    <a:blip r:embed="rId19" cstate="print"/>
                     <a:srcRect/>
                     <a:stretch>
                       <a:fillRect/>
@@ -10318,7 +10446,7 @@
                     </pic:cNvPicPr>
                   </pic:nvPicPr>
                   <pic:blipFill>
-                    <a:blip r:embed="rId21" cstate="print"/>
+                    <a:blip r:embed="rId20" cstate="print"/>
                     <a:srcRect/>
                     <a:stretch>
                       <a:fillRect/>
@@ -10395,20 +10523,23 @@
     </w:p>
     <w:p>
       <w:pPr>
-        <w:rPr>
+        <w:jc w:val="center"/>
+        <w:rPr>
+          <w:i/>
           <w:lang w:val="en-AU"/>
         </w:rPr>
       </w:pPr>
       <w:r>
         <w:rPr>
+          <w:i/>
           <w:noProof/>
           <w:lang w:bidi="ar-SA"/>
         </w:rPr>
         <w:drawing>
           <wp:inline distT="0" distB="0" distL="0" distR="0">
-            <wp:extent cx="5943600" cy="5302915"/>
-            <wp:effectExtent l="19050" t="0" r="0" b="0"/>
-            <wp:docPr id="4" name="Picture 1" descr="C:\Documents and Settings\Rob\rails\documentation\Stargazer_ClassDiagram.png"/>
+            <wp:extent cx="7814283" cy="5212858"/>
+            <wp:effectExtent l="0" t="1295400" r="0" b="1283192"/>
+            <wp:docPr id="8" name="Picture 2" descr="C:\Documents and Settings\Rob\rails\documentation\Stargazer_ClassDiagram.jpg"/>
             <wp:cNvGraphicFramePr>
               <a:graphicFrameLocks xmlns:a="http://schemas.openxmlformats.org/drawingml/2006/main" noChangeAspect="1"/>
             </wp:cNvGraphicFramePr>
@@ -10416,22 +10547,22 @@
               <a:graphicData uri="http://schemas.openxmlformats.org/drawingml/2006/picture">
                 <pic:pic xmlns:pic="http://schemas.openxmlformats.org/drawingml/2006/picture">
                   <pic:nvPicPr>
-                    <pic:cNvPr id="0" name="Picture 1" descr="C:\Documents and Settings\Rob\rails\documentation\Stargazer_ClassDiagram.png"/>
+                    <pic:cNvPr id="0" name="Picture 2" descr="C:\Documents and Settings\Rob\rails\documentation\Stargazer_ClassDiagram.jpg"/>
                     <pic:cNvPicPr>
                       <a:picLocks noChangeAspect="1" noChangeArrowheads="1"/>
                     </pic:cNvPicPr>
                   </pic:nvPicPr>
                   <pic:blipFill>
-                    <a:blip r:embed="rId22" cstate="print"/>
+                    <a:blip r:embed="rId21" cstate="print"/>
                     <a:srcRect/>
                     <a:stretch>
                       <a:fillRect/>
                     </a:stretch>
                   </pic:blipFill>
                   <pic:spPr bwMode="auto">
-                    <a:xfrm>
+                    <a:xfrm rot="5400000">
                       <a:off x="0" y="0"/>
-                      <a:ext cx="5943600" cy="5302915"/>
+                      <a:ext cx="7813262" cy="5212177"/>
                     </a:xfrm>
                     <a:prstGeom prst="rect">
                       <a:avLst/>
@@ -10449,12 +10580,6 @@
             </a:graphic>
           </wp:inline>
         </w:drawing>
-      </w:r>
-    </w:p>
-    <w:p/>
-    <w:p>
-      <w:r>
-        <w:br w:type="page"/>
       </w:r>
     </w:p>
     <w:p>
@@ -10545,7 +10670,7 @@
                     </pic:cNvPicPr>
                   </pic:nvPicPr>
                   <pic:blipFill>
-                    <a:blip r:embed="rId23" cstate="print"/>
+                    <a:blip r:embed="rId22" cstate="print"/>
                     <a:srcRect/>
                     <a:stretch>
                       <a:fillRect/>
@@ -16365,7 +16490,7 @@
           <w:color w:val="7030A0"/>
         </w:rPr>
       </w:pPr>
-      <w:hyperlink r:id="rId24" w:history="1">
+      <w:hyperlink r:id="rId23" w:history="1">
         <w:r>
           <w:rPr>
             <w:rStyle w:val="Hyperlink"/>
@@ -16426,7 +16551,7 @@
           <w:color w:val="7030A0"/>
         </w:rPr>
       </w:pPr>
-      <w:hyperlink r:id="rId25" w:history="1">
+      <w:hyperlink r:id="rId24" w:history="1">
         <w:r>
           <w:rPr>
             <w:rStyle w:val="Hyperlink"/>
@@ -16462,7 +16587,7 @@
           <w:color w:val="7030A0"/>
         </w:rPr>
       </w:pPr>
-      <w:hyperlink r:id="rId26" w:history="1">
+      <w:hyperlink r:id="rId25" w:history="1">
         <w:r>
           <w:rPr>
             <w:rStyle w:val="Hyperlink"/>
@@ -16507,7 +16632,7 @@
           <w:color w:val="7030A0"/>
         </w:rPr>
       </w:pPr>
-      <w:hyperlink r:id="rId27" w:history="1">
+      <w:hyperlink r:id="rId26" w:history="1">
         <w:r>
           <w:rPr>
             <w:rStyle w:val="Hyperlink"/>
@@ -16543,7 +16668,7 @@
           <w:color w:val="7030A0"/>
         </w:rPr>
       </w:pPr>
-      <w:hyperlink r:id="rId28" w:history="1">
+      <w:hyperlink r:id="rId27" w:history="1">
         <w:r>
           <w:rPr>
             <w:rStyle w:val="Hyperlink"/>
@@ -16600,7 +16725,7 @@
           <w:color w:val="7030A0"/>
         </w:rPr>
       </w:pPr>
-      <w:hyperlink r:id="rId29" w:history="1">
+      <w:hyperlink r:id="rId28" w:history="1">
         <w:r>
           <w:rPr>
             <w:rStyle w:val="Hyperlink"/>
@@ -16637,7 +16762,7 @@
           <w:color w:val="7030A0"/>
         </w:rPr>
       </w:pPr>
-      <w:hyperlink r:id="rId30" w:history="1">
+      <w:hyperlink r:id="rId29" w:history="1">
         <w:r>
           <w:rPr>
             <w:rStyle w:val="Hyperlink"/>
@@ -16669,7 +16794,7 @@
           <w:color w:val="7030A0"/>
         </w:rPr>
       </w:pPr>
-      <w:hyperlink r:id="rId31" w:history="1">
+      <w:hyperlink r:id="rId30" w:history="1">
         <w:r>
           <w:rPr>
             <w:rStyle w:val="Hyperlink"/>
@@ -16686,7 +16811,7 @@
           <w:color w:val="7030A0"/>
         </w:rPr>
       </w:pPr>
-      <w:hyperlink r:id="rId32" w:history="1">
+      <w:hyperlink r:id="rId31" w:history="1">
         <w:r>
           <w:rPr>
             <w:rStyle w:val="Hyperlink"/>
@@ -16733,7 +16858,7 @@
           <w:color w:val="7030A0"/>
         </w:rPr>
       </w:pPr>
-      <w:hyperlink r:id="rId33" w:history="1">
+      <w:hyperlink r:id="rId32" w:history="1">
         <w:r>
           <w:rPr>
             <w:rStyle w:val="Hyperlink"/>
@@ -16783,7 +16908,7 @@
           <w:color w:val="7030A0"/>
         </w:rPr>
       </w:pPr>
-      <w:hyperlink r:id="rId34" w:history="1">
+      <w:hyperlink r:id="rId33" w:history="1">
         <w:r>
           <w:rPr>
             <w:rStyle w:val="Hyperlink"/>
@@ -16834,7 +16959,7 @@
           <w:color w:val="7030A0"/>
         </w:rPr>
       </w:pPr>
-      <w:hyperlink r:id="rId35" w:history="1">
+      <w:hyperlink r:id="rId34" w:history="1">
         <w:r>
           <w:rPr>
             <w:rStyle w:val="Hyperlink"/>
@@ -16886,7 +17011,7 @@
           <w:color w:val="7030A0"/>
         </w:rPr>
       </w:pPr>
-      <w:hyperlink r:id="rId36" w:history="1">
+      <w:hyperlink r:id="rId35" w:history="1">
         <w:r>
           <w:rPr>
             <w:rStyle w:val="Hyperlink"/>
@@ -16907,7 +17032,7 @@
           <w:color w:val="7030A0"/>
         </w:rPr>
       </w:pPr>
-      <w:hyperlink r:id="rId37" w:history="1">
+      <w:hyperlink r:id="rId36" w:history="1">
         <w:r>
           <w:rPr>
             <w:rStyle w:val="Hyperlink"/>
@@ -16961,7 +17086,7 @@
           <w:color w:val="7030A0"/>
         </w:rPr>
       </w:pPr>
-      <w:hyperlink r:id="rId38" w:history="1">
+      <w:hyperlink r:id="rId37" w:history="1">
         <w:r>
           <w:rPr>
             <w:rStyle w:val="Hyperlink"/>
@@ -17007,7 +17132,7 @@
           <w:color w:val="7030A0"/>
         </w:rPr>
       </w:pPr>
-      <w:hyperlink r:id="rId39" w:history="1">
+      <w:hyperlink r:id="rId38" w:history="1">
         <w:r>
           <w:rPr>
             <w:rStyle w:val="Hyperlink"/>
@@ -17024,7 +17149,7 @@
           <w:color w:val="7030A0"/>
         </w:rPr>
       </w:pPr>
-      <w:hyperlink r:id="rId40" w:history="1">
+      <w:hyperlink r:id="rId39" w:history="1">
         <w:r>
           <w:rPr>
             <w:rStyle w:val="Hyperlink"/>
@@ -17047,7 +17172,7 @@
           <w:color w:val="7030A0"/>
         </w:rPr>
       </w:pPr>
-      <w:hyperlink r:id="rId41" w:history="1">
+      <w:hyperlink r:id="rId40" w:history="1">
         <w:r>
           <w:rPr>
             <w:rStyle w:val="Hyperlink"/>
@@ -17066,7 +17191,7 @@
           <w:color w:val="7030A0"/>
         </w:rPr>
       </w:pPr>
-      <w:hyperlink r:id="rId42" w:history="1">
+      <w:hyperlink r:id="rId41" w:history="1">
         <w:r>
           <w:rPr>
             <w:rStyle w:val="Hyperlink"/>
@@ -17089,7 +17214,7 @@
           <w:color w:val="7030A0"/>
         </w:rPr>
       </w:pPr>
-      <w:hyperlink r:id="rId43" w:history="1">
+      <w:hyperlink r:id="rId42" w:history="1">
         <w:r>
           <w:rPr>
             <w:rStyle w:val="Hyperlink"/>
@@ -17186,7 +17311,7 @@
       <w:r>
         <w:t xml:space="preserve">Login at: </w:t>
       </w:r>
-      <w:hyperlink r:id="rId44" w:history="1">
+      <w:hyperlink r:id="rId43" w:history="1">
         <w:r>
           <w:rPr>
             <w:rStyle w:val="Hyperlink"/>
@@ -17260,7 +17385,7 @@
       <w:r>
         <w:t xml:space="preserve">Public Clone URL: </w:t>
       </w:r>
-      <w:hyperlink r:id="rId45" w:history="1">
+      <w:hyperlink r:id="rId44" w:history="1">
         <w:r>
           <w:rPr>
             <w:rStyle w:val="Hyperlink"/>
@@ -17280,7 +17405,7 @@
       <w:r>
         <w:t xml:space="preserve">My Clone URL: </w:t>
       </w:r>
-      <w:hyperlink r:id="rId46" w:history="1">
+      <w:hyperlink r:id="rId45" w:history="1">
         <w:r>
           <w:rPr>
             <w:rStyle w:val="Hyperlink"/>
@@ -17699,7 +17824,7 @@
               </w:rPr>
               <w:t xml:space="preserve">git clone </w:t>
             </w:r>
-            <w:hyperlink r:id="rId47" w:history="1">
+            <w:hyperlink r:id="rId46" w:history="1">
               <w:r>
                 <w:rPr>
                   <w:rStyle w:val="Hyperlink"/>
@@ -17756,282 +17881,459 @@
           <w:p>
             <w:pPr>
               <w:pStyle w:val="NoSpacing"/>
+              <w:rPr>
+                <w:rFonts w:ascii="Courier New" w:hAnsi="Courier New" w:cs="Courier New"/>
+              </w:rPr>
             </w:pPr>
             <w:r>
+              <w:rPr>
+                <w:rFonts w:ascii="Courier New" w:hAnsi="Courier New" w:cs="Courier New"/>
+              </w:rPr>
               <w:t># create a new local repository</w:t>
             </w:r>
             <w:r>
+              <w:rPr>
+                <w:rFonts w:ascii="Courier New" w:hAnsi="Courier New" w:cs="Courier New"/>
+              </w:rPr>
               <w:t>:</w:t>
             </w:r>
           </w:p>
           <w:p>
             <w:pPr>
               <w:pStyle w:val="NoSpacing"/>
+              <w:rPr>
+                <w:rFonts w:ascii="Courier New" w:hAnsi="Courier New" w:cs="Courier New"/>
+              </w:rPr>
             </w:pPr>
             <w:r>
+              <w:rPr>
+                <w:rFonts w:ascii="Courier New" w:hAnsi="Courier New" w:cs="Courier New"/>
+              </w:rPr>
               <w:t>git init</w:t>
             </w:r>
           </w:p>
           <w:p>
             <w:pPr>
               <w:pStyle w:val="NoSpacing"/>
+              <w:rPr>
+                <w:rFonts w:ascii="Courier New" w:hAnsi="Courier New" w:cs="Courier New"/>
+              </w:rPr>
             </w:pPr>
             <w:r>
+              <w:rPr>
+                <w:rFonts w:ascii="Courier New" w:hAnsi="Courier New" w:cs="Courier New"/>
+              </w:rPr>
               <w:t xml:space="preserve">  </w:t>
             </w:r>
           </w:p>
           <w:p>
             <w:pPr>
               <w:pStyle w:val="NoSpacing"/>
+              <w:rPr>
+                <w:rFonts w:ascii="Courier New" w:hAnsi="Courier New" w:cs="Courier New"/>
+              </w:rPr>
             </w:pPr>
             <w:r>
-              <w:t xml:space="preserve"> </w:t>
-            </w:r>
-            <w:r>
+              <w:rPr>
+                <w:rFonts w:ascii="Courier New" w:hAnsi="Courier New" w:cs="Courier New"/>
+              </w:rPr>
               <w:t>#</w:t>
             </w:r>
             <w:r>
+              <w:rPr>
+                <w:rFonts w:ascii="Courier New" w:hAnsi="Courier New" w:cs="Courier New"/>
+              </w:rPr>
               <w:t xml:space="preserve"> add a file to the</w:t>
             </w:r>
             <w:r>
+              <w:rPr>
+                <w:rFonts w:ascii="Courier New" w:hAnsi="Courier New" w:cs="Courier New"/>
+              </w:rPr>
               <w:t xml:space="preserve"> staging area:</w:t>
             </w:r>
           </w:p>
           <w:p>
             <w:pPr>
               <w:pStyle w:val="NoSpacing"/>
+              <w:rPr>
+                <w:rFonts w:ascii="Courier New" w:hAnsi="Courier New" w:cs="Courier New"/>
+              </w:rPr>
             </w:pPr>
             <w:r>
-              <w:t xml:space="preserve"> # in other words, to setup </w:t>
-            </w:r>
-            <w:r>
+              <w:rPr>
+                <w:rFonts w:ascii="Courier New" w:hAnsi="Courier New" w:cs="Courier New"/>
+              </w:rPr>
+              <w:t xml:space="preserve"># in other words, to setup </w:t>
+            </w:r>
+            <w:r>
+              <w:rPr>
+                <w:rFonts w:ascii="Courier New" w:hAnsi="Courier New" w:cs="Courier New"/>
+              </w:rPr>
               <w:t xml:space="preserve">file(s) </w:t>
             </w:r>
             <w:r>
+              <w:rPr>
+                <w:rFonts w:ascii="Courier New" w:hAnsi="Courier New" w:cs="Courier New"/>
+              </w:rPr>
               <w:t>before a local commit</w:t>
             </w:r>
           </w:p>
           <w:p>
             <w:pPr>
               <w:pStyle w:val="NoSpacing"/>
+              <w:rPr>
+                <w:rFonts w:ascii="Courier New" w:hAnsi="Courier New" w:cs="Courier New"/>
+              </w:rPr>
             </w:pPr>
             <w:r>
+              <w:rPr>
+                <w:rFonts w:ascii="Courier New" w:hAnsi="Courier New" w:cs="Courier New"/>
+              </w:rPr>
               <w:t>git add [filename]</w:t>
             </w:r>
           </w:p>
           <w:p>
             <w:pPr>
               <w:pStyle w:val="NoSpacing"/>
+              <w:rPr>
+                <w:rFonts w:ascii="Courier New" w:hAnsi="Courier New" w:cs="Courier New"/>
+              </w:rPr>
             </w:pPr>
           </w:p>
           <w:p>
             <w:pPr>
               <w:pStyle w:val="NoSpacing"/>
+              <w:rPr>
+                <w:rFonts w:ascii="Courier New" w:hAnsi="Courier New" w:cs="Courier New"/>
+              </w:rPr>
             </w:pPr>
             <w:r>
+              <w:rPr>
+                <w:rFonts w:ascii="Courier New" w:hAnsi="Courier New" w:cs="Courier New"/>
+              </w:rPr>
               <w:t># to add all files use this:</w:t>
             </w:r>
           </w:p>
           <w:p>
             <w:pPr>
               <w:pStyle w:val="NoSpacing"/>
+              <w:rPr>
+                <w:rFonts w:ascii="Courier New" w:hAnsi="Courier New" w:cs="Courier New"/>
+              </w:rPr>
             </w:pPr>
             <w:r>
+              <w:rPr>
+                <w:rFonts w:ascii="Courier New" w:hAnsi="Courier New" w:cs="Courier New"/>
+              </w:rPr>
               <w:t>git add .</w:t>
             </w:r>
           </w:p>
           <w:p>
             <w:pPr>
               <w:pStyle w:val="NoSpacing"/>
+              <w:rPr>
+                <w:rFonts w:ascii="Courier New" w:hAnsi="Courier New" w:cs="Courier New"/>
+              </w:rPr>
             </w:pPr>
           </w:p>
           <w:p>
             <w:pPr>
               <w:pStyle w:val="NoSpacing"/>
+              <w:rPr>
+                <w:rFonts w:ascii="Courier New" w:hAnsi="Courier New" w:cs="Courier New"/>
+              </w:rPr>
             </w:pPr>
             <w:r>
+              <w:rPr>
+                <w:rFonts w:ascii="Courier New" w:hAnsi="Courier New" w:cs="Courier New"/>
+              </w:rPr>
               <w:t># check status of the staging area files</w:t>
             </w:r>
             <w:r>
+              <w:rPr>
+                <w:rFonts w:ascii="Courier New" w:hAnsi="Courier New" w:cs="Courier New"/>
+              </w:rPr>
               <w:t>:</w:t>
             </w:r>
           </w:p>
           <w:p>
             <w:pPr>
               <w:pStyle w:val="NoSpacing"/>
+              <w:rPr>
+                <w:rFonts w:ascii="Courier New" w:hAnsi="Courier New" w:cs="Courier New"/>
+              </w:rPr>
             </w:pPr>
             <w:r>
+              <w:rPr>
+                <w:rFonts w:ascii="Courier New" w:hAnsi="Courier New" w:cs="Courier New"/>
+              </w:rPr>
               <w:t>git status</w:t>
             </w:r>
           </w:p>
           <w:p>
             <w:pPr>
               <w:pStyle w:val="NoSpacing"/>
+              <w:rPr>
+                <w:rFonts w:ascii="Courier New" w:hAnsi="Courier New" w:cs="Courier New"/>
+              </w:rPr>
             </w:pPr>
           </w:p>
           <w:p>
             <w:pPr>
               <w:pStyle w:val="NoSpacing"/>
+              <w:rPr>
+                <w:rFonts w:ascii="Courier New" w:hAnsi="Courier New" w:cs="Courier New"/>
+              </w:rPr>
             </w:pPr>
             <w:r>
-              <w:t xml:space="preserve"> # commit the staging area files to the local repositor</w:t>
-            </w:r>
-            <w:r>
+              <w:rPr>
+                <w:rFonts w:ascii="Courier New" w:hAnsi="Courier New" w:cs="Courier New"/>
+              </w:rPr>
+              <w:t># commit the staging area files to the local repositor</w:t>
+            </w:r>
+            <w:r>
+              <w:rPr>
+                <w:rFonts w:ascii="Courier New" w:hAnsi="Courier New" w:cs="Courier New"/>
+              </w:rPr>
               <w:t>y</w:t>
             </w:r>
           </w:p>
           <w:p>
             <w:pPr>
               <w:pStyle w:val="NoSpacing"/>
+              <w:rPr>
+                <w:rFonts w:ascii="Courier New" w:hAnsi="Courier New" w:cs="Courier New"/>
+              </w:rPr>
             </w:pPr>
             <w:r>
-              <w:t xml:space="preserve"> # using the –m switch includes </w:t>
-            </w:r>
-            <w:r>
+              <w:rPr>
+                <w:rFonts w:ascii="Courier New" w:hAnsi="Courier New" w:cs="Courier New"/>
+              </w:rPr>
+              <w:t xml:space="preserve"># using the –m switch includes </w:t>
+            </w:r>
+            <w:r>
+              <w:rPr>
+                <w:rFonts w:ascii="Courier New" w:hAnsi="Courier New" w:cs="Courier New"/>
+              </w:rPr>
               <w:t>a message</w:t>
             </w:r>
             <w:r>
+              <w:rPr>
+                <w:rFonts w:ascii="Courier New" w:hAnsi="Courier New" w:cs="Courier New"/>
+              </w:rPr>
               <w:t>:</w:t>
             </w:r>
           </w:p>
           <w:p>
             <w:pPr>
               <w:pStyle w:val="NoSpacing"/>
+              <w:rPr>
+                <w:rFonts w:ascii="Courier New" w:hAnsi="Courier New" w:cs="Courier New"/>
+              </w:rPr>
             </w:pPr>
             <w:r>
-              <w:t xml:space="preserve"> </w:t>
-            </w:r>
-            <w:r>
+              <w:rPr>
+                <w:rFonts w:ascii="Courier New" w:hAnsi="Courier New" w:cs="Courier New"/>
+              </w:rPr>
               <w:t>git commit –m “This is a commit message”</w:t>
             </w:r>
           </w:p>
           <w:p>
             <w:pPr>
               <w:pStyle w:val="NoSpacing"/>
+              <w:rPr>
+                <w:rFonts w:ascii="Courier New" w:hAnsi="Courier New" w:cs="Courier New"/>
+              </w:rPr>
             </w:pPr>
           </w:p>
           <w:p>
             <w:pPr>
               <w:pStyle w:val="NoSpacing"/>
+              <w:rPr>
+                <w:rFonts w:ascii="Courier New" w:hAnsi="Courier New" w:cs="Courier New"/>
+              </w:rPr>
             </w:pPr>
             <w:r>
-              <w:t xml:space="preserve"> </w:t>
-            </w:r>
-            <w:r>
+              <w:rPr>
+                <w:rFonts w:ascii="Courier New" w:hAnsi="Courier New" w:cs="Courier New"/>
+              </w:rPr>
               <w:t># show commits</w:t>
             </w:r>
             <w:r>
+              <w:rPr>
+                <w:rFonts w:ascii="Courier New" w:hAnsi="Courier New" w:cs="Courier New"/>
+              </w:rPr>
               <w:t>:</w:t>
             </w:r>
           </w:p>
           <w:p>
             <w:pPr>
               <w:pStyle w:val="NoSpacing"/>
+              <w:rPr>
+                <w:rFonts w:ascii="Courier New" w:hAnsi="Courier New" w:cs="Courier New"/>
+              </w:rPr>
             </w:pPr>
             <w:r>
-              <w:t xml:space="preserve"> </w:t>
-            </w:r>
-            <w:r>
+              <w:rPr>
+                <w:rFonts w:ascii="Courier New" w:hAnsi="Courier New" w:cs="Courier New"/>
+              </w:rPr>
               <w:t>git log</w:t>
             </w:r>
           </w:p>
           <w:p>
             <w:pPr>
               <w:pStyle w:val="NoSpacing"/>
+              <w:rPr>
+                <w:rFonts w:ascii="Courier New" w:hAnsi="Courier New" w:cs="Courier New"/>
+              </w:rPr>
             </w:pPr>
           </w:p>
           <w:p>
             <w:pPr>
               <w:pStyle w:val="NoSpacing"/>
+              <w:rPr>
+                <w:rFonts w:ascii="Courier New" w:hAnsi="Courier New" w:cs="Courier New"/>
+              </w:rPr>
             </w:pPr>
             <w:r>
-              <w:t xml:space="preserve"> </w:t>
-            </w:r>
-            <w:r>
+              <w:rPr>
+                <w:rFonts w:ascii="Courier New" w:hAnsi="Courier New" w:cs="Courier New"/>
+              </w:rPr>
               <w:t># change username for only the local git repository</w:t>
             </w:r>
             <w:r>
+              <w:rPr>
+                <w:rFonts w:ascii="Courier New" w:hAnsi="Courier New" w:cs="Courier New"/>
+              </w:rPr>
               <w:t>:</w:t>
             </w:r>
           </w:p>
           <w:p>
             <w:pPr>
               <w:pStyle w:val="NoSpacing"/>
+              <w:rPr>
+                <w:rFonts w:ascii="Courier New" w:hAnsi="Courier New" w:cs="Courier New"/>
+              </w:rPr>
             </w:pPr>
             <w:r>
-              <w:t xml:space="preserve"> git config user.name “</w:t>
-            </w:r>
-            <w:r>
+              <w:rPr>
+                <w:rFonts w:ascii="Courier New" w:hAnsi="Courier New" w:cs="Courier New"/>
+              </w:rPr>
+              <w:t>git config user.name “</w:t>
+            </w:r>
+            <w:r>
+              <w:rPr>
+                <w:rFonts w:ascii="Courier New" w:hAnsi="Courier New" w:cs="Courier New"/>
+              </w:rPr>
               <w:t>[</w:t>
             </w:r>
             <w:r>
+              <w:rPr>
+                <w:rFonts w:ascii="Courier New" w:hAnsi="Courier New" w:cs="Courier New"/>
+              </w:rPr>
               <w:t>User</w:t>
             </w:r>
             <w:r>
+              <w:rPr>
+                <w:rFonts w:ascii="Courier New" w:hAnsi="Courier New" w:cs="Courier New"/>
+              </w:rPr>
               <w:t xml:space="preserve"> </w:t>
             </w:r>
             <w:r>
+              <w:rPr>
+                <w:rFonts w:ascii="Courier New" w:hAnsi="Courier New" w:cs="Courier New"/>
+              </w:rPr>
               <w:t>Name</w:t>
             </w:r>
             <w:r>
+              <w:rPr>
+                <w:rFonts w:ascii="Courier New" w:hAnsi="Courier New" w:cs="Courier New"/>
+              </w:rPr>
               <w:t>]</w:t>
             </w:r>
             <w:r>
+              <w:rPr>
+                <w:rFonts w:ascii="Courier New" w:hAnsi="Courier New" w:cs="Courier New"/>
+              </w:rPr>
               <w:t>”</w:t>
             </w:r>
           </w:p>
           <w:p>
             <w:pPr>
               <w:pStyle w:val="NoSpacing"/>
+              <w:rPr>
+                <w:rFonts w:ascii="Courier New" w:hAnsi="Courier New" w:cs="Courier New"/>
+              </w:rPr>
             </w:pPr>
           </w:p>
           <w:p>
             <w:pPr>
               <w:pStyle w:val="NoSpacing"/>
+              <w:rPr>
+                <w:rFonts w:ascii="Courier New" w:hAnsi="Courier New" w:cs="Courier New"/>
+              </w:rPr>
             </w:pPr>
             <w:r>
-              <w:t xml:space="preserve"> </w:t>
-            </w:r>
-            <w:r>
+              <w:rPr>
+                <w:rFonts w:ascii="Courier New" w:hAnsi="Courier New" w:cs="Courier New"/>
+              </w:rPr>
               <w:t># adding a new remote destination called “origin”</w:t>
             </w:r>
             <w:r>
+              <w:rPr>
+                <w:rFonts w:ascii="Courier New" w:hAnsi="Courier New" w:cs="Courier New"/>
+              </w:rPr>
               <w:t>:</w:t>
             </w:r>
           </w:p>
           <w:p>
             <w:pPr>
               <w:pStyle w:val="NoSpacing"/>
+              <w:rPr>
+                <w:rFonts w:ascii="Courier New" w:hAnsi="Courier New" w:cs="Courier New"/>
+              </w:rPr>
             </w:pPr>
             <w:r>
-              <w:t xml:space="preserve"> </w:t>
-            </w:r>
-            <w:r>
+              <w:rPr>
+                <w:rFonts w:ascii="Courier New" w:hAnsi="Courier New" w:cs="Courier New"/>
+              </w:rPr>
               <w:t xml:space="preserve"># a remote destination in this case is our </w:t>
             </w:r>
           </w:p>
           <w:p>
             <w:pPr>
               <w:pStyle w:val="NoSpacing"/>
+              <w:rPr>
+                <w:rFonts w:ascii="Courier New" w:hAnsi="Courier New" w:cs="Courier New"/>
+              </w:rPr>
             </w:pPr>
             <w:r>
-              <w:t xml:space="preserve"> # </w:t>
-            </w:r>
-            <w:r>
+              <w:rPr>
+                <w:rFonts w:ascii="Courier New" w:hAnsi="Courier New" w:cs="Courier New"/>
+              </w:rPr>
+              <w:t xml:space="preserve"># </w:t>
+            </w:r>
+            <w:r>
+              <w:rPr>
+                <w:rFonts w:ascii="Courier New" w:hAnsi="Courier New" w:cs="Courier New"/>
+              </w:rPr>
               <w:t>GitHub repository</w:t>
             </w:r>
           </w:p>
           <w:p>
             <w:pPr>
               <w:pStyle w:val="NoSpacing"/>
+              <w:rPr>
+                <w:rFonts w:ascii="Courier New" w:hAnsi="Courier New" w:cs="Courier New"/>
+              </w:rPr>
             </w:pPr>
             <w:r>
-              <w:t xml:space="preserve"> </w:t>
-            </w:r>
-            <w:r>
+              <w:rPr>
+                <w:rFonts w:ascii="Courier New" w:hAnsi="Courier New" w:cs="Courier New"/>
+              </w:rPr>
               <w:t xml:space="preserve">git remote add origin </w:t>
             </w:r>
-            <w:hyperlink r:id="rId48" w:history="1">
+            <w:hyperlink r:id="rId47" w:history="1">
               <w:r>
                 <w:rPr>
                   <w:rStyle w:val="Hyperlink"/>
@@ -18044,20 +18346,1117 @@
           <w:p>
             <w:pPr>
               <w:pStyle w:val="NoSpacing"/>
+              <w:rPr>
+                <w:rFonts w:ascii="Courier New" w:hAnsi="Courier New" w:cs="Courier New"/>
+              </w:rPr>
             </w:pPr>
           </w:p>
           <w:p>
             <w:pPr>
               <w:pStyle w:val="NoSpacing"/>
+              <w:rPr>
+                <w:rFonts w:ascii="Courier New" w:hAnsi="Courier New" w:cs="Courier New"/>
+              </w:rPr>
             </w:pPr>
             <w:r>
+              <w:rPr>
+                <w:rFonts w:ascii="Courier New" w:hAnsi="Courier New" w:cs="Courier New"/>
+              </w:rPr>
+              <w:t># list remote destinations</w:t>
+            </w:r>
+            <w:r>
+              <w:rPr>
+                <w:rFonts w:ascii="Courier New" w:hAnsi="Courier New" w:cs="Courier New"/>
+              </w:rPr>
+              <w:t>:</w:t>
+            </w:r>
+          </w:p>
+          <w:p>
+            <w:pPr>
+              <w:pStyle w:val="NoSpacing"/>
+              <w:rPr>
+                <w:rFonts w:ascii="Courier New" w:hAnsi="Courier New" w:cs="Courier New"/>
+              </w:rPr>
+            </w:pPr>
+            <w:r>
+              <w:rPr>
+                <w:rFonts w:ascii="Courier New" w:hAnsi="Courier New" w:cs="Courier New"/>
+              </w:rPr>
+              <w:t>git remote</w:t>
+            </w:r>
+          </w:p>
+          <w:p>
+            <w:pPr>
+              <w:pStyle w:val="NoSpacing"/>
+              <w:rPr>
+                <w:rFonts w:ascii="Courier New" w:hAnsi="Courier New" w:cs="Courier New"/>
+              </w:rPr>
+            </w:pPr>
+          </w:p>
+          <w:p>
+            <w:pPr>
+              <w:pStyle w:val="NoSpacing"/>
+              <w:rPr>
+                <w:rFonts w:ascii="Courier New" w:hAnsi="Courier New" w:cs="Courier New"/>
+              </w:rPr>
+            </w:pPr>
+            <w:r>
+              <w:rPr>
+                <w:rFonts w:ascii="Courier New" w:hAnsi="Courier New" w:cs="Courier New"/>
+              </w:rPr>
+              <w:t xml:space="preserve"># pushing the local committed files to the remote destination </w:t>
+            </w:r>
+          </w:p>
+          <w:p>
+            <w:pPr>
+              <w:pStyle w:val="NoSpacing"/>
+              <w:rPr>
+                <w:rFonts w:ascii="Courier New" w:hAnsi="Courier New" w:cs="Courier New"/>
+              </w:rPr>
+            </w:pPr>
+            <w:r>
+              <w:rPr>
+                <w:rFonts w:ascii="Courier New" w:hAnsi="Courier New" w:cs="Courier New"/>
+              </w:rPr>
+              <w:t># from the master branch</w:t>
+            </w:r>
+            <w:r>
+              <w:rPr>
+                <w:rFonts w:ascii="Courier New" w:hAnsi="Courier New" w:cs="Courier New"/>
+              </w:rPr>
+              <w:t xml:space="preserve"> “origin”</w:t>
+            </w:r>
+            <w:r>
+              <w:rPr>
+                <w:rFonts w:ascii="Courier New" w:hAnsi="Courier New" w:cs="Courier New"/>
+              </w:rPr>
+              <w:t>:</w:t>
+            </w:r>
+          </w:p>
+          <w:p>
+            <w:pPr>
+              <w:pStyle w:val="NoSpacing"/>
+              <w:rPr>
+                <w:rFonts w:ascii="Courier New" w:hAnsi="Courier New" w:cs="Courier New"/>
+              </w:rPr>
+            </w:pPr>
+            <w:r>
+              <w:rPr>
+                <w:rFonts w:ascii="Courier New" w:hAnsi="Courier New" w:cs="Courier New"/>
+              </w:rPr>
+              <w:t># i</w:t>
+            </w:r>
+            <w:r>
+              <w:rPr>
+                <w:rFonts w:ascii="Courier New" w:hAnsi="Courier New" w:cs="Courier New"/>
+              </w:rPr>
+              <w:t>n other words, this is to commit the files to the</w:t>
+            </w:r>
+          </w:p>
+          <w:p>
+            <w:pPr>
+              <w:pStyle w:val="NoSpacing"/>
+              <w:rPr>
+                <w:rFonts w:ascii="Courier New" w:hAnsi="Courier New" w:cs="Courier New"/>
+              </w:rPr>
+            </w:pPr>
+            <w:r>
+              <w:rPr>
+                <w:rFonts w:ascii="Courier New" w:hAnsi="Courier New" w:cs="Courier New"/>
+              </w:rPr>
+              <w:t xml:space="preserve"># </w:t>
+            </w:r>
+            <w:r>
+              <w:rPr>
+                <w:rFonts w:ascii="Courier New" w:hAnsi="Courier New" w:cs="Courier New"/>
+              </w:rPr>
+              <w:t>GitHub repository.</w:t>
+            </w:r>
+          </w:p>
+          <w:p>
+            <w:pPr>
+              <w:pStyle w:val="NoSpacing"/>
+              <w:rPr>
+                <w:rFonts w:ascii="Courier New" w:hAnsi="Courier New" w:cs="Courier New"/>
+              </w:rPr>
+            </w:pPr>
+            <w:r>
+              <w:rPr>
+                <w:rFonts w:ascii="Courier New" w:hAnsi="Courier New" w:cs="Courier New"/>
+              </w:rPr>
+              <w:t>git push origin master</w:t>
+            </w:r>
+          </w:p>
+          <w:p>
+            <w:pPr>
+              <w:pStyle w:val="NoSpacing"/>
+              <w:rPr>
+                <w:rFonts w:ascii="Courier New" w:hAnsi="Courier New" w:cs="Courier New"/>
+              </w:rPr>
+            </w:pPr>
+          </w:p>
+          <w:p>
+            <w:pPr>
+              <w:pStyle w:val="NoSpacing"/>
+              <w:rPr>
+                <w:rFonts w:ascii="Courier New" w:hAnsi="Courier New" w:cs="Courier New"/>
+              </w:rPr>
+            </w:pPr>
+            <w:r>
+              <w:rPr>
+                <w:rFonts w:ascii="Courier New" w:hAnsi="Courier New" w:cs="Courier New"/>
+              </w:rPr>
+              <w:lastRenderedPageBreak/>
+              <w:t xml:space="preserve"># check if the local commit is not already pushed to </w:t>
+            </w:r>
+          </w:p>
+          <w:p>
+            <w:pPr>
+              <w:pStyle w:val="NoSpacing"/>
+              <w:rPr>
+                <w:rFonts w:ascii="Courier New" w:hAnsi="Courier New" w:cs="Courier New"/>
+              </w:rPr>
+            </w:pPr>
+            <w:r>
+              <w:rPr>
+                <w:rFonts w:ascii="Courier New" w:hAnsi="Courier New" w:cs="Courier New"/>
+              </w:rPr>
+              <w:t xml:space="preserve"># </w:t>
+            </w:r>
+            <w:r>
+              <w:rPr>
+                <w:rFonts w:ascii="Courier New" w:hAnsi="Courier New" w:cs="Courier New"/>
+              </w:rPr>
+              <w:t>the remote destination</w:t>
+            </w:r>
+            <w:r>
+              <w:rPr>
+                <w:rFonts w:ascii="Courier New" w:hAnsi="Courier New" w:cs="Courier New"/>
+              </w:rPr>
+              <w:t>:</w:t>
+            </w:r>
+          </w:p>
+          <w:p>
+            <w:pPr>
+              <w:pStyle w:val="NoSpacing"/>
+              <w:rPr>
+                <w:rFonts w:ascii="Courier New" w:hAnsi="Courier New" w:cs="Courier New"/>
+              </w:rPr>
+            </w:pPr>
+            <w:r>
+              <w:rPr>
+                <w:rFonts w:ascii="Courier New" w:hAnsi="Courier New" w:cs="Courier New"/>
+              </w:rPr>
+              <w:t>git log --pretty=oneline master...origin/master</w:t>
+            </w:r>
+          </w:p>
+          <w:p>
+            <w:pPr>
+              <w:pStyle w:val="NoSpacing"/>
+              <w:rPr>
+                <w:rFonts w:ascii="Courier New" w:hAnsi="Courier New" w:cs="Courier New"/>
+              </w:rPr>
+            </w:pPr>
+          </w:p>
+          <w:p>
+            <w:pPr>
+              <w:pStyle w:val="NoSpacing"/>
+              <w:rPr>
+                <w:rFonts w:ascii="Courier New" w:hAnsi="Courier New" w:cs="Courier New"/>
+              </w:rPr>
+            </w:pPr>
+            <w:r>
+              <w:rPr>
+                <w:rFonts w:ascii="Courier New" w:hAnsi="Courier New" w:cs="Courier New"/>
+              </w:rPr>
+              <w:t># update the local GitHub origin master branch</w:t>
+            </w:r>
+            <w:r>
+              <w:rPr>
+                <w:rFonts w:ascii="Courier New" w:hAnsi="Courier New" w:cs="Courier New"/>
+              </w:rPr>
+              <w:t>:</w:t>
+            </w:r>
+          </w:p>
+          <w:p>
+            <w:pPr>
+              <w:pStyle w:val="NoSpacing"/>
+              <w:rPr>
+                <w:rFonts w:ascii="Courier New" w:hAnsi="Courier New" w:cs="Courier New"/>
+              </w:rPr>
+            </w:pPr>
+            <w:r>
+              <w:rPr>
+                <w:rFonts w:ascii="Courier New" w:hAnsi="Courier New" w:cs="Courier New"/>
+              </w:rPr>
+              <w:t>git fetch origin</w:t>
+            </w:r>
+          </w:p>
+          <w:p>
+            <w:pPr>
+              <w:pStyle w:val="NoSpacing"/>
+              <w:rPr>
+                <w:rFonts w:ascii="Courier New" w:hAnsi="Courier New" w:cs="Courier New"/>
+              </w:rPr>
+            </w:pPr>
+          </w:p>
+          <w:p>
+            <w:pPr>
+              <w:pStyle w:val="NoSpacing"/>
+              <w:rPr>
+                <w:rFonts w:ascii="Courier New" w:hAnsi="Courier New" w:cs="Courier New"/>
+              </w:rPr>
+            </w:pPr>
+            <w:r>
+              <w:rPr>
+                <w:rFonts w:ascii="Courier New" w:hAnsi="Courier New" w:cs="Courier New"/>
+              </w:rPr>
+              <w:t># merge GitHub’s remote changes into the local master branch</w:t>
+            </w:r>
+            <w:r>
+              <w:rPr>
+                <w:rFonts w:ascii="Courier New" w:hAnsi="Courier New" w:cs="Courier New"/>
+              </w:rPr>
+              <w:t>:</w:t>
+            </w:r>
+          </w:p>
+          <w:p>
+            <w:pPr>
+              <w:pStyle w:val="NoSpacing"/>
+              <w:rPr>
+                <w:rFonts w:ascii="Courier New" w:hAnsi="Courier New" w:cs="Courier New"/>
+              </w:rPr>
+            </w:pPr>
+            <w:r>
+              <w:rPr>
+                <w:rFonts w:ascii="Courier New" w:hAnsi="Courier New" w:cs="Courier New"/>
+              </w:rPr>
+              <w:t xml:space="preserve">git pull origin master </w:t>
+            </w:r>
+          </w:p>
+          <w:p>
+            <w:pPr>
+              <w:pStyle w:val="NoSpacing"/>
+              <w:rPr>
+                <w:rFonts w:ascii="Courier New" w:hAnsi="Courier New" w:cs="Courier New"/>
+              </w:rPr>
+            </w:pPr>
+          </w:p>
+          <w:p>
+            <w:pPr>
+              <w:pStyle w:val="NoSpacing"/>
+              <w:rPr>
+                <w:rFonts w:ascii="Courier New" w:hAnsi="Courier New" w:cs="Courier New"/>
+              </w:rPr>
+            </w:pPr>
+            <w:r>
+              <w:rPr>
+                <w:rFonts w:ascii="Courier New" w:hAnsi="Courier New" w:cs="Courier New"/>
+              </w:rPr>
+              <w:t xml:space="preserve"># in the project root, create a file for Git to use </w:t>
+            </w:r>
+          </w:p>
+          <w:p>
+            <w:pPr>
+              <w:pStyle w:val="NoSpacing"/>
+              <w:rPr>
+                <w:rFonts w:ascii="Courier New" w:hAnsi="Courier New" w:cs="Courier New"/>
+              </w:rPr>
+            </w:pPr>
+            <w:r>
+              <w:rPr>
+                <w:rFonts w:ascii="Courier New" w:hAnsi="Courier New" w:cs="Courier New"/>
+              </w:rPr>
+              <w:t xml:space="preserve"># </w:t>
+            </w:r>
+            <w:r>
+              <w:rPr>
+                <w:rFonts w:ascii="Courier New" w:hAnsi="Courier New" w:cs="Courier New"/>
+              </w:rPr>
+              <w:t>to ignore certain files</w:t>
+            </w:r>
+            <w:r>
+              <w:rPr>
+                <w:rFonts w:ascii="Courier New" w:hAnsi="Courier New" w:cs="Courier New"/>
+              </w:rPr>
+              <w:t>:</w:t>
+            </w:r>
+          </w:p>
+          <w:p>
+            <w:pPr>
+              <w:pStyle w:val="NoSpacing"/>
+              <w:rPr>
+                <w:rFonts w:ascii="Courier New" w:hAnsi="Courier New" w:cs="Courier New"/>
+              </w:rPr>
+            </w:pPr>
+            <w:r>
+              <w:rPr>
+                <w:rFonts w:ascii="Courier New" w:hAnsi="Courier New" w:cs="Courier New"/>
+              </w:rPr>
+              <w:t>vim .gitinore</w:t>
+            </w:r>
+          </w:p>
+          <w:p>
+            <w:pPr>
+              <w:pStyle w:val="NoSpacing"/>
+              <w:rPr>
+                <w:rFonts w:ascii="Courier New" w:hAnsi="Courier New" w:cs="Courier New"/>
+              </w:rPr>
+            </w:pPr>
+            <w:r>
+              <w:rPr>
+                <w:rFonts w:ascii="Courier New" w:hAnsi="Courier New" w:cs="Courier New"/>
+              </w:rPr>
+              <w:t># then write the filename into the file</w:t>
+            </w:r>
+          </w:p>
+          <w:p>
+            <w:pPr>
+              <w:pStyle w:val="NoSpacing"/>
+              <w:rPr>
+                <w:rFonts w:ascii="Courier New" w:hAnsi="Courier New" w:cs="Courier New"/>
+              </w:rPr>
+            </w:pPr>
+            <w:r>
+              <w:rPr>
+                <w:rFonts w:ascii="Courier New" w:hAnsi="Courier New" w:cs="Courier New"/>
+              </w:rPr>
+              <w:t>[filename]*</w:t>
+            </w:r>
+          </w:p>
+          <w:p>
+            <w:pPr>
+              <w:pStyle w:val="NoSpacing"/>
+              <w:rPr>
+                <w:rFonts w:ascii="Courier New" w:hAnsi="Courier New" w:cs="Courier New"/>
+              </w:rPr>
+            </w:pPr>
+            <w:r>
+              <w:rPr>
+                <w:rFonts w:ascii="Courier New" w:hAnsi="Courier New" w:cs="Courier New"/>
+              </w:rPr>
+              <w:t>:wq!</w:t>
+            </w:r>
+          </w:p>
+          <w:p>
+            <w:pPr>
+              <w:pStyle w:val="NoSpacing"/>
+              <w:rPr>
+                <w:rFonts w:ascii="Courier New" w:hAnsi="Courier New" w:cs="Courier New"/>
+              </w:rPr>
+            </w:pPr>
+            <w:r>
+              <w:rPr>
+                <w:rFonts w:ascii="Courier New" w:hAnsi="Courier New" w:cs="Courier New"/>
+              </w:rPr>
+              <w:t>#then</w:t>
+            </w:r>
+            <w:r>
+              <w:rPr>
+                <w:rFonts w:ascii="Courier New" w:hAnsi="Courier New" w:cs="Courier New"/>
+              </w:rPr>
+              <w:t xml:space="preserve"> add the file</w:t>
+            </w:r>
+            <w:r>
+              <w:rPr>
+                <w:rFonts w:ascii="Courier New" w:hAnsi="Courier New" w:cs="Courier New"/>
+              </w:rPr>
               <w:t xml:space="preserve"> </w:t>
             </w:r>
-            <w:r>
-              <w:t># list remote destinations</w:t>
-            </w:r>
-            <w:r>
+          </w:p>
+          <w:p>
+            <w:pPr>
+              <w:pStyle w:val="NoSpacing"/>
+              <w:rPr>
+                <w:rFonts w:ascii="Courier New" w:hAnsi="Courier New" w:cs="Courier New"/>
+              </w:rPr>
+            </w:pPr>
+            <w:r>
+              <w:rPr>
+                <w:rFonts w:ascii="Courier New" w:hAnsi="Courier New" w:cs="Courier New"/>
+              </w:rPr>
+              <w:t>git add .gitignore</w:t>
+            </w:r>
+          </w:p>
+          <w:p>
+            <w:pPr>
+              <w:pStyle w:val="NoSpacing"/>
+              <w:rPr>
+                <w:rFonts w:ascii="Courier New" w:hAnsi="Courier New" w:cs="Courier New"/>
+              </w:rPr>
+            </w:pPr>
+          </w:p>
+          <w:p>
+            <w:pPr>
+              <w:pStyle w:val="NoSpacing"/>
+              <w:rPr>
+                <w:rFonts w:ascii="Courier New" w:hAnsi="Courier New" w:cs="Courier New"/>
+              </w:rPr>
+            </w:pPr>
+            <w:r>
+              <w:rPr>
+                <w:rFonts w:ascii="Courier New" w:hAnsi="Courier New" w:cs="Courier New"/>
+              </w:rPr>
+              <w:t># see changes si</w:t>
+            </w:r>
+            <w:r>
+              <w:rPr>
+                <w:rFonts w:ascii="Courier New" w:hAnsi="Courier New" w:cs="Courier New"/>
+              </w:rPr>
+              <w:t>nce files have last been stages:</w:t>
+            </w:r>
+          </w:p>
+          <w:p>
+            <w:pPr>
+              <w:pStyle w:val="NoSpacing"/>
+              <w:rPr>
+                <w:rFonts w:ascii="Courier New" w:hAnsi="Courier New" w:cs="Courier New"/>
+              </w:rPr>
+            </w:pPr>
+            <w:r>
+              <w:rPr>
+                <w:rFonts w:ascii="Courier New" w:hAnsi="Courier New" w:cs="Courier New"/>
+              </w:rPr>
+              <w:t xml:space="preserve"># </w:t>
+            </w:r>
+            <w:r>
+              <w:rPr>
+                <w:rFonts w:ascii="Courier New" w:hAnsi="Courier New" w:cs="Courier New"/>
+              </w:rPr>
+              <w:t xml:space="preserve">(file is added, but not committed) </w:t>
+            </w:r>
+          </w:p>
+          <w:p>
+            <w:pPr>
+              <w:pStyle w:val="NoSpacing"/>
+              <w:rPr>
+                <w:rFonts w:ascii="Courier New" w:hAnsi="Courier New" w:cs="Courier New"/>
+              </w:rPr>
+            </w:pPr>
+            <w:r>
+              <w:rPr>
+                <w:rFonts w:ascii="Courier New" w:hAnsi="Courier New" w:cs="Courier New"/>
+              </w:rPr>
+              <w:t>git diff</w:t>
+            </w:r>
+          </w:p>
+          <w:p>
+            <w:pPr>
+              <w:pStyle w:val="NoSpacing"/>
+              <w:rPr>
+                <w:rFonts w:ascii="Courier New" w:hAnsi="Courier New" w:cs="Courier New"/>
+              </w:rPr>
+            </w:pPr>
+          </w:p>
+          <w:p>
+            <w:pPr>
+              <w:pStyle w:val="NoSpacing"/>
+              <w:rPr>
+                <w:rFonts w:ascii="Courier New" w:hAnsi="Courier New" w:cs="Courier New"/>
+              </w:rPr>
+            </w:pPr>
+            <w:r>
+              <w:rPr>
+                <w:rFonts w:ascii="Courier New" w:hAnsi="Courier New" w:cs="Courier New"/>
+              </w:rPr>
+              <w:t># remove any changes in the working directory</w:t>
+            </w:r>
+            <w:r>
+              <w:rPr>
+                <w:rFonts w:ascii="Courier New" w:hAnsi="Courier New" w:cs="Courier New"/>
+              </w:rPr>
               <w:t>:</w:t>
+            </w:r>
+          </w:p>
+          <w:p>
+            <w:pPr>
+              <w:pStyle w:val="NoSpacing"/>
+              <w:rPr>
+                <w:rFonts w:ascii="Courier New" w:hAnsi="Courier New" w:cs="Courier New"/>
+              </w:rPr>
+            </w:pPr>
+            <w:r>
+              <w:rPr>
+                <w:rFonts w:ascii="Courier New" w:hAnsi="Courier New" w:cs="Courier New"/>
+              </w:rPr>
+              <w:t>git checkout -- .</w:t>
+            </w:r>
+          </w:p>
+          <w:p>
+            <w:pPr>
+              <w:pStyle w:val="NoSpacing"/>
+              <w:rPr>
+                <w:rFonts w:ascii="Courier New" w:hAnsi="Courier New" w:cs="Courier New"/>
+              </w:rPr>
+            </w:pPr>
+          </w:p>
+          <w:p>
+            <w:pPr>
+              <w:pStyle w:val="NoSpacing"/>
+              <w:rPr>
+                <w:rFonts w:ascii="Courier New" w:hAnsi="Courier New" w:cs="Courier New"/>
+              </w:rPr>
+            </w:pPr>
+            <w:r>
+              <w:rPr>
+                <w:rFonts w:ascii="Courier New" w:hAnsi="Courier New" w:cs="Courier New"/>
+              </w:rPr>
+              <w:t xml:space="preserve"># </w:t>
+            </w:r>
+            <w:r>
+              <w:rPr>
+                <w:rFonts w:ascii="Courier New" w:hAnsi="Courier New" w:cs="Courier New"/>
+              </w:rPr>
+              <w:t>unstage the file, but still have changes to the file</w:t>
+            </w:r>
+            <w:r>
+              <w:rPr>
+                <w:rFonts w:ascii="Courier New" w:hAnsi="Courier New" w:cs="Courier New"/>
+              </w:rPr>
+              <w:t>:</w:t>
+            </w:r>
+          </w:p>
+          <w:p>
+            <w:pPr>
+              <w:pStyle w:val="NoSpacing"/>
+              <w:rPr>
+                <w:rFonts w:ascii="Courier New" w:hAnsi="Courier New" w:cs="Courier New"/>
+              </w:rPr>
+            </w:pPr>
+            <w:r>
+              <w:rPr>
+                <w:rFonts w:ascii="Courier New" w:hAnsi="Courier New" w:cs="Courier New"/>
+              </w:rPr>
+              <w:t>git reset HEAD [filename]</w:t>
+            </w:r>
+          </w:p>
+          <w:p>
+            <w:pPr>
+              <w:pStyle w:val="NoSpacing"/>
+              <w:rPr>
+                <w:rFonts w:ascii="Courier New" w:hAnsi="Courier New" w:cs="Courier New"/>
+              </w:rPr>
+            </w:pPr>
+          </w:p>
+          <w:p>
+            <w:pPr>
+              <w:pStyle w:val="NoSpacing"/>
+              <w:rPr>
+                <w:rFonts w:ascii="Courier New" w:hAnsi="Courier New" w:cs="Courier New"/>
+              </w:rPr>
+            </w:pPr>
+            <w:r>
+              <w:rPr>
+                <w:rFonts w:ascii="Courier New" w:hAnsi="Courier New" w:cs="Courier New"/>
+              </w:rPr>
+              <w:t># start from the last commit; remove everything</w:t>
+            </w:r>
+            <w:r>
+              <w:rPr>
+                <w:rFonts w:ascii="Courier New" w:hAnsi="Courier New" w:cs="Courier New"/>
+              </w:rPr>
+              <w:t>:</w:t>
+            </w:r>
+          </w:p>
+          <w:p>
+            <w:pPr>
+              <w:pStyle w:val="NoSpacing"/>
+              <w:rPr>
+                <w:rFonts w:ascii="Courier New" w:hAnsi="Courier New" w:cs="Courier New"/>
+              </w:rPr>
+            </w:pPr>
+            <w:r>
+              <w:rPr>
+                <w:rFonts w:ascii="Courier New" w:hAnsi="Courier New" w:cs="Courier New"/>
+              </w:rPr>
+              <w:t>git reset -hard</w:t>
+            </w:r>
+          </w:p>
+          <w:p>
+            <w:pPr>
+              <w:pStyle w:val="NoSpacing"/>
+              <w:rPr>
+                <w:rFonts w:ascii="Courier New" w:hAnsi="Courier New" w:cs="Courier New"/>
+              </w:rPr>
+            </w:pPr>
+            <w:r>
+              <w:rPr>
+                <w:rFonts w:ascii="Courier New" w:hAnsi="Courier New" w:cs="Courier New"/>
+              </w:rPr>
+              <w:t xml:space="preserve"> </w:t>
+            </w:r>
+          </w:p>
+          <w:p>
+            <w:pPr>
+              <w:pStyle w:val="NoSpacing"/>
+              <w:rPr>
+                <w:rFonts w:ascii="Courier New" w:hAnsi="Courier New" w:cs="Courier New"/>
+              </w:rPr>
+            </w:pPr>
+            <w:r>
+              <w:rPr>
+                <w:rFonts w:ascii="Courier New" w:hAnsi="Courier New" w:cs="Courier New"/>
+              </w:rPr>
+              <w:t># create a branch</w:t>
+            </w:r>
+            <w:r>
+              <w:rPr>
+                <w:rFonts w:ascii="Courier New" w:hAnsi="Courier New" w:cs="Courier New"/>
+              </w:rPr>
+              <w:t>:</w:t>
+            </w:r>
+          </w:p>
+          <w:p>
+            <w:pPr>
+              <w:pStyle w:val="NoSpacing"/>
+              <w:rPr>
+                <w:rFonts w:ascii="Courier New" w:hAnsi="Courier New" w:cs="Courier New"/>
+              </w:rPr>
+            </w:pPr>
+            <w:r>
+              <w:rPr>
+                <w:rFonts w:ascii="Courier New" w:hAnsi="Courier New" w:cs="Courier New"/>
+              </w:rPr>
+              <w:t>git branch [branchname]</w:t>
+            </w:r>
+          </w:p>
+          <w:p>
+            <w:pPr>
+              <w:pStyle w:val="NoSpacing"/>
+              <w:rPr>
+                <w:rFonts w:ascii="Courier New" w:hAnsi="Courier New" w:cs="Courier New"/>
+              </w:rPr>
+            </w:pPr>
+          </w:p>
+          <w:p>
+            <w:pPr>
+              <w:pStyle w:val="NoSpacing"/>
+              <w:rPr>
+                <w:rFonts w:ascii="Courier New" w:hAnsi="Courier New" w:cs="Courier New"/>
+              </w:rPr>
+            </w:pPr>
+            <w:r>
+              <w:rPr>
+                <w:rFonts w:ascii="Courier New" w:hAnsi="Courier New" w:cs="Courier New"/>
+              </w:rPr>
+              <w:t># list branches</w:t>
+            </w:r>
+            <w:r>
+              <w:rPr>
+                <w:rFonts w:ascii="Courier New" w:hAnsi="Courier New" w:cs="Courier New"/>
+              </w:rPr>
+              <w:t>:</w:t>
+            </w:r>
+          </w:p>
+          <w:p>
+            <w:pPr>
+              <w:pStyle w:val="NoSpacing"/>
+              <w:rPr>
+                <w:rFonts w:ascii="Courier New" w:hAnsi="Courier New" w:cs="Courier New"/>
+              </w:rPr>
+            </w:pPr>
+            <w:r>
+              <w:rPr>
+                <w:rFonts w:ascii="Courier New" w:hAnsi="Courier New" w:cs="Courier New"/>
+              </w:rPr>
+              <w:t>git branch</w:t>
+            </w:r>
+          </w:p>
+          <w:p>
+            <w:pPr>
+              <w:pStyle w:val="NoSpacing"/>
+              <w:rPr>
+                <w:rFonts w:ascii="Courier New" w:hAnsi="Courier New" w:cs="Courier New"/>
+              </w:rPr>
+            </w:pPr>
+          </w:p>
+          <w:p>
+            <w:pPr>
+              <w:pStyle w:val="NoSpacing"/>
+              <w:rPr>
+                <w:rFonts w:ascii="Courier New" w:hAnsi="Courier New" w:cs="Courier New"/>
+              </w:rPr>
+            </w:pPr>
+            <w:r>
+              <w:rPr>
+                <w:rFonts w:ascii="Courier New" w:hAnsi="Courier New" w:cs="Courier New"/>
+              </w:rPr>
+              <w:t># checkout 1 commit back</w:t>
+            </w:r>
+          </w:p>
+          <w:p>
+            <w:pPr>
+              <w:pStyle w:val="NoSpacing"/>
+              <w:rPr>
+                <w:rFonts w:ascii="Courier New" w:hAnsi="Courier New" w:cs="Courier New"/>
+              </w:rPr>
+            </w:pPr>
+            <w:r>
+              <w:rPr>
+                <w:rFonts w:ascii="Courier New" w:hAnsi="Courier New" w:cs="Courier New"/>
+              </w:rPr>
+              <w:t>git checkout HEAD^</w:t>
+            </w:r>
+          </w:p>
+          <w:p>
+            <w:pPr>
+              <w:pStyle w:val="NoSpacing"/>
+              <w:rPr>
+                <w:rFonts w:ascii="Courier New" w:hAnsi="Courier New" w:cs="Courier New"/>
+              </w:rPr>
+            </w:pPr>
+            <w:r>
+              <w:rPr>
+                <w:rFonts w:ascii="Courier New" w:hAnsi="Courier New" w:cs="Courier New"/>
+              </w:rPr>
+              <w:t>git checkout HEAD~1</w:t>
+            </w:r>
+          </w:p>
+          <w:p>
+            <w:pPr>
+              <w:pStyle w:val="NoSpacing"/>
+              <w:rPr>
+                <w:rFonts w:ascii="Courier New" w:hAnsi="Courier New" w:cs="Courier New"/>
+              </w:rPr>
+            </w:pPr>
+          </w:p>
+          <w:p>
+            <w:pPr>
+              <w:pStyle w:val="NoSpacing"/>
+              <w:rPr>
+                <w:rFonts w:ascii="Courier New" w:hAnsi="Courier New" w:cs="Courier New"/>
+              </w:rPr>
+            </w:pPr>
+            <w:r>
+              <w:rPr>
+                <w:rFonts w:ascii="Courier New" w:hAnsi="Courier New" w:cs="Courier New"/>
+              </w:rPr>
+              <w:t># 2 commit backs</w:t>
+            </w:r>
+            <w:r>
+              <w:rPr>
+                <w:rFonts w:ascii="Courier New" w:hAnsi="Courier New" w:cs="Courier New"/>
+              </w:rPr>
+              <w:t>, etc</w:t>
+            </w:r>
+          </w:p>
+          <w:p>
+            <w:pPr>
+              <w:pStyle w:val="NoSpacing"/>
+              <w:rPr>
+                <w:rFonts w:ascii="Courier New" w:hAnsi="Courier New" w:cs="Courier New"/>
+              </w:rPr>
+            </w:pPr>
+            <w:r>
+              <w:rPr>
+                <w:rFonts w:ascii="Courier New" w:hAnsi="Courier New" w:cs="Courier New"/>
+              </w:rPr>
+              <w:t>git checkout HEAD^^</w:t>
+            </w:r>
+            <w:r>
+              <w:rPr>
+                <w:rFonts w:ascii="Courier New" w:hAnsi="Courier New" w:cs="Courier New"/>
+              </w:rPr>
+              <w:t xml:space="preserve"> </w:t>
+            </w:r>
+          </w:p>
+          <w:p>
+            <w:pPr>
+              <w:pStyle w:val="NoSpacing"/>
+              <w:rPr>
+                <w:rFonts w:ascii="Courier New" w:hAnsi="Courier New" w:cs="Courier New"/>
+              </w:rPr>
+            </w:pPr>
+            <w:r>
+              <w:rPr>
+                <w:rFonts w:ascii="Courier New" w:hAnsi="Courier New" w:cs="Courier New"/>
+              </w:rPr>
+              <w:t>git checkout HEAD~2</w:t>
+            </w:r>
+          </w:p>
+          <w:p>
+            <w:pPr>
+              <w:pStyle w:val="NoSpacing"/>
+              <w:rPr>
+                <w:rFonts w:ascii="Courier New" w:hAnsi="Courier New" w:cs="Courier New"/>
+              </w:rPr>
+            </w:pPr>
+          </w:p>
+          <w:p>
+            <w:pPr>
+              <w:pStyle w:val="NoSpacing"/>
+              <w:rPr>
+                <w:rFonts w:ascii="Courier New" w:hAnsi="Courier New" w:cs="Courier New"/>
+              </w:rPr>
+            </w:pPr>
+            <w:r>
+              <w:rPr>
+                <w:rFonts w:ascii="Courier New" w:hAnsi="Courier New" w:cs="Courier New"/>
+              </w:rPr>
+              <w:t># go back to master</w:t>
+            </w:r>
+          </w:p>
+          <w:p>
+            <w:pPr>
+              <w:pStyle w:val="NoSpacing"/>
+              <w:rPr>
+                <w:rFonts w:ascii="Courier New" w:hAnsi="Courier New" w:cs="Courier New"/>
+              </w:rPr>
+            </w:pPr>
+            <w:r>
+              <w:rPr>
+                <w:rFonts w:ascii="Courier New" w:hAnsi="Courier New" w:cs="Courier New"/>
+              </w:rPr>
+              <w:lastRenderedPageBreak/>
+              <w:t xml:space="preserve"> git checkout master</w:t>
+            </w:r>
+          </w:p>
+          <w:p>
+            <w:pPr>
+              <w:pStyle w:val="NoSpacing"/>
+              <w:rPr>
+                <w:rFonts w:ascii="Courier New" w:hAnsi="Courier New" w:cs="Courier New"/>
+              </w:rPr>
+            </w:pPr>
+          </w:p>
+          <w:p>
+            <w:pPr>
+              <w:pStyle w:val="NoSpacing"/>
+              <w:rPr>
+                <w:rFonts w:ascii="Courier New" w:hAnsi="Courier New" w:cs="Courier New"/>
+              </w:rPr>
+            </w:pPr>
+            <w:r>
+              <w:rPr>
+                <w:rFonts w:ascii="Courier New" w:hAnsi="Courier New" w:cs="Courier New"/>
+              </w:rPr>
+              <w:t xml:space="preserve"> # </w:t>
+            </w:r>
+            <w:r>
+              <w:rPr>
+                <w:rFonts w:ascii="Courier New" w:hAnsi="Courier New" w:cs="Courier New"/>
+              </w:rPr>
+              <w:t>use</w:t>
+            </w:r>
+            <w:r>
+              <w:rPr>
+                <w:rFonts w:ascii="Courier New" w:hAnsi="Courier New" w:cs="Courier New"/>
+              </w:rPr>
+              <w:t xml:space="preserve"> gitignore command to ignore some files</w:t>
+            </w:r>
+            <w:r>
+              <w:rPr>
+                <w:rFonts w:ascii="Courier New" w:hAnsi="Courier New" w:cs="Courier New"/>
+              </w:rPr>
+              <w:t xml:space="preserve"> </w:t>
+            </w:r>
+          </w:p>
+          <w:p>
+            <w:pPr>
+              <w:pStyle w:val="NoSpacing"/>
+              <w:rPr>
+                <w:rFonts w:ascii="Courier New" w:hAnsi="Courier New" w:cs="Courier New"/>
+              </w:rPr>
+            </w:pPr>
+            <w:r>
+              <w:rPr>
+                <w:rFonts w:ascii="Courier New" w:hAnsi="Courier New" w:cs="Courier New"/>
+              </w:rPr>
+              <w:t xml:space="preserve"> </w:t>
+            </w:r>
+            <w:r>
+              <w:rPr>
+                <w:rFonts w:ascii="Courier New" w:hAnsi="Courier New" w:cs="Courier New"/>
+              </w:rPr>
+              <w:t>touch</w:t>
+            </w:r>
+            <w:r>
+              <w:rPr>
+                <w:rFonts w:ascii="Courier New" w:hAnsi="Courier New" w:cs="Courier New"/>
+              </w:rPr>
+              <w:t xml:space="preserve"> .gitignore</w:t>
+            </w:r>
+          </w:p>
+          <w:p>
+            <w:pPr>
+              <w:pStyle w:val="NoSpacing"/>
+              <w:rPr>
+                <w:rFonts w:ascii="Courier New" w:hAnsi="Courier New" w:cs="Courier New"/>
+              </w:rPr>
+            </w:pPr>
+            <w:r>
+              <w:rPr>
+                <w:rFonts w:ascii="Courier New" w:hAnsi="Courier New" w:cs="Courier New"/>
+              </w:rPr>
+              <w:t xml:space="preserve"> # add files you wish git to ignore (i.e. doc/api)</w:t>
+            </w:r>
+          </w:p>
+          <w:p>
+            <w:pPr>
+              <w:pStyle w:val="NoSpacing"/>
+              <w:rPr>
+                <w:rFonts w:ascii="Courier New" w:hAnsi="Courier New" w:cs="Courier New"/>
+              </w:rPr>
+            </w:pPr>
+            <w:r>
+              <w:rPr>
+                <w:rFonts w:ascii="Courier New" w:hAnsi="Courier New" w:cs="Courier New"/>
+              </w:rPr>
+              <w:t xml:space="preserve"> doc/api</w:t>
+            </w:r>
+          </w:p>
+          <w:p>
+            <w:pPr>
+              <w:pStyle w:val="NoSpacing"/>
+              <w:rPr>
+                <w:rFonts w:ascii="Courier New" w:hAnsi="Courier New" w:cs="Courier New"/>
+              </w:rPr>
+            </w:pPr>
+          </w:p>
+          <w:p>
+            <w:pPr>
+              <w:pStyle w:val="NoSpacing"/>
+              <w:rPr>
+                <w:rFonts w:ascii="Courier New" w:hAnsi="Courier New" w:cs="Courier New"/>
+              </w:rPr>
+            </w:pPr>
+            <w:r>
+              <w:rPr>
+                <w:rFonts w:ascii="Courier New" w:hAnsi="Courier New" w:cs="Courier New"/>
+              </w:rPr>
+              <w:t xml:space="preserve"> # create a branch and checkout that branch</w:t>
+            </w:r>
+          </w:p>
+          <w:p>
+            <w:pPr>
+              <w:pStyle w:val="NoSpacing"/>
+              <w:rPr>
+                <w:rFonts w:ascii="Courier New" w:hAnsi="Courier New" w:cs="Courier New"/>
+              </w:rPr>
+            </w:pPr>
+            <w:r>
+              <w:rPr>
+                <w:rFonts w:ascii="Courier New" w:hAnsi="Courier New" w:cs="Courier New"/>
+              </w:rPr>
+              <w:t xml:space="preserve"> git checkout –b manage_users</w:t>
+            </w:r>
+          </w:p>
+          <w:p>
+            <w:pPr>
+              <w:pStyle w:val="NoSpacing"/>
+              <w:rPr>
+                <w:rFonts w:ascii="Courier New" w:hAnsi="Courier New" w:cs="Courier New"/>
+              </w:rPr>
+            </w:pPr>
+            <w:r>
+              <w:rPr>
+                <w:rFonts w:ascii="Courier New" w:hAnsi="Courier New" w:cs="Courier New"/>
+              </w:rPr>
+              <w:t xml:space="preserve"> # or</w:t>
+            </w:r>
+          </w:p>
+          <w:p>
+            <w:pPr>
+              <w:pStyle w:val="NoSpacing"/>
+              <w:rPr>
+                <w:rFonts w:ascii="Courier New" w:hAnsi="Courier New" w:cs="Courier New"/>
+              </w:rPr>
+            </w:pPr>
+            <w:r>
+              <w:rPr>
+                <w:rFonts w:ascii="Courier New" w:hAnsi="Courier New" w:cs="Courier New"/>
+              </w:rPr>
+              <w:t xml:space="preserve"> git branch manage_users</w:t>
+            </w:r>
+          </w:p>
+          <w:p>
+            <w:pPr>
+              <w:pStyle w:val="NoSpacing"/>
+              <w:rPr>
+                <w:rFonts w:ascii="Courier New" w:hAnsi="Courier New" w:cs="Courier New"/>
+              </w:rPr>
+            </w:pPr>
+            <w:r>
+              <w:rPr>
+                <w:rFonts w:ascii="Courier New" w:hAnsi="Courier New" w:cs="Courier New"/>
+              </w:rPr>
+              <w:t xml:space="preserve"> git checkout manage_users</w:t>
+            </w:r>
+          </w:p>
+          <w:p>
+            <w:pPr>
+              <w:pStyle w:val="NoSpacing"/>
+              <w:rPr>
+                <w:rFonts w:ascii="Courier New" w:hAnsi="Courier New" w:cs="Courier New"/>
+              </w:rPr>
+            </w:pPr>
+            <w:r>
+              <w:rPr>
+                <w:rFonts w:ascii="Courier New" w:hAnsi="Courier New" w:cs="Courier New"/>
+              </w:rPr>
+              <w:t xml:space="preserve"> </w:t>
+            </w:r>
+          </w:p>
+          <w:p>
+            <w:pPr>
+              <w:pStyle w:val="NoSpacing"/>
+              <w:rPr>
+                <w:rFonts w:ascii="Courier New" w:hAnsi="Courier New" w:cs="Courier New"/>
+              </w:rPr>
+            </w:pPr>
+            <w:r>
+              <w:rPr>
+                <w:rFonts w:ascii="Courier New" w:hAnsi="Courier New" w:cs="Courier New"/>
+              </w:rPr>
+              <w:t xml:space="preserve"> # merge the changes to master branch and delete old branch</w:t>
+            </w:r>
+          </w:p>
+          <w:p>
+            <w:pPr>
+              <w:pStyle w:val="NoSpacing"/>
+              <w:rPr>
+                <w:rFonts w:ascii="Courier New" w:hAnsi="Courier New" w:cs="Courier New"/>
+              </w:rPr>
+            </w:pPr>
+            <w:r>
+              <w:rPr>
+                <w:rFonts w:ascii="Courier New" w:hAnsi="Courier New" w:cs="Courier New"/>
+              </w:rPr>
+              <w:t xml:space="preserve"> git checkout master</w:t>
+            </w:r>
+          </w:p>
+          <w:p>
+            <w:pPr>
+              <w:pStyle w:val="NoSpacing"/>
+              <w:rPr>
+                <w:rFonts w:ascii="Courier New" w:hAnsi="Courier New" w:cs="Courier New"/>
+              </w:rPr>
+            </w:pPr>
+            <w:r>
+              <w:rPr>
+                <w:rFonts w:ascii="Courier New" w:hAnsi="Courier New" w:cs="Courier New"/>
+              </w:rPr>
+              <w:t xml:space="preserve"> git merge manage_users</w:t>
+            </w:r>
+          </w:p>
+          <w:p>
+            <w:pPr>
+              <w:pStyle w:val="NoSpacing"/>
+              <w:rPr>
+                <w:rFonts w:ascii="Courier New" w:hAnsi="Courier New" w:cs="Courier New"/>
+              </w:rPr>
+            </w:pPr>
+            <w:r>
+              <w:rPr>
+                <w:rFonts w:ascii="Courier New" w:hAnsi="Courier New" w:cs="Courier New"/>
+              </w:rPr>
+              <w:t xml:space="preserve"> git </w:t>
+            </w:r>
+            <w:r>
+              <w:rPr>
+                <w:rFonts w:ascii="Courier New" w:hAnsi="Courier New" w:cs="Courier New"/>
+              </w:rPr>
+              <w:t>branch –D manage_users</w:t>
             </w:r>
           </w:p>
           <w:p>
@@ -18065,689 +19464,6 @@
               <w:pStyle w:val="NoSpacing"/>
             </w:pPr>
             <w:r>
-              <w:t xml:space="preserve"> git remote</w:t>
-            </w:r>
-          </w:p>
-          <w:p>
-            <w:pPr>
-              <w:pStyle w:val="NoSpacing"/>
-            </w:pPr>
-          </w:p>
-          <w:p>
-            <w:pPr>
-              <w:pStyle w:val="NoSpacing"/>
-            </w:pPr>
-            <w:r>
-              <w:t xml:space="preserve"> </w:t>
-            </w:r>
-            <w:r>
-              <w:t xml:space="preserve"># pushing the local committed files to the remote destination </w:t>
-            </w:r>
-          </w:p>
-          <w:p>
-            <w:pPr>
-              <w:pStyle w:val="NoSpacing"/>
-            </w:pPr>
-            <w:r>
-              <w:t xml:space="preserve"> </w:t>
-            </w:r>
-            <w:r>
-              <w:t># from the master branch</w:t>
-            </w:r>
-            <w:r>
-              <w:t xml:space="preserve"> </w:t>
-            </w:r>
-            <w:r>
-              <w:t>“origin”</w:t>
-            </w:r>
-            <w:r>
-              <w:t>:</w:t>
-            </w:r>
-          </w:p>
-          <w:p>
-            <w:pPr>
-              <w:pStyle w:val="NoSpacing"/>
-            </w:pPr>
-            <w:r>
-              <w:t xml:space="preserve"> # i</w:t>
-            </w:r>
-            <w:r>
-              <w:t>n other words, this is to commit the files to the</w:t>
-            </w:r>
-          </w:p>
-          <w:p>
-            <w:pPr>
-              <w:pStyle w:val="NoSpacing"/>
-            </w:pPr>
-            <w:r>
-              <w:t xml:space="preserve"> </w:t>
-            </w:r>
-            <w:r>
-              <w:t xml:space="preserve"># </w:t>
-            </w:r>
-            <w:r>
-              <w:t>GitHub repository.</w:t>
-            </w:r>
-          </w:p>
-          <w:p>
-            <w:pPr>
-              <w:pStyle w:val="NoSpacing"/>
-            </w:pPr>
-            <w:r>
-              <w:t xml:space="preserve"> </w:t>
-            </w:r>
-            <w:r>
-              <w:t>git push origin master</w:t>
-            </w:r>
-          </w:p>
-          <w:p>
-            <w:pPr>
-              <w:pStyle w:val="NoSpacing"/>
-            </w:pPr>
-          </w:p>
-          <w:p>
-            <w:pPr>
-              <w:pStyle w:val="NoSpacing"/>
-            </w:pPr>
-            <w:r>
-              <w:lastRenderedPageBreak/>
-              <w:t xml:space="preserve"> </w:t>
-            </w:r>
-            <w:r>
-              <w:t xml:space="preserve"># check if the local commit is not already pushed to </w:t>
-            </w:r>
-          </w:p>
-          <w:p>
-            <w:pPr>
-              <w:pStyle w:val="NoSpacing"/>
-            </w:pPr>
-            <w:r>
-              <w:t xml:space="preserve"> # </w:t>
-            </w:r>
-            <w:r>
-              <w:t>the remote destination</w:t>
-            </w:r>
-            <w:r>
-              <w:t>:</w:t>
-            </w:r>
-          </w:p>
-          <w:p>
-            <w:pPr>
-              <w:pStyle w:val="NoSpacing"/>
-            </w:pPr>
-            <w:r>
-              <w:t xml:space="preserve"> </w:t>
-            </w:r>
-            <w:r>
-              <w:t>git log --pretty=oneline master...origin/master</w:t>
-            </w:r>
-          </w:p>
-          <w:p>
-            <w:pPr>
-              <w:pStyle w:val="NoSpacing"/>
-            </w:pPr>
-          </w:p>
-          <w:p>
-            <w:pPr>
-              <w:pStyle w:val="NoSpacing"/>
-            </w:pPr>
-            <w:r>
-              <w:t xml:space="preserve"> </w:t>
-            </w:r>
-            <w:r>
-              <w:t># update the local GitHub origin master branch</w:t>
-            </w:r>
-            <w:r>
-              <w:t>:</w:t>
-            </w:r>
-          </w:p>
-          <w:p>
-            <w:pPr>
-              <w:pStyle w:val="NoSpacing"/>
-            </w:pPr>
-            <w:r>
-              <w:t xml:space="preserve">  </w:t>
-            </w:r>
-            <w:r>
-              <w:t>git fetch origin</w:t>
-            </w:r>
-          </w:p>
-          <w:p>
-            <w:pPr>
-              <w:pStyle w:val="NoSpacing"/>
-            </w:pPr>
-          </w:p>
-          <w:p>
-            <w:pPr>
-              <w:pStyle w:val="NoSpacing"/>
-            </w:pPr>
-            <w:r>
-              <w:t xml:space="preserve"> </w:t>
-            </w:r>
-            <w:r>
-              <w:t># merge GitHub’s remote changes into the local master branch</w:t>
-            </w:r>
-            <w:r>
-              <w:t>:</w:t>
-            </w:r>
-          </w:p>
-          <w:p>
-            <w:pPr>
-              <w:pStyle w:val="NoSpacing"/>
-            </w:pPr>
-            <w:r>
-              <w:t xml:space="preserve">git pull origin master </w:t>
-            </w:r>
-          </w:p>
-          <w:p>
-            <w:pPr>
-              <w:pStyle w:val="NoSpacing"/>
-            </w:pPr>
-          </w:p>
-          <w:p>
-            <w:pPr>
-              <w:pStyle w:val="NoSpacing"/>
-            </w:pPr>
-            <w:r>
-              <w:t xml:space="preserve"> </w:t>
-            </w:r>
-            <w:r>
-              <w:t xml:space="preserve"># in the project root, create a file for Git to use </w:t>
-            </w:r>
-          </w:p>
-          <w:p>
-            <w:pPr>
-              <w:pStyle w:val="NoSpacing"/>
-            </w:pPr>
-            <w:r>
-              <w:t xml:space="preserve"> # </w:t>
-            </w:r>
-            <w:r>
-              <w:t>to ignore certain files</w:t>
-            </w:r>
-            <w:r>
-              <w:t>:</w:t>
-            </w:r>
-          </w:p>
-          <w:p>
-            <w:pPr>
-              <w:pStyle w:val="NoSpacing"/>
-            </w:pPr>
-            <w:r>
-              <w:t>vim .gitinore</w:t>
-            </w:r>
-          </w:p>
-          <w:p>
-            <w:pPr>
-              <w:pStyle w:val="NoSpacing"/>
-            </w:pPr>
-            <w:r>
-              <w:t xml:space="preserve"> # then write the filename into the file</w:t>
-            </w:r>
-          </w:p>
-          <w:p>
-            <w:pPr>
-              <w:pStyle w:val="NoSpacing"/>
-            </w:pPr>
-            <w:r>
-              <w:t>[filename]*</w:t>
-            </w:r>
-          </w:p>
-          <w:p>
-            <w:pPr>
-              <w:pStyle w:val="NoSpacing"/>
-            </w:pPr>
-            <w:r>
-              <w:t>:wq!</w:t>
-            </w:r>
-          </w:p>
-          <w:p>
-            <w:pPr>
-              <w:pStyle w:val="NoSpacing"/>
-            </w:pPr>
-            <w:r>
-              <w:t>#then</w:t>
-            </w:r>
-            <w:r>
-              <w:t xml:space="preserve"> add the file</w:t>
-            </w:r>
-            <w:r>
-              <w:t xml:space="preserve"> </w:t>
-            </w:r>
-          </w:p>
-          <w:p>
-            <w:pPr>
-              <w:pStyle w:val="NoSpacing"/>
-            </w:pPr>
-            <w:r>
-              <w:t>git add .gitignore</w:t>
-            </w:r>
-          </w:p>
-          <w:p>
-            <w:pPr>
-              <w:pStyle w:val="NoSpacing"/>
-            </w:pPr>
-          </w:p>
-          <w:p>
-            <w:pPr>
-              <w:pStyle w:val="NoSpacing"/>
-            </w:pPr>
-            <w:r>
-              <w:t xml:space="preserve"> </w:t>
-            </w:r>
-            <w:r>
-              <w:t># see changes si</w:t>
-            </w:r>
-            <w:r>
-              <w:t>nce files have last been stages:</w:t>
-            </w:r>
-          </w:p>
-          <w:p>
-            <w:pPr>
-              <w:pStyle w:val="NoSpacing"/>
-            </w:pPr>
-            <w:r>
-              <w:t xml:space="preserve"> # </w:t>
-            </w:r>
-            <w:r>
-              <w:t xml:space="preserve">(file is added, but not committed) </w:t>
-            </w:r>
-          </w:p>
-          <w:p>
-            <w:pPr>
-              <w:pStyle w:val="NoSpacing"/>
-            </w:pPr>
-            <w:r>
-              <w:t>git diff</w:t>
-            </w:r>
-          </w:p>
-          <w:p>
-            <w:pPr>
-              <w:pStyle w:val="NoSpacing"/>
-            </w:pPr>
-          </w:p>
-          <w:p>
-            <w:pPr>
-              <w:pStyle w:val="NoSpacing"/>
-            </w:pPr>
-            <w:r>
-              <w:t xml:space="preserve"> </w:t>
-            </w:r>
-            <w:r>
-              <w:t># remove any changes in the working directory</w:t>
-            </w:r>
-            <w:r>
-              <w:t>:</w:t>
-            </w:r>
-          </w:p>
-          <w:p>
-            <w:pPr>
-              <w:pStyle w:val="NoSpacing"/>
-            </w:pPr>
-            <w:r>
-              <w:t>git checkout -- .</w:t>
-            </w:r>
-          </w:p>
-          <w:p>
-            <w:pPr>
-              <w:pStyle w:val="NoSpacing"/>
-            </w:pPr>
-          </w:p>
-          <w:p>
-            <w:pPr>
-              <w:pStyle w:val="NoSpacing"/>
-            </w:pPr>
-            <w:r>
-              <w:t xml:space="preserve"> </w:t>
-            </w:r>
-            <w:r>
-              <w:t># unstage the file, but still have changes to the file</w:t>
-            </w:r>
-            <w:r>
-              <w:t>:</w:t>
-            </w:r>
-          </w:p>
-          <w:p>
-            <w:pPr>
-              <w:pStyle w:val="NoSpacing"/>
-            </w:pPr>
-            <w:r>
-              <w:t xml:space="preserve"> </w:t>
-            </w:r>
-            <w:r>
-              <w:t>git reset HEAD [filename]</w:t>
-            </w:r>
-          </w:p>
-          <w:p>
-            <w:pPr>
-              <w:pStyle w:val="NoSpacing"/>
-            </w:pPr>
-          </w:p>
-          <w:p>
-            <w:pPr>
-              <w:pStyle w:val="NoSpacing"/>
-            </w:pPr>
-            <w:r>
-              <w:t xml:space="preserve"> </w:t>
-            </w:r>
-            <w:r>
-              <w:t># start from the last commit; remove everything</w:t>
-            </w:r>
-            <w:r>
-              <w:t>:</w:t>
-            </w:r>
-          </w:p>
-          <w:p>
-            <w:pPr>
-              <w:pStyle w:val="NoSpacing"/>
-            </w:pPr>
-            <w:r>
-              <w:t xml:space="preserve"> </w:t>
-            </w:r>
-            <w:r>
-              <w:t>git reset -hard</w:t>
-            </w:r>
-          </w:p>
-          <w:p>
-            <w:pPr>
-              <w:pStyle w:val="NoSpacing"/>
-            </w:pPr>
-            <w:r>
-              <w:t xml:space="preserve"> </w:t>
-            </w:r>
-          </w:p>
-          <w:p>
-            <w:pPr>
-              <w:pStyle w:val="NoSpacing"/>
-            </w:pPr>
-            <w:r>
-              <w:t xml:space="preserve"> </w:t>
-            </w:r>
-            <w:r>
-              <w:t># create a branch</w:t>
-            </w:r>
-            <w:r>
-              <w:t>:</w:t>
-            </w:r>
-          </w:p>
-          <w:p>
-            <w:pPr>
-              <w:pStyle w:val="NoSpacing"/>
-            </w:pPr>
-            <w:r>
-              <w:t xml:space="preserve"> </w:t>
-            </w:r>
-            <w:r>
-              <w:t>git branch [branchname]</w:t>
-            </w:r>
-          </w:p>
-          <w:p>
-            <w:pPr>
-              <w:pStyle w:val="NoSpacing"/>
-            </w:pPr>
-          </w:p>
-          <w:p>
-            <w:pPr>
-              <w:pStyle w:val="NoSpacing"/>
-            </w:pPr>
-            <w:r>
-              <w:t xml:space="preserve"> </w:t>
-            </w:r>
-            <w:r>
-              <w:t># list branches</w:t>
-            </w:r>
-            <w:r>
-              <w:t>:</w:t>
-            </w:r>
-          </w:p>
-          <w:p>
-            <w:pPr>
-              <w:pStyle w:val="NoSpacing"/>
-            </w:pPr>
-            <w:r>
-              <w:t xml:space="preserve"> </w:t>
-            </w:r>
-            <w:r>
-              <w:t>git branch</w:t>
-            </w:r>
-          </w:p>
-          <w:p>
-            <w:pPr>
-              <w:pStyle w:val="NoSpacing"/>
-            </w:pPr>
-          </w:p>
-          <w:p>
-            <w:pPr>
-              <w:pStyle w:val="NoSpacing"/>
-            </w:pPr>
-            <w:r>
-              <w:t># checkout 1 commit back</w:t>
-            </w:r>
-          </w:p>
-          <w:p>
-            <w:pPr>
-              <w:pStyle w:val="NoSpacing"/>
-            </w:pPr>
-            <w:r>
-              <w:t>git checkout HEAD^</w:t>
-            </w:r>
-          </w:p>
-          <w:p>
-            <w:pPr>
-              <w:pStyle w:val="NoSpacing"/>
-            </w:pPr>
-            <w:r>
-              <w:t>git checkout HEAD~1</w:t>
-            </w:r>
-          </w:p>
-          <w:p>
-            <w:pPr>
-              <w:pStyle w:val="NoSpacing"/>
-            </w:pPr>
-          </w:p>
-          <w:p>
-            <w:pPr>
-              <w:pStyle w:val="NoSpacing"/>
-            </w:pPr>
-            <w:r>
-              <w:t># 2 commit backs</w:t>
-            </w:r>
-            <w:r>
-              <w:t>, etc</w:t>
-            </w:r>
-          </w:p>
-          <w:p>
-            <w:pPr>
-              <w:pStyle w:val="NoSpacing"/>
-            </w:pPr>
-            <w:r>
-              <w:t>git checkout HEAD^^</w:t>
-            </w:r>
-            <w:r>
-              <w:t xml:space="preserve"> </w:t>
-            </w:r>
-          </w:p>
-          <w:p>
-            <w:pPr>
-              <w:pStyle w:val="NoSpacing"/>
-            </w:pPr>
-            <w:r>
-              <w:t>git checkout HEAD~2</w:t>
-            </w:r>
-          </w:p>
-          <w:p>
-            <w:pPr>
-              <w:pStyle w:val="NoSpacing"/>
-            </w:pPr>
-          </w:p>
-          <w:p>
-            <w:pPr>
-              <w:pStyle w:val="NoSpacing"/>
-            </w:pPr>
-            <w:r>
-              <w:lastRenderedPageBreak/>
-              <w:t xml:space="preserve"> </w:t>
-            </w:r>
-            <w:r>
-              <w:t># go back to master</w:t>
-            </w:r>
-          </w:p>
-          <w:p>
-            <w:pPr>
-              <w:pStyle w:val="NoSpacing"/>
-            </w:pPr>
-            <w:r>
-              <w:t xml:space="preserve"> </w:t>
-            </w:r>
-            <w:r>
-              <w:t>git checkout master</w:t>
-            </w:r>
-          </w:p>
-          <w:p>
-            <w:pPr>
-              <w:pStyle w:val="NoSpacing"/>
-            </w:pPr>
-          </w:p>
-          <w:p>
-            <w:pPr>
-              <w:pStyle w:val="NoSpacing"/>
-            </w:pPr>
-            <w:r>
-              <w:t xml:space="preserve"> # </w:t>
-            </w:r>
-            <w:r>
-              <w:t>use</w:t>
-            </w:r>
-            <w:r>
-              <w:t xml:space="preserve"> gitignore command to ignore some files</w:t>
-            </w:r>
-            <w:r>
-              <w:t xml:space="preserve"> </w:t>
-            </w:r>
-          </w:p>
-          <w:p>
-            <w:pPr>
-              <w:pStyle w:val="NoSpacing"/>
-            </w:pPr>
-            <w:r>
-              <w:t xml:space="preserve"> </w:t>
-            </w:r>
-            <w:r>
-              <w:t>touch</w:t>
-            </w:r>
-            <w:r>
-              <w:t xml:space="preserve"> .gitignore</w:t>
-            </w:r>
-          </w:p>
-          <w:p>
-            <w:pPr>
-              <w:pStyle w:val="NoSpacing"/>
-            </w:pPr>
-            <w:r>
-              <w:t xml:space="preserve"> # add files you wish git to ignore (i.e. doc/api)</w:t>
-            </w:r>
-          </w:p>
-          <w:p>
-            <w:pPr>
-              <w:pStyle w:val="NoSpacing"/>
-            </w:pPr>
-            <w:r>
-              <w:t xml:space="preserve"> doc/api</w:t>
-            </w:r>
-          </w:p>
-          <w:p>
-            <w:pPr>
-              <w:pStyle w:val="NoSpacing"/>
-            </w:pPr>
-          </w:p>
-          <w:p>
-            <w:pPr>
-              <w:pStyle w:val="NoSpacing"/>
-            </w:pPr>
-            <w:r>
-              <w:t xml:space="preserve"> # create a branch and checkout that branch</w:t>
-            </w:r>
-          </w:p>
-          <w:p>
-            <w:pPr>
-              <w:pStyle w:val="NoSpacing"/>
-            </w:pPr>
-            <w:r>
-              <w:t xml:space="preserve"> git checkout –b manage_users</w:t>
-            </w:r>
-          </w:p>
-          <w:p>
-            <w:pPr>
-              <w:pStyle w:val="NoSpacing"/>
-            </w:pPr>
-            <w:r>
-              <w:t xml:space="preserve"> # or</w:t>
-            </w:r>
-          </w:p>
-          <w:p>
-            <w:pPr>
-              <w:pStyle w:val="NoSpacing"/>
-            </w:pPr>
-            <w:r>
-              <w:t xml:space="preserve"> git branch manage_users</w:t>
-            </w:r>
-          </w:p>
-          <w:p>
-            <w:pPr>
-              <w:pStyle w:val="NoSpacing"/>
-            </w:pPr>
-            <w:r>
-              <w:t xml:space="preserve"> git checkout manage_users</w:t>
-            </w:r>
-          </w:p>
-          <w:p>
-            <w:pPr>
-              <w:pStyle w:val="NoSpacing"/>
-            </w:pPr>
-            <w:r>
-              <w:t xml:space="preserve"> </w:t>
-            </w:r>
-          </w:p>
-          <w:p>
-            <w:pPr>
-              <w:pStyle w:val="NoSpacing"/>
-            </w:pPr>
-            <w:r>
-              <w:t xml:space="preserve"> # merge the changes to master branch and delete old branch</w:t>
-            </w:r>
-          </w:p>
-          <w:p>
-            <w:pPr>
-              <w:pStyle w:val="NoSpacing"/>
-            </w:pPr>
-            <w:r>
-              <w:t xml:space="preserve"> git checkout master</w:t>
-            </w:r>
-          </w:p>
-          <w:p>
-            <w:pPr>
-              <w:pStyle w:val="NoSpacing"/>
-            </w:pPr>
-            <w:r>
-              <w:t xml:space="preserve"> git merge manage_users</w:t>
-            </w:r>
-          </w:p>
-          <w:p>
-            <w:pPr>
-              <w:pStyle w:val="NoSpacing"/>
-            </w:pPr>
-            <w:r>
-              <w:t xml:space="preserve"> git </w:t>
-            </w:r>
-            <w:r>
-              <w:t>branch –D manage_users</w:t>
-            </w:r>
-          </w:p>
-          <w:p>
-            <w:pPr>
-              <w:pStyle w:val="NoSpacing"/>
-            </w:pPr>
-            <w:r>
               <w:t xml:space="preserve">  </w:t>
             </w:r>
           </w:p>
@@ -19260,7 +19976,7 @@
       <w:r>
         <w:t xml:space="preserve"> For help, see: </w:t>
       </w:r>
-      <w:hyperlink r:id="rId49" w:history="1">
+      <w:hyperlink r:id="rId48" w:history="1">
         <w:r>
           <w:rPr>
             <w:rStyle w:val="Hyperlink"/>
@@ -19335,7 +20051,7 @@
       <w:r>
         <w:t xml:space="preserve">(see: </w:t>
       </w:r>
-      <w:hyperlink r:id="rId50" w:history="1">
+      <w:hyperlink r:id="rId49" w:history="1">
         <w:r>
           <w:rPr>
             <w:rStyle w:val="Hyperlink"/>
@@ -20376,10 +21092,92 @@
           <w:szCs w:val="24"/>
         </w:rPr>
       </w:pPr>
+      <w:r>
+        <w:rPr>
+          <w:rFonts w:ascii="Arial" w:hAnsi="Arial"/>
+          <w:sz w:val="24"/>
+          <w:szCs w:val="24"/>
+        </w:rPr>
+        <w:br w:type="page"/>
+      </w:r>
+    </w:p>
+    <w:p>
+      <w:pPr>
+        <w:pStyle w:val="Heading1"/>
+        <w:jc w:val="center"/>
+      </w:pPr>
+      <w:r>
+        <w:lastRenderedPageBreak/>
+        <w:t xml:space="preserve">Appendix </w:t>
+      </w:r>
+      <w:r>
+        <w:t>F</w:t>
+      </w:r>
+      <w:r>
+        <w:t xml:space="preserve">: </w:t>
+      </w:r>
+      <w:r>
+        <w:t>Source</w:t>
+      </w:r>
+      <w:r>
+        <w:t xml:space="preserve"> Code</w:t>
+      </w:r>
+    </w:p>
+    <w:p>
+      <w:pPr>
+        <w:pStyle w:val="NoSpacing"/>
+      </w:pPr>
+    </w:p>
+    <w:p>
+      <w:pPr>
+        <w:pStyle w:val="NoSpacing"/>
+      </w:pPr>
+      <w:r>
+        <w:t>The source code for the web application can be viewed online at the following URL:</w:t>
+      </w:r>
+    </w:p>
+    <w:p>
+      <w:pPr>
+        <w:pStyle w:val="NoSpacing"/>
+      </w:pPr>
+      <w:hyperlink r:id="rId50" w:history="1">
+        <w:r>
+          <w:rPr>
+            <w:rStyle w:val="Hyperlink"/>
+          </w:rPr>
+          <w:t>http://github.com/RedTeamCOSC470/Stargazer</w:t>
+        </w:r>
+      </w:hyperlink>
+    </w:p>
+    <w:p>
+      <w:pPr>
+        <w:pStyle w:val="NoSpacing"/>
+      </w:pPr>
+    </w:p>
+    <w:p>
+      <w:pPr>
+        <w:pStyle w:val="NoSpacing"/>
+      </w:pPr>
+      <w:r>
+        <w:t xml:space="preserve">Similarly, the source code for the telescope-controlling application can be viewed online at the following URL: </w:t>
+      </w:r>
+    </w:p>
+    <w:p>
+      <w:pPr>
+        <w:pStyle w:val="NoSpacing"/>
+      </w:pPr>
+      <w:hyperlink r:id="rId51" w:history="1">
+        <w:r>
+          <w:rPr>
+            <w:rStyle w:val="Hyperlink"/>
+          </w:rPr>
+          <w:t>http://github.com/RedTeamCOSC470/Controller-Application</w:t>
+        </w:r>
+      </w:hyperlink>
     </w:p>
     <w:sectPr>
-      <w:headerReference w:type="default" r:id="rId51"/>
-      <w:footerReference w:type="default" r:id="rId52"/>
+      <w:headerReference w:type="default" r:id="rId52"/>
+      <w:footerReference w:type="default" r:id="rId53"/>
       <w:pgSz w:w="12240" w:h="15840"/>
       <w:pgMar w:top="1440" w:right="1440" w:bottom="1440" w:left="1440" w:header="708" w:footer="708" w:gutter="0"/>
       <w:pgNumType w:start="1"/>
@@ -20462,7 +21260,7 @@
         <w:rPr>
           <w:noProof/>
         </w:rPr>
-        <w:t>12</w:t>
+        <w:t>1</w:t>
       </w:r>
     </w:fldSimple>
   </w:p>
@@ -26344,7 +27142,7 @@
 </file>
 
 <file path=customXml/itemProps2.xml><?xml version="1.0" encoding="utf-8"?>
-<ds:datastoreItem xmlns:ds="http://schemas.openxmlformats.org/officeDocument/2006/customXml" ds:itemID="{E6EAD221-5D20-451F-8CDA-AC0E55B6B53A}">
+<ds:datastoreItem xmlns:ds="http://schemas.openxmlformats.org/officeDocument/2006/customXml" ds:itemID="{4A8B23D7-A7B9-4575-A10D-9BAD11FCBFEF}">
   <ds:schemaRefs>
     <ds:schemaRef ds:uri="http://schemas.openxmlformats.org/officeDocument/2006/bibliography"/>
   </ds:schemaRefs>

</xml_diff>

<commit_message>
updated developer's guide for meeting 3
</commit_message>
<xml_diff>
--- a/Stargazer_DeveloperGuide.docx
+++ b/Stargazer_DeveloperGuide.docx
@@ -1961,6 +1961,107 @@
           </w:p>
         </w:tc>
       </w:tr>
+      <w:tr>
+        <w:tc>
+          <w:tcPr>
+            <w:tcW w:w="2304" w:type="dxa"/>
+          </w:tcPr>
+          <w:p>
+            <w:pPr>
+              <w:pStyle w:val="Tabletext"/>
+              <w:spacing w:before="120"/>
+              <w:jc w:val="center"/>
+              <w:rPr>
+                <w:rFonts w:ascii="Arial" w:hAnsi="Arial" w:cs="Arial"/>
+                <w:sz w:val="24"/>
+                <w:szCs w:val="24"/>
+              </w:rPr>
+            </w:pPr>
+            <w:r>
+              <w:rPr>
+                <w:rFonts w:ascii="Arial" w:hAnsi="Arial" w:cs="Arial"/>
+                <w:sz w:val="24"/>
+                <w:szCs w:val="24"/>
+              </w:rPr>
+              <w:t>3/1/2010</w:t>
+            </w:r>
+          </w:p>
+        </w:tc>
+        <w:tc>
+          <w:tcPr>
+            <w:tcW w:w="1152" w:type="dxa"/>
+          </w:tcPr>
+          <w:p>
+            <w:pPr>
+              <w:pStyle w:val="Tabletext"/>
+              <w:spacing w:before="120"/>
+              <w:jc w:val="center"/>
+              <w:rPr>
+                <w:rFonts w:ascii="Arial" w:hAnsi="Arial" w:cs="Arial"/>
+                <w:sz w:val="24"/>
+                <w:szCs w:val="24"/>
+              </w:rPr>
+            </w:pPr>
+            <w:r>
+              <w:rPr>
+                <w:rFonts w:ascii="Arial" w:hAnsi="Arial" w:cs="Arial"/>
+                <w:sz w:val="24"/>
+                <w:szCs w:val="24"/>
+              </w:rPr>
+              <w:t>2.1</w:t>
+            </w:r>
+          </w:p>
+        </w:tc>
+        <w:tc>
+          <w:tcPr>
+            <w:tcW w:w="3744" w:type="dxa"/>
+          </w:tcPr>
+          <w:p>
+            <w:pPr>
+              <w:pStyle w:val="Tabletext"/>
+              <w:spacing w:before="120"/>
+              <w:rPr>
+                <w:rFonts w:ascii="Arial" w:hAnsi="Arial" w:cs="Arial"/>
+                <w:sz w:val="24"/>
+                <w:szCs w:val="24"/>
+              </w:rPr>
+            </w:pPr>
+            <w:r>
+              <w:rPr>
+                <w:rFonts w:ascii="Arial" w:hAnsi="Arial" w:cs="Arial"/>
+                <w:sz w:val="24"/>
+                <w:szCs w:val="24"/>
+              </w:rPr>
+              <w:t>Added use case realization diagrams</w:t>
+            </w:r>
+          </w:p>
+        </w:tc>
+        <w:tc>
+          <w:tcPr>
+            <w:tcW w:w="2304" w:type="dxa"/>
+          </w:tcPr>
+          <w:p>
+            <w:pPr>
+              <w:pStyle w:val="Tabletext"/>
+              <w:spacing w:before="120"/>
+              <w:jc w:val="center"/>
+              <w:rPr>
+                <w:rFonts w:ascii="Arial" w:hAnsi="Arial" w:cs="Arial"/>
+                <w:sz w:val="24"/>
+                <w:szCs w:val="24"/>
+              </w:rPr>
+            </w:pPr>
+            <w:r>
+              <w:rPr>
+                <w:rFonts w:ascii="Arial" w:hAnsi="Arial" w:cs="Arial"/>
+                <w:sz w:val="24"/>
+                <w:szCs w:val="24"/>
+              </w:rPr>
+              <w:t>Robert</w:t>
+            </w:r>
+          </w:p>
+        </w:tc>
+      </w:tr>
     </w:tbl>
     <w:p>
       <w:pPr>
@@ -5787,6 +5888,7 @@
         <w:pStyle w:val="NoSpacing"/>
       </w:pPr>
       <w:r>
+        <w:lastRenderedPageBreak/>
         <w:t>When changes are made to the application in production environment:</w:t>
       </w:r>
     </w:p>
@@ -5795,7 +5897,6 @@
         <w:pStyle w:val="NoSpacing"/>
       </w:pPr>
       <w:r>
-        <w:lastRenderedPageBreak/>
         <w:t>To migrate development database to production:</w:t>
       </w:r>
     </w:p>
@@ -6288,6 +6389,7 @@
           <w:highlight w:val="white"/>
           <w:lang w:bidi="ar-SA"/>
         </w:rPr>
+        <w:lastRenderedPageBreak/>
         <w:t>create</w:t>
       </w:r>
       <w:r>
@@ -6416,7 +6518,6 @@
           <w:highlight w:val="white"/>
           <w:lang w:bidi="ar-SA"/>
         </w:rPr>
-        <w:lastRenderedPageBreak/>
         <w:t xml:space="preserve">  </w:t>
       </w:r>
       <w:r>
@@ -8389,6 +8490,7 @@
           <w:sz w:val="24"/>
           <w:szCs w:val="24"/>
         </w:rPr>
+        <w:lastRenderedPageBreak/>
         <w:br w:type="page"/>
       </w:r>
       <w:bookmarkEnd w:id="0"/>
@@ -8490,7 +8592,7 @@
         <w:rPr>
           <w:rFonts w:ascii="Arial" w:hAnsi="Arial" w:cs="Arial"/>
           <w:noProof/>
-          <w:lang w:bidi="ar-SA"/>
+          <w:lang w:val="en-CA" w:eastAsia="zh-CN" w:bidi="ar-SA"/>
         </w:rPr>
         <w:drawing>
           <wp:inline distT="0" distB="0" distL="0" distR="0">
@@ -10322,7 +10424,7 @@
       <w:r>
         <w:rPr>
           <w:noProof/>
-          <w:lang w:bidi="ar-SA"/>
+          <w:lang w:val="en-CA" w:eastAsia="zh-CN" w:bidi="ar-SA"/>
         </w:rPr>
         <w:drawing>
           <wp:inline distT="0" distB="0" distL="0" distR="0">
@@ -10426,7 +10528,7 @@
       <w:r>
         <w:rPr>
           <w:noProof/>
-          <w:lang w:bidi="ar-SA"/>
+          <w:lang w:val="en-CA" w:eastAsia="zh-CN" w:bidi="ar-SA"/>
         </w:rPr>
         <w:drawing>
           <wp:inline distT="0" distB="0" distL="0" distR="0">
@@ -10533,7 +10635,7 @@
         <w:rPr>
           <w:i/>
           <w:noProof/>
-          <w:lang w:bidi="ar-SA"/>
+          <w:lang w:val="en-CA" w:eastAsia="zh-CN" w:bidi="ar-SA"/>
         </w:rPr>
         <w:drawing>
           <wp:inline distT="0" distB="0" distL="0" distR="0">
@@ -10650,7 +10752,7 @@
       <w:r>
         <w:rPr>
           <w:noProof/>
-          <w:lang w:bidi="ar-SA"/>
+          <w:lang w:val="en-CA" w:eastAsia="zh-CN" w:bidi="ar-SA"/>
         </w:rPr>
         <w:drawing>
           <wp:inline distT="0" distB="0" distL="0" distR="0">
@@ -11172,6 +11274,48 @@
         </w:rPr>
       </w:pPr>
       <w:r>
+        <w:rPr>
+          <w:noProof/>
+          <w:lang w:val="en-CA" w:eastAsia="zh-CN" w:bidi="ar-SA"/>
+        </w:rPr>
+        <w:lastRenderedPageBreak/>
+        <w:drawing>
+          <wp:inline distT="0" distB="0" distL="0" distR="0">
+            <wp:extent cx="5943600" cy="2712085"/>
+            <wp:effectExtent l="19050" t="0" r="0" b="0"/>
+            <wp:docPr id="3" name="Picture 2" descr="Stargazer_NewUser.GIF"/>
+            <wp:cNvGraphicFramePr>
+              <a:graphicFrameLocks xmlns:a="http://schemas.openxmlformats.org/drawingml/2006/main" noChangeAspect="1"/>
+            </wp:cNvGraphicFramePr>
+            <a:graphic xmlns:a="http://schemas.openxmlformats.org/drawingml/2006/main">
+              <a:graphicData uri="http://schemas.openxmlformats.org/drawingml/2006/picture">
+                <pic:pic xmlns:pic="http://schemas.openxmlformats.org/drawingml/2006/picture">
+                  <pic:nvPicPr>
+                    <pic:cNvPr id="0" name="Stargazer_NewUser.GIF"/>
+                    <pic:cNvPicPr/>
+                  </pic:nvPicPr>
+                  <pic:blipFill>
+                    <a:blip r:embed="rId23"/>
+                    <a:stretch>
+                      <a:fillRect/>
+                    </a:stretch>
+                  </pic:blipFill>
+                  <pic:spPr>
+                    <a:xfrm>
+                      <a:off x="0" y="0"/>
+                      <a:ext cx="5943600" cy="2712085"/>
+                    </a:xfrm>
+                    <a:prstGeom prst="rect">
+                      <a:avLst/>
+                    </a:prstGeom>
+                  </pic:spPr>
+                </pic:pic>
+              </a:graphicData>
+            </a:graphic>
+          </wp:inline>
+        </w:drawing>
+      </w:r>
+      <w:r>
         <w:br w:type="page"/>
       </w:r>
     </w:p>
@@ -11730,6 +11874,51 @@
       </w:pPr>
       <w:r>
         <w:rPr>
+          <w:rFonts w:ascii="Arial" w:hAnsi="Arial" w:cs="Arial"/>
+          <w:b w:val="0"/>
+          <w:bCs w:val="0"/>
+          <w:noProof/>
+          <w:lang w:val="en-CA" w:eastAsia="zh-CN" w:bidi="ar-SA"/>
+        </w:rPr>
+        <w:lastRenderedPageBreak/>
+        <w:drawing>
+          <wp:inline distT="0" distB="0" distL="0" distR="0">
+            <wp:extent cx="5943600" cy="2692400"/>
+            <wp:effectExtent l="19050" t="0" r="0" b="0"/>
+            <wp:docPr id="4" name="Picture 3" descr="Stargazer_EditUser.GIF"/>
+            <wp:cNvGraphicFramePr>
+              <a:graphicFrameLocks xmlns:a="http://schemas.openxmlformats.org/drawingml/2006/main" noChangeAspect="1"/>
+            </wp:cNvGraphicFramePr>
+            <a:graphic xmlns:a="http://schemas.openxmlformats.org/drawingml/2006/main">
+              <a:graphicData uri="http://schemas.openxmlformats.org/drawingml/2006/picture">
+                <pic:pic xmlns:pic="http://schemas.openxmlformats.org/drawingml/2006/picture">
+                  <pic:nvPicPr>
+                    <pic:cNvPr id="0" name="Stargazer_EditUser.GIF"/>
+                    <pic:cNvPicPr/>
+                  </pic:nvPicPr>
+                  <pic:blipFill>
+                    <a:blip r:embed="rId24"/>
+                    <a:stretch>
+                      <a:fillRect/>
+                    </a:stretch>
+                  </pic:blipFill>
+                  <pic:spPr>
+                    <a:xfrm>
+                      <a:off x="0" y="0"/>
+                      <a:ext cx="5943600" cy="2692400"/>
+                    </a:xfrm>
+                    <a:prstGeom prst="rect">
+                      <a:avLst/>
+                    </a:prstGeom>
+                  </pic:spPr>
+                </pic:pic>
+              </a:graphicData>
+            </a:graphic>
+          </wp:inline>
+        </w:drawing>
+      </w:r>
+      <w:r>
+        <w:rPr>
           <w:rStyle w:val="Strong"/>
           <w:rFonts w:ascii="Arial" w:hAnsi="Arial" w:cs="Arial"/>
         </w:rPr>
@@ -12221,6 +12410,48 @@
         </w:rPr>
       </w:pPr>
       <w:r>
+        <w:rPr>
+          <w:noProof/>
+          <w:lang w:val="en-CA" w:eastAsia="zh-CN" w:bidi="ar-SA"/>
+        </w:rPr>
+        <w:lastRenderedPageBreak/>
+        <w:drawing>
+          <wp:inline distT="0" distB="0" distL="0" distR="0">
+            <wp:extent cx="5943600" cy="2430145"/>
+            <wp:effectExtent l="19050" t="0" r="0" b="0"/>
+            <wp:docPr id="7" name="Picture 6" descr="Stargazer_DeleteUser.GIF"/>
+            <wp:cNvGraphicFramePr>
+              <a:graphicFrameLocks xmlns:a="http://schemas.openxmlformats.org/drawingml/2006/main" noChangeAspect="1"/>
+            </wp:cNvGraphicFramePr>
+            <a:graphic xmlns:a="http://schemas.openxmlformats.org/drawingml/2006/main">
+              <a:graphicData uri="http://schemas.openxmlformats.org/drawingml/2006/picture">
+                <pic:pic xmlns:pic="http://schemas.openxmlformats.org/drawingml/2006/picture">
+                  <pic:nvPicPr>
+                    <pic:cNvPr id="0" name="Stargazer_DeleteUser.GIF"/>
+                    <pic:cNvPicPr/>
+                  </pic:nvPicPr>
+                  <pic:blipFill>
+                    <a:blip r:embed="rId25"/>
+                    <a:stretch>
+                      <a:fillRect/>
+                    </a:stretch>
+                  </pic:blipFill>
+                  <pic:spPr>
+                    <a:xfrm>
+                      <a:off x="0" y="0"/>
+                      <a:ext cx="5943600" cy="2430145"/>
+                    </a:xfrm>
+                    <a:prstGeom prst="rect">
+                      <a:avLst/>
+                    </a:prstGeom>
+                  </pic:spPr>
+                </pic:pic>
+              </a:graphicData>
+            </a:graphic>
+          </wp:inline>
+        </w:drawing>
+      </w:r>
+      <w:r>
         <w:br w:type="page"/>
       </w:r>
     </w:p>
@@ -12913,6 +13144,48 @@
         </w:rPr>
       </w:pPr>
       <w:r>
+        <w:rPr>
+          <w:noProof/>
+          <w:lang w:val="en-CA" w:eastAsia="zh-CN" w:bidi="ar-SA"/>
+        </w:rPr>
+        <w:lastRenderedPageBreak/>
+        <w:drawing>
+          <wp:inline distT="0" distB="0" distL="0" distR="0">
+            <wp:extent cx="5695950" cy="4095750"/>
+            <wp:effectExtent l="19050" t="0" r="0" b="0"/>
+            <wp:docPr id="9" name="Picture 8" descr="Stargazer_CreateSchedule.GIF"/>
+            <wp:cNvGraphicFramePr>
+              <a:graphicFrameLocks xmlns:a="http://schemas.openxmlformats.org/drawingml/2006/main" noChangeAspect="1"/>
+            </wp:cNvGraphicFramePr>
+            <a:graphic xmlns:a="http://schemas.openxmlformats.org/drawingml/2006/main">
+              <a:graphicData uri="http://schemas.openxmlformats.org/drawingml/2006/picture">
+                <pic:pic xmlns:pic="http://schemas.openxmlformats.org/drawingml/2006/picture">
+                  <pic:nvPicPr>
+                    <pic:cNvPr id="0" name="Stargazer_CreateSchedule.GIF"/>
+                    <pic:cNvPicPr/>
+                  </pic:nvPicPr>
+                  <pic:blipFill>
+                    <a:blip r:embed="rId26"/>
+                    <a:stretch>
+                      <a:fillRect/>
+                    </a:stretch>
+                  </pic:blipFill>
+                  <pic:spPr>
+                    <a:xfrm>
+                      <a:off x="0" y="0"/>
+                      <a:ext cx="5695950" cy="4095750"/>
+                    </a:xfrm>
+                    <a:prstGeom prst="rect">
+                      <a:avLst/>
+                    </a:prstGeom>
+                  </pic:spPr>
+                </pic:pic>
+              </a:graphicData>
+            </a:graphic>
+          </wp:inline>
+        </w:drawing>
+      </w:r>
+      <w:r>
         <w:br w:type="page"/>
       </w:r>
       <w:r>
@@ -13591,6 +13864,70 @@
     </w:p>
     <w:p>
       <w:pPr>
+        <w:pStyle w:val="NoSpacing"/>
+      </w:pPr>
+      <w:r>
+        <w:rPr>
+          <w:noProof/>
+          <w:lang w:val="en-CA" w:eastAsia="zh-CN" w:bidi="ar-SA"/>
+        </w:rPr>
+        <w:lastRenderedPageBreak/>
+        <w:drawing>
+          <wp:inline distT="0" distB="0" distL="0" distR="0">
+            <wp:extent cx="5743575" cy="4086225"/>
+            <wp:effectExtent l="19050" t="0" r="9525" b="0"/>
+            <wp:docPr id="10" name="Picture 9" descr="Stargazer_EditSchedule.GIF"/>
+            <wp:cNvGraphicFramePr>
+              <a:graphicFrameLocks xmlns:a="http://schemas.openxmlformats.org/drawingml/2006/main" noChangeAspect="1"/>
+            </wp:cNvGraphicFramePr>
+            <a:graphic xmlns:a="http://schemas.openxmlformats.org/drawingml/2006/main">
+              <a:graphicData uri="http://schemas.openxmlformats.org/drawingml/2006/picture">
+                <pic:pic xmlns:pic="http://schemas.openxmlformats.org/drawingml/2006/picture">
+                  <pic:nvPicPr>
+                    <pic:cNvPr id="0" name="Stargazer_EditSchedule.GIF"/>
+                    <pic:cNvPicPr/>
+                  </pic:nvPicPr>
+                  <pic:blipFill>
+                    <a:blip r:embed="rId27"/>
+                    <a:stretch>
+                      <a:fillRect/>
+                    </a:stretch>
+                  </pic:blipFill>
+                  <pic:spPr>
+                    <a:xfrm>
+                      <a:off x="0" y="0"/>
+                      <a:ext cx="5743575" cy="4086225"/>
+                    </a:xfrm>
+                    <a:prstGeom prst="rect">
+                      <a:avLst/>
+                    </a:prstGeom>
+                  </pic:spPr>
+                </pic:pic>
+              </a:graphicData>
+            </a:graphic>
+          </wp:inline>
+        </w:drawing>
+      </w:r>
+    </w:p>
+    <w:p>
+      <w:pPr>
+        <w:rPr>
+          <w:rFonts w:ascii="Arial" w:hAnsi="Arial"/>
+          <w:sz w:val="24"/>
+          <w:szCs w:val="24"/>
+        </w:rPr>
+      </w:pPr>
+      <w:r>
+        <w:br w:type="page"/>
+      </w:r>
+    </w:p>
+    <w:p>
+      <w:pPr>
+        <w:pStyle w:val="NoSpacing"/>
+      </w:pPr>
+    </w:p>
+    <w:p>
+      <w:pPr>
         <w:pStyle w:val="Heading1"/>
         <w:jc w:val="center"/>
         <w:rPr>
@@ -13601,7 +13938,6 @@
         </w:rPr>
       </w:pPr>
       <w:r>
-        <w:lastRenderedPageBreak/>
         <w:t xml:space="preserve">Use Case: </w:t>
       </w:r>
       <w:r>
@@ -14054,6 +14390,48 @@
         </w:rPr>
       </w:pPr>
       <w:r>
+        <w:rPr>
+          <w:noProof/>
+          <w:lang w:val="en-CA" w:eastAsia="zh-CN" w:bidi="ar-SA"/>
+        </w:rPr>
+        <w:lastRenderedPageBreak/>
+        <w:drawing>
+          <wp:inline distT="0" distB="0" distL="0" distR="0">
+            <wp:extent cx="5686425" cy="4019550"/>
+            <wp:effectExtent l="19050" t="0" r="9525" b="0"/>
+            <wp:docPr id="11" name="Picture 10" descr="Stargazer_DeleteSchedule.GIF"/>
+            <wp:cNvGraphicFramePr>
+              <a:graphicFrameLocks xmlns:a="http://schemas.openxmlformats.org/drawingml/2006/main" noChangeAspect="1"/>
+            </wp:cNvGraphicFramePr>
+            <a:graphic xmlns:a="http://schemas.openxmlformats.org/drawingml/2006/main">
+              <a:graphicData uri="http://schemas.openxmlformats.org/drawingml/2006/picture">
+                <pic:pic xmlns:pic="http://schemas.openxmlformats.org/drawingml/2006/picture">
+                  <pic:nvPicPr>
+                    <pic:cNvPr id="0" name="Stargazer_DeleteSchedule.GIF"/>
+                    <pic:cNvPicPr/>
+                  </pic:nvPicPr>
+                  <pic:blipFill>
+                    <a:blip r:embed="rId28"/>
+                    <a:stretch>
+                      <a:fillRect/>
+                    </a:stretch>
+                  </pic:blipFill>
+                  <pic:spPr>
+                    <a:xfrm>
+                      <a:off x="0" y="0"/>
+                      <a:ext cx="5686425" cy="4019550"/>
+                    </a:xfrm>
+                    <a:prstGeom prst="rect">
+                      <a:avLst/>
+                    </a:prstGeom>
+                  </pic:spPr>
+                </pic:pic>
+              </a:graphicData>
+            </a:graphic>
+          </wp:inline>
+        </w:drawing>
+      </w:r>
+      <w:r>
         <w:br w:type="page"/>
       </w:r>
     </w:p>
@@ -14498,6 +14876,48 @@
         </w:rPr>
       </w:pPr>
       <w:r>
+        <w:rPr>
+          <w:noProof/>
+          <w:lang w:val="en-CA" w:eastAsia="zh-CN" w:bidi="ar-SA"/>
+        </w:rPr>
+        <w:lastRenderedPageBreak/>
+        <w:drawing>
+          <wp:inline distT="0" distB="0" distL="0" distR="0">
+            <wp:extent cx="5753100" cy="3305175"/>
+            <wp:effectExtent l="19050" t="0" r="0" b="0"/>
+            <wp:docPr id="12" name="Picture 11" descr="Stargazer_ShowSchedule.GIF"/>
+            <wp:cNvGraphicFramePr>
+              <a:graphicFrameLocks xmlns:a="http://schemas.openxmlformats.org/drawingml/2006/main" noChangeAspect="1"/>
+            </wp:cNvGraphicFramePr>
+            <a:graphic xmlns:a="http://schemas.openxmlformats.org/drawingml/2006/main">
+              <a:graphicData uri="http://schemas.openxmlformats.org/drawingml/2006/picture">
+                <pic:pic xmlns:pic="http://schemas.openxmlformats.org/drawingml/2006/picture">
+                  <pic:nvPicPr>
+                    <pic:cNvPr id="0" name="Stargazer_ShowSchedule.GIF"/>
+                    <pic:cNvPicPr/>
+                  </pic:nvPicPr>
+                  <pic:blipFill>
+                    <a:blip r:embed="rId29"/>
+                    <a:stretch>
+                      <a:fillRect/>
+                    </a:stretch>
+                  </pic:blipFill>
+                  <pic:spPr>
+                    <a:xfrm>
+                      <a:off x="0" y="0"/>
+                      <a:ext cx="5753100" cy="3305175"/>
+                    </a:xfrm>
+                    <a:prstGeom prst="rect">
+                      <a:avLst/>
+                    </a:prstGeom>
+                  </pic:spPr>
+                </pic:pic>
+              </a:graphicData>
+            </a:graphic>
+          </wp:inline>
+        </w:drawing>
+      </w:r>
+      <w:r>
         <w:br w:type="page"/>
       </w:r>
     </w:p>
@@ -15014,6 +15434,49 @@
       </w:pPr>
       <w:r>
         <w:rPr>
+          <w:rFonts w:ascii="Arial" w:hAnsi="Arial" w:cs="Arial"/>
+          <w:noProof/>
+          <w:lang w:val="en-CA" w:eastAsia="zh-CN" w:bidi="ar-SA"/>
+        </w:rPr>
+        <w:lastRenderedPageBreak/>
+        <w:drawing>
+          <wp:inline distT="0" distB="0" distL="0" distR="0">
+            <wp:extent cx="5724525" cy="2505075"/>
+            <wp:effectExtent l="19050" t="0" r="9525" b="0"/>
+            <wp:docPr id="13" name="Picture 12" descr="Stargazer_ViewScheduleImages.GIF"/>
+            <wp:cNvGraphicFramePr>
+              <a:graphicFrameLocks xmlns:a="http://schemas.openxmlformats.org/drawingml/2006/main" noChangeAspect="1"/>
+            </wp:cNvGraphicFramePr>
+            <a:graphic xmlns:a="http://schemas.openxmlformats.org/drawingml/2006/main">
+              <a:graphicData uri="http://schemas.openxmlformats.org/drawingml/2006/picture">
+                <pic:pic xmlns:pic="http://schemas.openxmlformats.org/drawingml/2006/picture">
+                  <pic:nvPicPr>
+                    <pic:cNvPr id="0" name="Stargazer_ViewScheduleImages.GIF"/>
+                    <pic:cNvPicPr/>
+                  </pic:nvPicPr>
+                  <pic:blipFill>
+                    <a:blip r:embed="rId30"/>
+                    <a:stretch>
+                      <a:fillRect/>
+                    </a:stretch>
+                  </pic:blipFill>
+                  <pic:spPr>
+                    <a:xfrm>
+                      <a:off x="0" y="0"/>
+                      <a:ext cx="5724525" cy="2505075"/>
+                    </a:xfrm>
+                    <a:prstGeom prst="rect">
+                      <a:avLst/>
+                    </a:prstGeom>
+                  </pic:spPr>
+                </pic:pic>
+              </a:graphicData>
+            </a:graphic>
+          </wp:inline>
+        </w:drawing>
+      </w:r>
+      <w:r>
+        <w:rPr>
           <w:rStyle w:val="Strong"/>
           <w:rFonts w:ascii="Arial" w:hAnsi="Arial" w:cs="Arial"/>
           <w:b w:val="0"/>
@@ -15375,6 +15838,48 @@
       <w:pPr>
         <w:pStyle w:val="NoSpacing"/>
       </w:pPr>
+      <w:r>
+        <w:rPr>
+          <w:noProof/>
+          <w:lang w:val="en-CA" w:eastAsia="zh-CN" w:bidi="ar-SA"/>
+        </w:rPr>
+        <w:lastRenderedPageBreak/>
+        <w:drawing>
+          <wp:inline distT="0" distB="0" distL="0" distR="0">
+            <wp:extent cx="4895850" cy="2847975"/>
+            <wp:effectExtent l="19050" t="0" r="0" b="0"/>
+            <wp:docPr id="14" name="Picture 13" descr="Stargazer_CompileCompositeImage.GIF"/>
+            <wp:cNvGraphicFramePr>
+              <a:graphicFrameLocks xmlns:a="http://schemas.openxmlformats.org/drawingml/2006/main" noChangeAspect="1"/>
+            </wp:cNvGraphicFramePr>
+            <a:graphic xmlns:a="http://schemas.openxmlformats.org/drawingml/2006/main">
+              <a:graphicData uri="http://schemas.openxmlformats.org/drawingml/2006/picture">
+                <pic:pic xmlns:pic="http://schemas.openxmlformats.org/drawingml/2006/picture">
+                  <pic:nvPicPr>
+                    <pic:cNvPr id="0" name="Stargazer_CompileCompositeImage.GIF"/>
+                    <pic:cNvPicPr/>
+                  </pic:nvPicPr>
+                  <pic:blipFill>
+                    <a:blip r:embed="rId31"/>
+                    <a:stretch>
+                      <a:fillRect/>
+                    </a:stretch>
+                  </pic:blipFill>
+                  <pic:spPr>
+                    <a:xfrm>
+                      <a:off x="0" y="0"/>
+                      <a:ext cx="4895850" cy="2847975"/>
+                    </a:xfrm>
+                    <a:prstGeom prst="rect">
+                      <a:avLst/>
+                    </a:prstGeom>
+                  </pic:spPr>
+                </pic:pic>
+              </a:graphicData>
+            </a:graphic>
+          </wp:inline>
+        </w:drawing>
+      </w:r>
     </w:p>
     <w:p>
       <w:pPr>
@@ -16490,7 +16995,7 @@
           <w:color w:val="7030A0"/>
         </w:rPr>
       </w:pPr>
-      <w:hyperlink r:id="rId23" w:history="1">
+      <w:hyperlink r:id="rId32" w:history="1">
         <w:r>
           <w:rPr>
             <w:rStyle w:val="Hyperlink"/>
@@ -16551,7 +17056,7 @@
           <w:color w:val="7030A0"/>
         </w:rPr>
       </w:pPr>
-      <w:hyperlink r:id="rId24" w:history="1">
+      <w:hyperlink r:id="rId33" w:history="1">
         <w:r>
           <w:rPr>
             <w:rStyle w:val="Hyperlink"/>
@@ -16587,7 +17092,7 @@
           <w:color w:val="7030A0"/>
         </w:rPr>
       </w:pPr>
-      <w:hyperlink r:id="rId25" w:history="1">
+      <w:hyperlink r:id="rId34" w:history="1">
         <w:r>
           <w:rPr>
             <w:rStyle w:val="Hyperlink"/>
@@ -16632,7 +17137,7 @@
           <w:color w:val="7030A0"/>
         </w:rPr>
       </w:pPr>
-      <w:hyperlink r:id="rId26" w:history="1">
+      <w:hyperlink r:id="rId35" w:history="1">
         <w:r>
           <w:rPr>
             <w:rStyle w:val="Hyperlink"/>
@@ -16668,7 +17173,7 @@
           <w:color w:val="7030A0"/>
         </w:rPr>
       </w:pPr>
-      <w:hyperlink r:id="rId27" w:history="1">
+      <w:hyperlink r:id="rId36" w:history="1">
         <w:r>
           <w:rPr>
             <w:rStyle w:val="Hyperlink"/>
@@ -16725,7 +17230,7 @@
           <w:color w:val="7030A0"/>
         </w:rPr>
       </w:pPr>
-      <w:hyperlink r:id="rId28" w:history="1">
+      <w:hyperlink r:id="rId37" w:history="1">
         <w:r>
           <w:rPr>
             <w:rStyle w:val="Hyperlink"/>
@@ -16762,7 +17267,7 @@
           <w:color w:val="7030A0"/>
         </w:rPr>
       </w:pPr>
-      <w:hyperlink r:id="rId29" w:history="1">
+      <w:hyperlink r:id="rId38" w:history="1">
         <w:r>
           <w:rPr>
             <w:rStyle w:val="Hyperlink"/>
@@ -16794,7 +17299,7 @@
           <w:color w:val="7030A0"/>
         </w:rPr>
       </w:pPr>
-      <w:hyperlink r:id="rId30" w:history="1">
+      <w:hyperlink r:id="rId39" w:history="1">
         <w:r>
           <w:rPr>
             <w:rStyle w:val="Hyperlink"/>
@@ -16811,7 +17316,7 @@
           <w:color w:val="7030A0"/>
         </w:rPr>
       </w:pPr>
-      <w:hyperlink r:id="rId31" w:history="1">
+      <w:hyperlink r:id="rId40" w:history="1">
         <w:r>
           <w:rPr>
             <w:rStyle w:val="Hyperlink"/>
@@ -16858,7 +17363,7 @@
           <w:color w:val="7030A0"/>
         </w:rPr>
       </w:pPr>
-      <w:hyperlink r:id="rId32" w:history="1">
+      <w:hyperlink r:id="rId41" w:history="1">
         <w:r>
           <w:rPr>
             <w:rStyle w:val="Hyperlink"/>
@@ -16908,7 +17413,7 @@
           <w:color w:val="7030A0"/>
         </w:rPr>
       </w:pPr>
-      <w:hyperlink r:id="rId33" w:history="1">
+      <w:hyperlink r:id="rId42" w:history="1">
         <w:r>
           <w:rPr>
             <w:rStyle w:val="Hyperlink"/>
@@ -16959,7 +17464,7 @@
           <w:color w:val="7030A0"/>
         </w:rPr>
       </w:pPr>
-      <w:hyperlink r:id="rId34" w:history="1">
+      <w:hyperlink r:id="rId43" w:history="1">
         <w:r>
           <w:rPr>
             <w:rStyle w:val="Hyperlink"/>
@@ -17011,7 +17516,7 @@
           <w:color w:val="7030A0"/>
         </w:rPr>
       </w:pPr>
-      <w:hyperlink r:id="rId35" w:history="1">
+      <w:hyperlink r:id="rId44" w:history="1">
         <w:r>
           <w:rPr>
             <w:rStyle w:val="Hyperlink"/>
@@ -17032,7 +17537,7 @@
           <w:color w:val="7030A0"/>
         </w:rPr>
       </w:pPr>
-      <w:hyperlink r:id="rId36" w:history="1">
+      <w:hyperlink r:id="rId45" w:history="1">
         <w:r>
           <w:rPr>
             <w:rStyle w:val="Hyperlink"/>
@@ -17086,7 +17591,7 @@
           <w:color w:val="7030A0"/>
         </w:rPr>
       </w:pPr>
-      <w:hyperlink r:id="rId37" w:history="1">
+      <w:hyperlink r:id="rId46" w:history="1">
         <w:r>
           <w:rPr>
             <w:rStyle w:val="Hyperlink"/>
@@ -17132,7 +17637,7 @@
           <w:color w:val="7030A0"/>
         </w:rPr>
       </w:pPr>
-      <w:hyperlink r:id="rId38" w:history="1">
+      <w:hyperlink r:id="rId47" w:history="1">
         <w:r>
           <w:rPr>
             <w:rStyle w:val="Hyperlink"/>
@@ -17149,7 +17654,7 @@
           <w:color w:val="7030A0"/>
         </w:rPr>
       </w:pPr>
-      <w:hyperlink r:id="rId39" w:history="1">
+      <w:hyperlink r:id="rId48" w:history="1">
         <w:r>
           <w:rPr>
             <w:rStyle w:val="Hyperlink"/>
@@ -17172,7 +17677,7 @@
           <w:color w:val="7030A0"/>
         </w:rPr>
       </w:pPr>
-      <w:hyperlink r:id="rId40" w:history="1">
+      <w:hyperlink r:id="rId49" w:history="1">
         <w:r>
           <w:rPr>
             <w:rStyle w:val="Hyperlink"/>
@@ -17191,7 +17696,7 @@
           <w:color w:val="7030A0"/>
         </w:rPr>
       </w:pPr>
-      <w:hyperlink r:id="rId41" w:history="1">
+      <w:hyperlink r:id="rId50" w:history="1">
         <w:r>
           <w:rPr>
             <w:rStyle w:val="Hyperlink"/>
@@ -17214,7 +17719,7 @@
           <w:color w:val="7030A0"/>
         </w:rPr>
       </w:pPr>
-      <w:hyperlink r:id="rId42" w:history="1">
+      <w:hyperlink r:id="rId51" w:history="1">
         <w:r>
           <w:rPr>
             <w:rStyle w:val="Hyperlink"/>
@@ -17311,7 +17816,7 @@
       <w:r>
         <w:t xml:space="preserve">Login at: </w:t>
       </w:r>
-      <w:hyperlink r:id="rId43" w:history="1">
+      <w:hyperlink r:id="rId52" w:history="1">
         <w:r>
           <w:rPr>
             <w:rStyle w:val="Hyperlink"/>
@@ -17385,7 +17890,7 @@
       <w:r>
         <w:t xml:space="preserve">Public Clone URL: </w:t>
       </w:r>
-      <w:hyperlink r:id="rId44" w:history="1">
+      <w:hyperlink r:id="rId53" w:history="1">
         <w:r>
           <w:rPr>
             <w:rStyle w:val="Hyperlink"/>
@@ -17405,7 +17910,7 @@
       <w:r>
         <w:t xml:space="preserve">My Clone URL: </w:t>
       </w:r>
-      <w:hyperlink r:id="rId45" w:history="1">
+      <w:hyperlink r:id="rId54" w:history="1">
         <w:r>
           <w:rPr>
             <w:rStyle w:val="Hyperlink"/>
@@ -17824,7 +18329,7 @@
               </w:rPr>
               <w:t xml:space="preserve">git clone </w:t>
             </w:r>
-            <w:hyperlink r:id="rId46" w:history="1">
+            <w:hyperlink r:id="rId55" w:history="1">
               <w:r>
                 <w:rPr>
                   <w:rStyle w:val="Hyperlink"/>
@@ -18333,7 +18838,7 @@
               </w:rPr>
               <w:t xml:space="preserve">git remote add origin </w:t>
             </w:r>
-            <w:hyperlink r:id="rId47" w:history="1">
+            <w:hyperlink r:id="rId56" w:history="1">
               <w:r>
                 <w:rPr>
                   <w:rStyle w:val="Hyperlink"/>
@@ -19976,7 +20481,7 @@
       <w:r>
         <w:t xml:space="preserve"> For help, see: </w:t>
       </w:r>
-      <w:hyperlink r:id="rId48" w:history="1">
+      <w:hyperlink r:id="rId57" w:history="1">
         <w:r>
           <w:rPr>
             <w:rStyle w:val="Hyperlink"/>
@@ -20051,7 +20556,7 @@
       <w:r>
         <w:t xml:space="preserve">(see: </w:t>
       </w:r>
-      <w:hyperlink r:id="rId49" w:history="1">
+      <w:hyperlink r:id="rId58" w:history="1">
         <w:r>
           <w:rPr>
             <w:rStyle w:val="Hyperlink"/>
@@ -21140,7 +21645,7 @@
       <w:pPr>
         <w:pStyle w:val="NoSpacing"/>
       </w:pPr>
-      <w:hyperlink r:id="rId50" w:history="1">
+      <w:hyperlink r:id="rId59" w:history="1">
         <w:r>
           <w:rPr>
             <w:rStyle w:val="Hyperlink"/>
@@ -21166,7 +21671,7 @@
       <w:pPr>
         <w:pStyle w:val="NoSpacing"/>
       </w:pPr>
-      <w:hyperlink r:id="rId51" w:history="1">
+      <w:hyperlink r:id="rId60" w:history="1">
         <w:r>
           <w:rPr>
             <w:rStyle w:val="Hyperlink"/>
@@ -21176,8 +21681,8 @@
       </w:hyperlink>
     </w:p>
     <w:sectPr>
-      <w:headerReference w:type="default" r:id="rId52"/>
-      <w:footerReference w:type="default" r:id="rId53"/>
+      <w:headerReference w:type="default" r:id="rId61"/>
+      <w:footerReference w:type="default" r:id="rId62"/>
       <w:pgSz w:w="12240" w:h="15840"/>
       <w:pgMar w:top="1440" w:right="1440" w:bottom="1440" w:left="1440" w:header="708" w:footer="708" w:gutter="0"/>
       <w:pgNumType w:start="1"/>
@@ -21190,7 +21695,7 @@
 
 <file path=word/endnotes.xml><?xml version="1.0" encoding="utf-8"?>
 <w:endnotes xmlns:ve="http://schemas.openxmlformats.org/markup-compatibility/2006" xmlns:o="urn:schemas-microsoft-com:office:office" xmlns:r="http://schemas.openxmlformats.org/officeDocument/2006/relationships" xmlns:m="http://schemas.openxmlformats.org/officeDocument/2006/math" xmlns:v="urn:schemas-microsoft-com:vml" xmlns:wp="http://schemas.openxmlformats.org/drawingml/2006/wordprocessingDrawing" xmlns:w10="urn:schemas-microsoft-com:office:word" xmlns:w="http://schemas.openxmlformats.org/wordprocessingml/2006/main" xmlns:wne="http://schemas.microsoft.com/office/word/2006/wordml">
-  <w:endnote w:type="separator" w:id="-1">
+  <w:endnote w:type="separator" w:id="0">
     <w:p>
       <w:pPr>
         <w:spacing w:after="0" w:line="240" w:lineRule="auto"/>
@@ -21200,7 +21705,7 @@
       </w:r>
     </w:p>
   </w:endnote>
-  <w:endnote w:type="continuationSeparator" w:id="0">
+  <w:endnote w:type="continuationSeparator" w:id="1">
     <w:p>
       <w:pPr>
         <w:spacing w:after="0" w:line="240" w:lineRule="auto"/>
@@ -21260,7 +21765,7 @@
         <w:rPr>
           <w:noProof/>
         </w:rPr>
-        <w:t>1</w:t>
+        <w:t>34</w:t>
       </w:r>
     </w:fldSimple>
   </w:p>
@@ -21274,7 +21779,7 @@
 
 <file path=word/footnotes.xml><?xml version="1.0" encoding="utf-8"?>
 <w:footnotes xmlns:ve="http://schemas.openxmlformats.org/markup-compatibility/2006" xmlns:o="urn:schemas-microsoft-com:office:office" xmlns:r="http://schemas.openxmlformats.org/officeDocument/2006/relationships" xmlns:m="http://schemas.openxmlformats.org/officeDocument/2006/math" xmlns:v="urn:schemas-microsoft-com:vml" xmlns:wp="http://schemas.openxmlformats.org/drawingml/2006/wordprocessingDrawing" xmlns:w10="urn:schemas-microsoft-com:office:word" xmlns:w="http://schemas.openxmlformats.org/wordprocessingml/2006/main" xmlns:wne="http://schemas.microsoft.com/office/word/2006/wordml">
-  <w:footnote w:type="separator" w:id="-1">
+  <w:footnote w:type="separator" w:id="0">
     <w:p>
       <w:pPr>
         <w:spacing w:after="0" w:line="240" w:lineRule="auto"/>
@@ -21284,7 +21789,7 @@
       </w:r>
     </w:p>
   </w:footnote>
-  <w:footnote w:type="continuationSeparator" w:id="0">
+  <w:footnote w:type="continuationSeparator" w:id="1">
     <w:p>
       <w:pPr>
         <w:spacing w:after="0" w:line="240" w:lineRule="auto"/>

</xml_diff>

<commit_message>
updated docs for meeting 4
</commit_message>
<xml_diff>
--- a/Stargazer_DeveloperGuide.docx
+++ b/Stargazer_DeveloperGuide.docx
@@ -428,7 +428,7 @@
           <w:sz w:val="32"/>
           <w:szCs w:val="32"/>
         </w:rPr>
-        <w:t>1</w:t>
+        <w:t>8</w:t>
       </w:r>
       <w:r>
         <w:rPr>
@@ -439,7 +439,7 @@
           <w:szCs w:val="32"/>
           <w:vertAlign w:val="superscript"/>
         </w:rPr>
-        <w:t>st</w:t>
+        <w:t>th</w:t>
       </w:r>
       <w:r>
         <w:rPr>
@@ -2048,6 +2048,107 @@
                 <w:szCs w:val="24"/>
               </w:rPr>
               <w:t>Robert</w:t>
+            </w:r>
+          </w:p>
+        </w:tc>
+      </w:tr>
+      <w:tr>
+        <w:tc>
+          <w:tcPr>
+            <w:tcW w:w="2304" w:type="dxa"/>
+          </w:tcPr>
+          <w:p>
+            <w:pPr>
+              <w:pStyle w:val="Tabletext"/>
+              <w:spacing w:before="120"/>
+              <w:jc w:val="center"/>
+              <w:rPr>
+                <w:rFonts w:ascii="Arial" w:hAnsi="Arial" w:cs="Arial"/>
+                <w:sz w:val="24"/>
+                <w:szCs w:val="24"/>
+              </w:rPr>
+            </w:pPr>
+            <w:r>
+              <w:rPr>
+                <w:rFonts w:ascii="Arial" w:hAnsi="Arial" w:cs="Arial"/>
+                <w:sz w:val="24"/>
+                <w:szCs w:val="24"/>
+              </w:rPr>
+              <w:t>3/8/2010</w:t>
+            </w:r>
+          </w:p>
+        </w:tc>
+        <w:tc>
+          <w:tcPr>
+            <w:tcW w:w="1152" w:type="dxa"/>
+          </w:tcPr>
+          <w:p>
+            <w:pPr>
+              <w:pStyle w:val="Tabletext"/>
+              <w:spacing w:before="120"/>
+              <w:jc w:val="center"/>
+              <w:rPr>
+                <w:rFonts w:ascii="Arial" w:hAnsi="Arial" w:cs="Arial"/>
+                <w:sz w:val="24"/>
+                <w:szCs w:val="24"/>
+              </w:rPr>
+            </w:pPr>
+            <w:r>
+              <w:rPr>
+                <w:rFonts w:ascii="Arial" w:hAnsi="Arial" w:cs="Arial"/>
+                <w:sz w:val="24"/>
+                <w:szCs w:val="24"/>
+              </w:rPr>
+              <w:t>2.2</w:t>
+            </w:r>
+          </w:p>
+        </w:tc>
+        <w:tc>
+          <w:tcPr>
+            <w:tcW w:w="3744" w:type="dxa"/>
+          </w:tcPr>
+          <w:p>
+            <w:pPr>
+              <w:pStyle w:val="Tabletext"/>
+              <w:spacing w:before="120"/>
+              <w:rPr>
+                <w:rFonts w:ascii="Arial" w:hAnsi="Arial" w:cs="Arial"/>
+                <w:sz w:val="24"/>
+                <w:szCs w:val="24"/>
+              </w:rPr>
+            </w:pPr>
+            <w:r>
+              <w:rPr>
+                <w:rFonts w:ascii="Arial" w:hAnsi="Arial" w:cs="Arial"/>
+                <w:sz w:val="24"/>
+                <w:szCs w:val="24"/>
+              </w:rPr>
+              <w:t>Rotated class diagram for web application.</w:t>
+            </w:r>
+          </w:p>
+        </w:tc>
+        <w:tc>
+          <w:tcPr>
+            <w:tcW w:w="2304" w:type="dxa"/>
+          </w:tcPr>
+          <w:p>
+            <w:pPr>
+              <w:pStyle w:val="Tabletext"/>
+              <w:spacing w:before="120"/>
+              <w:jc w:val="center"/>
+              <w:rPr>
+                <w:rFonts w:ascii="Arial" w:hAnsi="Arial" w:cs="Arial"/>
+                <w:sz w:val="24"/>
+                <w:szCs w:val="24"/>
+              </w:rPr>
+            </w:pPr>
+            <w:r>
+              <w:rPr>
+                <w:rFonts w:ascii="Arial" w:hAnsi="Arial" w:cs="Arial"/>
+                <w:sz w:val="24"/>
+                <w:szCs w:val="24"/>
+              </w:rPr>
+              <w:t>Rob</w:t>
             </w:r>
           </w:p>
         </w:tc>
@@ -10550,15 +10651,12 @@
     </w:p>
     <w:p>
       <w:pPr>
-        <w:jc w:val="center"/>
-        <w:rPr>
-          <w:i/>
+        <w:rPr>
           <w:lang w:val="en-AU"/>
         </w:rPr>
       </w:pPr>
       <w:r>
         <w:rPr>
-          <w:i/>
           <w:noProof/>
           <w:lang w:bidi="ar-SA"/>
         </w:rPr>
@@ -10587,7 +10685,7 @@
                     </a:stretch>
                   </pic:blipFill>
                   <pic:spPr bwMode="auto">
-                    <a:xfrm rot="5400000">
+                    <a:xfrm rot="16200000">
                       <a:off x="0" y="0"/>
                       <a:ext cx="7813262" cy="5212177"/>
                     </a:xfrm>
@@ -21690,7 +21788,7 @@
         <w:rPr>
           <w:noProof/>
         </w:rPr>
-        <w:t>2</w:t>
+        <w:t>1</w:t>
       </w:r>
     </w:fldSimple>
   </w:p>
@@ -27572,7 +27670,7 @@
 </file>
 
 <file path=customXml/itemProps2.xml><?xml version="1.0" encoding="utf-8"?>
-<ds:datastoreItem xmlns:ds="http://schemas.openxmlformats.org/officeDocument/2006/customXml" ds:itemID="{490EA9E2-E7E2-4806-94D5-9A4B73C8A57C}">
+<ds:datastoreItem xmlns:ds="http://schemas.openxmlformats.org/officeDocument/2006/customXml" ds:itemID="{05378011-1FE8-4C45-A3B6-6B95D7B0D5F5}">
   <ds:schemaRefs>
     <ds:schemaRef ds:uri="http://schemas.openxmlformats.org/officeDocument/2006/bibliography"/>
   </ds:schemaRefs>

</xml_diff>

<commit_message>
updated SSDs and created deployment diagram
</commit_message>
<xml_diff>
--- a/Stargazer_DeveloperGuide.docx
+++ b/Stargazer_DeveloperGuide.docx
@@ -5915,6 +5915,7 @@
         <w:pStyle w:val="NoSpacing"/>
       </w:pPr>
       <w:r>
+        <w:lastRenderedPageBreak/>
         <w:t>When changes are made to the application in production environment:</w:t>
       </w:r>
     </w:p>
@@ -5923,7 +5924,6 @@
         <w:pStyle w:val="NoSpacing"/>
       </w:pPr>
       <w:r>
-        <w:lastRenderedPageBreak/>
         <w:t>To migrate development database to production:</w:t>
       </w:r>
     </w:p>
@@ -6416,6 +6416,7 @@
           <w:highlight w:val="white"/>
           <w:lang w:bidi="ar-SA"/>
         </w:rPr>
+        <w:lastRenderedPageBreak/>
         <w:t>create</w:t>
       </w:r>
       <w:r>
@@ -6544,7 +6545,6 @@
           <w:highlight w:val="white"/>
           <w:lang w:bidi="ar-SA"/>
         </w:rPr>
-        <w:lastRenderedPageBreak/>
         <w:t xml:space="preserve">  </w:t>
       </w:r>
       <w:r>
@@ -8517,6 +8517,7 @@
           <w:sz w:val="24"/>
           <w:szCs w:val="24"/>
         </w:rPr>
+        <w:lastRenderedPageBreak/>
         <w:br w:type="page"/>
       </w:r>
       <w:bookmarkEnd w:id="0"/>
@@ -8618,7 +8619,7 @@
         <w:rPr>
           <w:rFonts w:ascii="Arial" w:hAnsi="Arial" w:cs="Arial"/>
           <w:noProof/>
-          <w:lang w:bidi="ar-SA"/>
+          <w:lang w:val="en-CA" w:eastAsia="zh-CN" w:bidi="ar-SA"/>
         </w:rPr>
         <w:drawing>
           <wp:inline distT="0" distB="0" distL="0" distR="0">
@@ -10450,7 +10451,7 @@
       <w:r>
         <w:rPr>
           <w:noProof/>
-          <w:lang w:bidi="ar-SA"/>
+          <w:lang w:val="en-CA" w:eastAsia="zh-CN" w:bidi="ar-SA"/>
         </w:rPr>
         <w:drawing>
           <wp:inline distT="0" distB="0" distL="0" distR="0">
@@ -10554,7 +10555,7 @@
       <w:r>
         <w:rPr>
           <w:noProof/>
-          <w:lang w:bidi="ar-SA"/>
+          <w:lang w:val="en-CA" w:eastAsia="zh-CN" w:bidi="ar-SA"/>
         </w:rPr>
         <w:drawing>
           <wp:inline distT="0" distB="0" distL="0" distR="0">
@@ -10658,7 +10659,7 @@
       <w:r>
         <w:rPr>
           <w:noProof/>
-          <w:lang w:bidi="ar-SA"/>
+          <w:lang w:val="en-CA" w:eastAsia="zh-CN" w:bidi="ar-SA"/>
         </w:rPr>
         <w:drawing>
           <wp:inline distT="0" distB="0" distL="0" distR="0">
@@ -10775,7 +10776,7 @@
       <w:r>
         <w:rPr>
           <w:noProof/>
-          <w:lang w:bidi="ar-SA"/>
+          <w:lang w:val="en-CA" w:eastAsia="zh-CN" w:bidi="ar-SA"/>
         </w:rPr>
         <w:drawing>
           <wp:inline distT="0" distB="0" distL="0" distR="0">
@@ -11299,12 +11300,12 @@
       <w:r>
         <w:rPr>
           <w:noProof/>
-          <w:lang w:bidi="ar-SA"/>
+          <w:lang w:val="en-CA" w:eastAsia="zh-CN" w:bidi="ar-SA"/>
         </w:rPr>
         <w:lastRenderedPageBreak/>
         <w:drawing>
           <wp:inline distT="0" distB="0" distL="0" distR="0">
-            <wp:extent cx="5943600" cy="2712085"/>
+            <wp:extent cx="5838516" cy="2712085"/>
             <wp:effectExtent l="19050" t="0" r="0" b="0"/>
             <wp:docPr id="3" name="Picture 2" descr="Stargazer_NewUser.GIF"/>
             <wp:cNvGraphicFramePr>
@@ -11318,7 +11319,7 @@
                     <pic:cNvPicPr/>
                   </pic:nvPicPr>
                   <pic:blipFill>
-                    <a:blip r:embed="rId23" cstate="print"/>
+                    <a:blip r:embed="rId23"/>
                     <a:stretch>
                       <a:fillRect/>
                     </a:stretch>
@@ -11326,7 +11327,7 @@
                   <pic:spPr>
                     <a:xfrm>
                       <a:off x="0" y="0"/>
-                      <a:ext cx="5943600" cy="2712085"/>
+                      <a:ext cx="5838516" cy="2712085"/>
                     </a:xfrm>
                     <a:prstGeom prst="rect">
                       <a:avLst/>
@@ -11901,12 +11902,12 @@
           <w:b w:val="0"/>
           <w:bCs w:val="0"/>
           <w:noProof/>
-          <w:lang w:bidi="ar-SA"/>
+          <w:lang w:val="en-CA" w:eastAsia="zh-CN" w:bidi="ar-SA"/>
         </w:rPr>
         <w:lastRenderedPageBreak/>
         <w:drawing>
           <wp:inline distT="0" distB="0" distL="0" distR="0">
-            <wp:extent cx="5943600" cy="2692400"/>
+            <wp:extent cx="5816686" cy="2692400"/>
             <wp:effectExtent l="19050" t="0" r="0" b="0"/>
             <wp:docPr id="4" name="Picture 3" descr="Stargazer_EditUser.GIF"/>
             <wp:cNvGraphicFramePr>
@@ -11920,7 +11921,7 @@
                     <pic:cNvPicPr/>
                   </pic:nvPicPr>
                   <pic:blipFill>
-                    <a:blip r:embed="rId24" cstate="print"/>
+                    <a:blip r:embed="rId24"/>
                     <a:stretch>
                       <a:fillRect/>
                     </a:stretch>
@@ -11928,7 +11929,7 @@
                   <pic:spPr>
                     <a:xfrm>
                       <a:off x="0" y="0"/>
-                      <a:ext cx="5943600" cy="2692400"/>
+                      <a:ext cx="5816686" cy="2692400"/>
                     </a:xfrm>
                     <a:prstGeom prst="rect">
                       <a:avLst/>
@@ -12435,12 +12436,12 @@
       <w:r>
         <w:rPr>
           <w:noProof/>
-          <w:lang w:bidi="ar-SA"/>
+          <w:lang w:val="en-CA" w:eastAsia="zh-CN" w:bidi="ar-SA"/>
         </w:rPr>
         <w:lastRenderedPageBreak/>
         <w:drawing>
           <wp:inline distT="0" distB="0" distL="0" distR="0">
-            <wp:extent cx="5943600" cy="2430145"/>
+            <wp:extent cx="5661533" cy="2430145"/>
             <wp:effectExtent l="19050" t="0" r="0" b="0"/>
             <wp:docPr id="7" name="Picture 6" descr="Stargazer_DeleteUser.GIF"/>
             <wp:cNvGraphicFramePr>
@@ -12454,7 +12455,7 @@
                     <pic:cNvPicPr/>
                   </pic:nvPicPr>
                   <pic:blipFill>
-                    <a:blip r:embed="rId25" cstate="print"/>
+                    <a:blip r:embed="rId25"/>
                     <a:stretch>
                       <a:fillRect/>
                     </a:stretch>
@@ -12462,7 +12463,7 @@
                   <pic:spPr>
                     <a:xfrm>
                       <a:off x="0" y="0"/>
-                      <a:ext cx="5943600" cy="2430145"/>
+                      <a:ext cx="5661533" cy="2430145"/>
                     </a:xfrm>
                     <a:prstGeom prst="rect">
                       <a:avLst/>
@@ -13169,7 +13170,7 @@
       <w:r>
         <w:rPr>
           <w:noProof/>
-          <w:lang w:bidi="ar-SA"/>
+          <w:lang w:val="en-CA" w:eastAsia="zh-CN" w:bidi="ar-SA"/>
         </w:rPr>
         <w:lastRenderedPageBreak/>
         <w:drawing>
@@ -13892,7 +13893,7 @@
       <w:r>
         <w:rPr>
           <w:noProof/>
-          <w:lang w:bidi="ar-SA"/>
+          <w:lang w:val="en-CA" w:eastAsia="zh-CN" w:bidi="ar-SA"/>
         </w:rPr>
         <w:lastRenderedPageBreak/>
         <w:drawing>
@@ -14415,7 +14416,7 @@
       <w:r>
         <w:rPr>
           <w:noProof/>
-          <w:lang w:bidi="ar-SA"/>
+          <w:lang w:val="en-CA" w:eastAsia="zh-CN" w:bidi="ar-SA"/>
         </w:rPr>
         <w:lastRenderedPageBreak/>
         <w:drawing>
@@ -14901,7 +14902,7 @@
       <w:r>
         <w:rPr>
           <w:noProof/>
-          <w:lang w:bidi="ar-SA"/>
+          <w:lang w:val="en-CA" w:eastAsia="zh-CN" w:bidi="ar-SA"/>
         </w:rPr>
         <w:lastRenderedPageBreak/>
         <w:drawing>
@@ -15459,7 +15460,7 @@
         <w:rPr>
           <w:rFonts w:ascii="Arial" w:hAnsi="Arial" w:cs="Arial"/>
           <w:noProof/>
-          <w:lang w:bidi="ar-SA"/>
+          <w:lang w:val="en-CA" w:eastAsia="zh-CN" w:bidi="ar-SA"/>
         </w:rPr>
         <w:lastRenderedPageBreak/>
         <w:drawing>
@@ -15864,7 +15865,7 @@
       <w:r>
         <w:rPr>
           <w:noProof/>
-          <w:lang w:bidi="ar-SA"/>
+          <w:lang w:val="en-CA" w:eastAsia="zh-CN" w:bidi="ar-SA"/>
         </w:rPr>
         <w:lastRenderedPageBreak/>
         <w:drawing>
@@ -21718,7 +21719,7 @@
 
 <file path=word/endnotes.xml><?xml version="1.0" encoding="utf-8"?>
 <w:endnotes xmlns:ve="http://schemas.openxmlformats.org/markup-compatibility/2006" xmlns:o="urn:schemas-microsoft-com:office:office" xmlns:r="http://schemas.openxmlformats.org/officeDocument/2006/relationships" xmlns:m="http://schemas.openxmlformats.org/officeDocument/2006/math" xmlns:v="urn:schemas-microsoft-com:vml" xmlns:wp="http://schemas.openxmlformats.org/drawingml/2006/wordprocessingDrawing" xmlns:w10="urn:schemas-microsoft-com:office:word" xmlns:w="http://schemas.openxmlformats.org/wordprocessingml/2006/main" xmlns:wne="http://schemas.microsoft.com/office/word/2006/wordml">
-  <w:endnote w:type="separator" w:id="-1">
+  <w:endnote w:type="separator" w:id="0">
     <w:p>
       <w:pPr>
         <w:spacing w:after="0" w:line="240" w:lineRule="auto"/>
@@ -21728,7 +21729,7 @@
       </w:r>
     </w:p>
   </w:endnote>
-  <w:endnote w:type="continuationSeparator" w:id="0">
+  <w:endnote w:type="continuationSeparator" w:id="1">
     <w:p>
       <w:pPr>
         <w:spacing w:after="0" w:line="240" w:lineRule="auto"/>
@@ -21788,7 +21789,7 @@
         <w:rPr>
           <w:noProof/>
         </w:rPr>
-        <w:t>1</w:t>
+        <w:t>22</w:t>
       </w:r>
     </w:fldSimple>
   </w:p>
@@ -21802,7 +21803,7 @@
 
 <file path=word/footnotes.xml><?xml version="1.0" encoding="utf-8"?>
 <w:footnotes xmlns:ve="http://schemas.openxmlformats.org/markup-compatibility/2006" xmlns:o="urn:schemas-microsoft-com:office:office" xmlns:r="http://schemas.openxmlformats.org/officeDocument/2006/relationships" xmlns:m="http://schemas.openxmlformats.org/officeDocument/2006/math" xmlns:v="urn:schemas-microsoft-com:vml" xmlns:wp="http://schemas.openxmlformats.org/drawingml/2006/wordprocessingDrawing" xmlns:w10="urn:schemas-microsoft-com:office:word" xmlns:w="http://schemas.openxmlformats.org/wordprocessingml/2006/main" xmlns:wne="http://schemas.microsoft.com/office/word/2006/wordml">
-  <w:footnote w:type="separator" w:id="-1">
+  <w:footnote w:type="separator" w:id="0">
     <w:p>
       <w:pPr>
         <w:spacing w:after="0" w:line="240" w:lineRule="auto"/>
@@ -21812,7 +21813,7 @@
       </w:r>
     </w:p>
   </w:footnote>
-  <w:footnote w:type="continuationSeparator" w:id="0">
+  <w:footnote w:type="continuationSeparator" w:id="1">
     <w:p>
       <w:pPr>
         <w:spacing w:after="0" w:line="240" w:lineRule="auto"/>

</xml_diff>